<commit_message>
Updated IVI.NET Shared Components Release Notes and added IVI.NET CSSC 3.0 installer
</commit_message>
<xml_diff>
--- a/site/downloads/Shared Components/IVI.NET Shared Components Release Notes.docx
+++ b/site/downloads/Shared Components/IVI.NET Shared Components Release Notes.docx
@@ -13,7 +13,7 @@
       <w:bookmarkStart w:id="3" w:name="_Toc239748397"/>
       <w:bookmarkStart w:id="4" w:name="_Toc239748689"/>
       <w:bookmarkStart w:id="5" w:name="_Toc239754947"/>
-      <w:bookmarkStart w:id="6" w:name="_Toc189233387"/>
+      <w:bookmarkStart w:id="6" w:name="_Toc198209586"/>
       <w:r>
         <w:t>Table of Conten</w:t>
       </w:r>
@@ -72,7 +72,7 @@
         </w:rPr>
         <w:fldChar w:fldCharType="separate"/>
       </w:r>
-      <w:hyperlink w:anchor="_Toc189233387" w:history="1">
+      <w:hyperlink w:anchor="_Toc198209586" w:history="1">
         <w:r>
           <w:rPr>
             <w:rStyle w:val="Hyperlink"/>
@@ -95,7 +95,7 @@
           <w:rPr>
             <w:webHidden/>
           </w:rPr>
-          <w:instrText xml:space="preserve"> PAGEREF _Toc189233387 \h </w:instrText>
+          <w:instrText xml:space="preserve"> PAGEREF _Toc198209586 \h </w:instrText>
         </w:r>
         <w:r>
           <w:rPr>
@@ -131,7 +131,7 @@
           <w:kern w:val="2"/>
         </w:rPr>
       </w:pPr>
-      <w:hyperlink w:anchor="_Toc189233388" w:history="1">
+      <w:hyperlink w:anchor="_Toc198209587" w:history="1">
         <w:r>
           <w:rPr>
             <w:rStyle w:val="Hyperlink"/>
@@ -154,7 +154,7 @@
           <w:rPr>
             <w:webHidden/>
           </w:rPr>
-          <w:instrText xml:space="preserve"> PAGEREF _Toc189233388 \h </w:instrText>
+          <w:instrText xml:space="preserve"> PAGEREF _Toc198209587 \h </w:instrText>
         </w:r>
         <w:r>
           <w:rPr>
@@ -193,7 +193,7 @@
           <w:kern w:val="2"/>
         </w:rPr>
       </w:pPr>
-      <w:hyperlink w:anchor="_Toc189233389" w:history="1">
+      <w:hyperlink w:anchor="_Toc198209588" w:history="1">
         <w:r>
           <w:rPr>
             <w:rStyle w:val="Hyperlink"/>
@@ -220,7 +220,7 @@
             <w:noProof/>
             <w:webHidden/>
           </w:rPr>
-          <w:instrText xml:space="preserve"> PAGEREF _Toc189233389 \h </w:instrText>
+          <w:instrText xml:space="preserve"> PAGEREF _Toc198209588 \h </w:instrText>
         </w:r>
         <w:r>
           <w:rPr>
@@ -263,7 +263,7 @@
           <w:kern w:val="2"/>
         </w:rPr>
       </w:pPr>
-      <w:hyperlink w:anchor="_Toc189233390" w:history="1">
+      <w:hyperlink w:anchor="_Toc198209589" w:history="1">
         <w:r>
           <w:rPr>
             <w:rStyle w:val="Hyperlink"/>
@@ -290,7 +290,7 @@
             <w:noProof/>
             <w:webHidden/>
           </w:rPr>
-          <w:instrText xml:space="preserve"> PAGEREF _Toc189233390 \h </w:instrText>
+          <w:instrText xml:space="preserve"> PAGEREF _Toc198209589 \h </w:instrText>
         </w:r>
         <w:r>
           <w:rPr>
@@ -333,7 +333,7 @@
           <w:kern w:val="2"/>
         </w:rPr>
       </w:pPr>
-      <w:hyperlink w:anchor="_Toc189233391" w:history="1">
+      <w:hyperlink w:anchor="_Toc198209590" w:history="1">
         <w:r>
           <w:rPr>
             <w:rStyle w:val="Hyperlink"/>
@@ -360,7 +360,7 @@
             <w:noProof/>
             <w:webHidden/>
           </w:rPr>
-          <w:instrText xml:space="preserve"> PAGEREF _Toc189233391 \h </w:instrText>
+          <w:instrText xml:space="preserve"> PAGEREF _Toc198209590 \h </w:instrText>
         </w:r>
         <w:r>
           <w:rPr>
@@ -403,7 +403,7 @@
           <w:kern w:val="2"/>
         </w:rPr>
       </w:pPr>
-      <w:hyperlink w:anchor="_Toc189233392" w:history="1">
+      <w:hyperlink w:anchor="_Toc198209591" w:history="1">
         <w:r>
           <w:rPr>
             <w:rStyle w:val="Hyperlink"/>
@@ -430,7 +430,7 @@
             <w:noProof/>
             <w:webHidden/>
           </w:rPr>
-          <w:instrText xml:space="preserve"> PAGEREF _Toc189233392 \h </w:instrText>
+          <w:instrText xml:space="preserve"> PAGEREF _Toc198209591 \h </w:instrText>
         </w:r>
         <w:r>
           <w:rPr>
@@ -473,7 +473,7 @@
           <w:kern w:val="2"/>
         </w:rPr>
       </w:pPr>
-      <w:hyperlink w:anchor="_Toc189233393" w:history="1">
+      <w:hyperlink w:anchor="_Toc198209592" w:history="1">
         <w:r>
           <w:rPr>
             <w:rStyle w:val="Hyperlink"/>
@@ -500,7 +500,7 @@
             <w:noProof/>
             <w:webHidden/>
           </w:rPr>
-          <w:instrText xml:space="preserve"> PAGEREF _Toc189233393 \h </w:instrText>
+          <w:instrText xml:space="preserve"> PAGEREF _Toc198209592 \h </w:instrText>
         </w:r>
         <w:r>
           <w:rPr>
@@ -543,7 +543,7 @@
           <w:kern w:val="2"/>
         </w:rPr>
       </w:pPr>
-      <w:hyperlink w:anchor="_Toc189233394" w:history="1">
+      <w:hyperlink w:anchor="_Toc198209593" w:history="1">
         <w:r>
           <w:rPr>
             <w:rStyle w:val="Hyperlink"/>
@@ -570,7 +570,7 @@
             <w:noProof/>
             <w:webHidden/>
           </w:rPr>
-          <w:instrText xml:space="preserve"> PAGEREF _Toc189233394 \h </w:instrText>
+          <w:instrText xml:space="preserve"> PAGEREF _Toc198209593 \h </w:instrText>
         </w:r>
         <w:r>
           <w:rPr>
@@ -613,7 +613,7 @@
           <w:kern w:val="2"/>
         </w:rPr>
       </w:pPr>
-      <w:hyperlink w:anchor="_Toc189233395" w:history="1">
+      <w:hyperlink w:anchor="_Toc198209594" w:history="1">
         <w:r>
           <w:rPr>
             <w:rStyle w:val="Hyperlink"/>
@@ -640,7 +640,7 @@
             <w:noProof/>
             <w:webHidden/>
           </w:rPr>
-          <w:instrText xml:space="preserve"> PAGEREF _Toc189233395 \h </w:instrText>
+          <w:instrText xml:space="preserve"> PAGEREF _Toc198209594 \h </w:instrText>
         </w:r>
         <w:r>
           <w:rPr>
@@ -683,7 +683,7 @@
           <w:kern w:val="2"/>
         </w:rPr>
       </w:pPr>
-      <w:hyperlink w:anchor="_Toc189233396" w:history="1">
+      <w:hyperlink w:anchor="_Toc198209595" w:history="1">
         <w:r>
           <w:rPr>
             <w:rStyle w:val="Hyperlink"/>
@@ -710,7 +710,7 @@
             <w:noProof/>
             <w:webHidden/>
           </w:rPr>
-          <w:instrText xml:space="preserve"> PAGEREF _Toc189233396 \h </w:instrText>
+          <w:instrText xml:space="preserve"> PAGEREF _Toc198209595 \h </w:instrText>
         </w:r>
         <w:r>
           <w:rPr>
@@ -753,7 +753,7 @@
           <w:kern w:val="2"/>
         </w:rPr>
       </w:pPr>
-      <w:hyperlink w:anchor="_Toc189233397" w:history="1">
+      <w:hyperlink w:anchor="_Toc198209596" w:history="1">
         <w:r>
           <w:rPr>
             <w:rStyle w:val="Hyperlink"/>
@@ -780,7 +780,7 @@
             <w:noProof/>
             <w:webHidden/>
           </w:rPr>
-          <w:instrText xml:space="preserve"> PAGEREF _Toc189233397 \h </w:instrText>
+          <w:instrText xml:space="preserve"> PAGEREF _Toc198209596 \h </w:instrText>
         </w:r>
         <w:r>
           <w:rPr>
@@ -823,7 +823,7 @@
           <w:kern w:val="2"/>
         </w:rPr>
       </w:pPr>
-      <w:hyperlink w:anchor="_Toc189233398" w:history="1">
+      <w:hyperlink w:anchor="_Toc198209597" w:history="1">
         <w:r>
           <w:rPr>
             <w:rStyle w:val="Hyperlink"/>
@@ -850,7 +850,7 @@
             <w:noProof/>
             <w:webHidden/>
           </w:rPr>
-          <w:instrText xml:space="preserve"> PAGEREF _Toc189233398 \h </w:instrText>
+          <w:instrText xml:space="preserve"> PAGEREF _Toc198209597 \h </w:instrText>
         </w:r>
         <w:r>
           <w:rPr>
@@ -893,7 +893,7 @@
           <w:kern w:val="2"/>
         </w:rPr>
       </w:pPr>
-      <w:hyperlink w:anchor="_Toc189233399" w:history="1">
+      <w:hyperlink w:anchor="_Toc198209598" w:history="1">
         <w:r>
           <w:rPr>
             <w:rStyle w:val="Hyperlink"/>
@@ -920,7 +920,7 @@
             <w:noProof/>
             <w:webHidden/>
           </w:rPr>
-          <w:instrText xml:space="preserve"> PAGEREF _Toc189233399 \h </w:instrText>
+          <w:instrText xml:space="preserve"> PAGEREF _Toc198209598 \h </w:instrText>
         </w:r>
         <w:r>
           <w:rPr>
@@ -963,7 +963,7 @@
           <w:kern w:val="2"/>
         </w:rPr>
       </w:pPr>
-      <w:hyperlink w:anchor="_Toc189233400" w:history="1">
+      <w:hyperlink w:anchor="_Toc198209599" w:history="1">
         <w:r>
           <w:rPr>
             <w:rStyle w:val="Hyperlink"/>
@@ -990,7 +990,7 @@
             <w:noProof/>
             <w:webHidden/>
           </w:rPr>
-          <w:instrText xml:space="preserve"> PAGEREF _Toc189233400 \h </w:instrText>
+          <w:instrText xml:space="preserve"> PAGEREF _Toc198209599 \h </w:instrText>
         </w:r>
         <w:r>
           <w:rPr>
@@ -1033,7 +1033,7 @@
           <w:kern w:val="2"/>
         </w:rPr>
       </w:pPr>
-      <w:hyperlink w:anchor="_Toc189233401" w:history="1">
+      <w:hyperlink w:anchor="_Toc198209600" w:history="1">
         <w:r>
           <w:rPr>
             <w:rStyle w:val="Hyperlink"/>
@@ -1060,7 +1060,7 @@
             <w:noProof/>
             <w:webHidden/>
           </w:rPr>
-          <w:instrText xml:space="preserve"> PAGEREF _Toc189233401 \h </w:instrText>
+          <w:instrText xml:space="preserve"> PAGEREF _Toc198209600 \h </w:instrText>
         </w:r>
         <w:r>
           <w:rPr>
@@ -1103,7 +1103,7 @@
           <w:kern w:val="2"/>
         </w:rPr>
       </w:pPr>
-      <w:hyperlink w:anchor="_Toc189233402" w:history="1">
+      <w:hyperlink w:anchor="_Toc198209601" w:history="1">
         <w:r>
           <w:rPr>
             <w:rStyle w:val="Hyperlink"/>
@@ -1130,7 +1130,77 @@
             <w:noProof/>
             <w:webHidden/>
           </w:rPr>
-          <w:instrText xml:space="preserve"> PAGEREF _Toc189233402 \h </w:instrText>
+          <w:instrText xml:space="preserve"> PAGEREF _Toc198209601 \h </w:instrText>
+        </w:r>
+        <w:r>
+          <w:rPr>
+            <w:noProof/>
+            <w:webHidden/>
+          </w:rPr>
+        </w:r>
+        <w:r>
+          <w:rPr>
+            <w:noProof/>
+            <w:webHidden/>
+          </w:rPr>
+          <w:fldChar w:fldCharType="separate"/>
+        </w:r>
+        <w:r>
+          <w:rPr>
+            <w:noProof/>
+            <w:webHidden/>
+          </w:rPr>
+          <w:t>5</w:t>
+        </w:r>
+        <w:r>
+          <w:rPr>
+            <w:noProof/>
+            <w:webHidden/>
+          </w:rPr>
+          <w:fldChar w:fldCharType="end"/>
+        </w:r>
+      </w:hyperlink>
+    </w:p>
+    <w:p>
+      <w:pPr>
+        <w:pStyle w:val="TOC4"/>
+        <w:tabs>
+          <w:tab w:val="right" w:leader="dot" w:pos="8630"/>
+        </w:tabs>
+        <w:rPr>
+          <w:rFonts w:ascii="Calibri" w:hAnsi="Calibri" w:cs="Arial"/>
+          <w:noProof/>
+          <w:kern w:val="2"/>
+        </w:rPr>
+      </w:pPr>
+      <w:hyperlink w:anchor="_Toc198209602" w:history="1">
+        <w:r>
+          <w:rPr>
+            <w:rStyle w:val="Hyperlink"/>
+            <w:noProof/>
+          </w:rPr>
+          <w:t>Version 3.0.7708.0</w:t>
+        </w:r>
+        <w:r>
+          <w:rPr>
+            <w:noProof/>
+            <w:webHidden/>
+          </w:rPr>
+          <w:tab/>
+        </w:r>
+        <w:r>
+          <w:rPr>
+            <w:noProof/>
+            <w:webHidden/>
+          </w:rPr>
+          <w:fldChar w:fldCharType="begin"/>
+        </w:r>
+        <w:r>
+          <w:rPr>
+            <w:noProof/>
+            <w:webHidden/>
+          </w:rPr>
+          <w:instrText xml:space="preserve"> PAGEREF _Toc198209602 \h </w:instrText>
         </w:r>
         <w:r>
           <w:rPr>
@@ -1170,7 +1240,7 @@
           <w:kern w:val="2"/>
         </w:rPr>
       </w:pPr>
-      <w:hyperlink w:anchor="_Toc189233403" w:history="1">
+      <w:hyperlink w:anchor="_Toc198209603" w:history="1">
         <w:r>
           <w:rPr>
             <w:rStyle w:val="Hyperlink"/>
@@ -1193,7 +1263,7 @@
           <w:rPr>
             <w:webHidden/>
           </w:rPr>
-          <w:instrText xml:space="preserve"> PAGEREF _Toc189233403 \h </w:instrText>
+          <w:instrText xml:space="preserve"> PAGEREF _Toc198209603 \h </w:instrText>
         </w:r>
         <w:r>
           <w:rPr>
@@ -1239,7 +1309,7 @@
         </w:rPr>
         <w:br w:type="page"/>
       </w:r>
-      <w:bookmarkStart w:id="7" w:name="_Toc189233388"/>
+      <w:bookmarkStart w:id="7" w:name="_Toc198209587"/>
       <w:r>
         <w:rPr>
           <w:sz w:val="30"/>
@@ -1280,7 +1350,7 @@
           <w:u w:val="single"/>
         </w:rPr>
       </w:pPr>
-      <w:bookmarkStart w:id="8" w:name="_Toc189233389"/>
+      <w:bookmarkStart w:id="8" w:name="_Toc198209588"/>
       <w:r>
         <w:rPr>
           <w:u w:val="single"/>
@@ -1358,7 +1428,7 @@
           <w:u w:val="single"/>
         </w:rPr>
       </w:pPr>
-      <w:bookmarkStart w:id="9" w:name="_Toc189233390"/>
+      <w:bookmarkStart w:id="9" w:name="_Toc198209589"/>
       <w:r>
         <w:rPr>
           <w:u w:val="single"/>
@@ -1526,21 +1596,7 @@
         <w:rPr>
           <w:sz w:val="20"/>
         </w:rPr>
-        <w:t xml:space="preserve">Adding several strings to </w:t>
-      </w:r>
-      <w:proofErr w:type="spellStart"/>
-      <w:r>
-        <w:rPr>
-          <w:sz w:val="20"/>
-        </w:rPr>
-        <w:t>TriggerSource</w:t>
-      </w:r>
-      <w:proofErr w:type="spellEnd"/>
-      <w:r>
-        <w:rPr>
-          <w:sz w:val="20"/>
-        </w:rPr>
-        <w:t xml:space="preserve"> class</w:t>
+        <w:t>Adding several strings to TriggerSource class</w:t>
       </w:r>
     </w:p>
     <w:p>
@@ -1557,21 +1613,7 @@
         <w:rPr>
           <w:sz w:val="20"/>
         </w:rPr>
-        <w:t xml:space="preserve">Changed </w:t>
-      </w:r>
-      <w:proofErr w:type="spellStart"/>
-      <w:r>
-        <w:rPr>
-          <w:sz w:val="20"/>
-        </w:rPr>
-        <w:t>IIviSwtchScan.List</w:t>
-      </w:r>
-      <w:proofErr w:type="spellEnd"/>
-      <w:r>
-        <w:rPr>
-          <w:sz w:val="20"/>
-        </w:rPr>
-        <w:t xml:space="preserve">() from a </w:t>
+        <w:t xml:space="preserve">Changed IIviSwtchScan.List() from a </w:t>
       </w:r>
       <w:r>
         <w:rPr>
@@ -1594,7 +1636,7 @@
           <w:u w:val="single"/>
         </w:rPr>
       </w:pPr>
-      <w:bookmarkStart w:id="10" w:name="_Toc189233391"/>
+      <w:bookmarkStart w:id="10" w:name="_Toc198209590"/>
       <w:r>
         <w:rPr>
           <w:u w:val="single"/>
@@ -1663,39 +1705,7 @@
           <w:sz w:val="20"/>
           <w:szCs w:val="20"/>
         </w:rPr>
-        <w:t xml:space="preserve"> </w:t>
-      </w:r>
-      <w:proofErr w:type="spellStart"/>
-      <w:r>
-        <w:rPr>
-          <w:sz w:val="20"/>
-          <w:szCs w:val="20"/>
-        </w:rPr>
-        <w:t>IviSwtch</w:t>
-      </w:r>
-      <w:proofErr w:type="spellEnd"/>
-      <w:r>
-        <w:rPr>
-          <w:sz w:val="20"/>
-          <w:szCs w:val="20"/>
-        </w:rPr>
-        <w:t xml:space="preserve"> and </w:t>
-      </w:r>
-      <w:proofErr w:type="spellStart"/>
-      <w:r>
-        <w:rPr>
-          <w:sz w:val="20"/>
-          <w:szCs w:val="20"/>
-        </w:rPr>
-        <w:t>IviDCPwr</w:t>
-      </w:r>
-      <w:proofErr w:type="spellEnd"/>
-      <w:r>
-        <w:rPr>
-          <w:sz w:val="20"/>
-          <w:szCs w:val="20"/>
-        </w:rPr>
-        <w:t xml:space="preserve"> from the </w:t>
+        <w:t xml:space="preserve"> IviSwtch and IviDCPwr from the </w:t>
       </w:r>
       <w:r>
         <w:rPr>
@@ -1789,7 +1799,7 @@
           <w:lang w:val="en-US"/>
         </w:rPr>
       </w:pPr>
-      <w:bookmarkStart w:id="11" w:name="_Toc189233392"/>
+      <w:bookmarkStart w:id="11" w:name="_Toc198209591"/>
       <w:r>
         <w:rPr>
           <w:u w:val="single"/>
@@ -1859,55 +1869,7 @@
           <w:sz w:val="20"/>
           <w:szCs w:val="20"/>
         </w:rPr>
-        <w:t xml:space="preserve">Resolved issue </w:t>
-      </w:r>
-      <w:proofErr w:type="gramStart"/>
-      <w:r>
-        <w:rPr>
-          <w:sz w:val="20"/>
-          <w:szCs w:val="20"/>
-        </w:rPr>
-        <w:t>where</w:t>
-      </w:r>
-      <w:proofErr w:type="gramEnd"/>
-      <w:r>
-        <w:rPr>
-          <w:sz w:val="20"/>
-          <w:szCs w:val="20"/>
-        </w:rPr>
-        <w:t xml:space="preserve"> uninstalling one </w:t>
-      </w:r>
-      <w:proofErr w:type="spellStart"/>
-      <w:r>
-        <w:rPr>
-          <w:sz w:val="20"/>
-          <w:szCs w:val="20"/>
-        </w:rPr>
-        <w:t>SxS</w:t>
-      </w:r>
-      <w:proofErr w:type="spellEnd"/>
-      <w:r>
-        <w:rPr>
-          <w:sz w:val="20"/>
-          <w:szCs w:val="20"/>
-        </w:rPr>
-        <w:t xml:space="preserve"> version of the IVI.NET Shared Components would remove empty version-specific assembly folders even if another </w:t>
-      </w:r>
-      <w:proofErr w:type="spellStart"/>
-      <w:r>
-        <w:rPr>
-          <w:sz w:val="20"/>
-          <w:szCs w:val="20"/>
-        </w:rPr>
-        <w:t>SxS</w:t>
-      </w:r>
-      <w:proofErr w:type="spellEnd"/>
-      <w:r>
-        <w:rPr>
-          <w:sz w:val="20"/>
-          <w:szCs w:val="20"/>
-        </w:rPr>
-        <w:t xml:space="preserve"> version of the IVI.NET Shared Components was on the system</w:t>
+        <w:t>Resolved issue where uninstalling one SxS version of the IVI.NET Shared Components would remove empty version-specific assembly folders even if another SxS version of the IVI.NET Shared Components was on the system</w:t>
       </w:r>
     </w:p>
     <w:p>
@@ -1926,7 +1888,7 @@
           <w:lang w:val="en-US"/>
         </w:rPr>
       </w:pPr>
-      <w:bookmarkStart w:id="12" w:name="_Toc189233393"/>
+      <w:bookmarkStart w:id="12" w:name="_Toc198209592"/>
       <w:r>
         <w:rPr>
           <w:u w:val="single"/>
@@ -2042,7 +2004,7 @@
           <w:lang w:val="en-US"/>
         </w:rPr>
       </w:pPr>
-      <w:bookmarkStart w:id="13" w:name="_Toc189233394"/>
+      <w:bookmarkStart w:id="13" w:name="_Toc198209593"/>
       <w:r>
         <w:rPr>
           <w:u w:val="single"/>
@@ -2119,103 +2081,7 @@
           <w:sz w:val="20"/>
           <w:szCs w:val="20"/>
         </w:rPr>
-        <w:t xml:space="preserve">Changed the data type of the </w:t>
-      </w:r>
-      <w:proofErr w:type="spellStart"/>
-      <w:r>
-        <w:rPr>
-          <w:sz w:val="20"/>
-          <w:szCs w:val="20"/>
-        </w:rPr>
-        <w:t>IWaveform</w:t>
-      </w:r>
-      <w:proofErr w:type="spellEnd"/>
-      <w:r>
-        <w:rPr>
-          <w:sz w:val="20"/>
-          <w:szCs w:val="20"/>
-        </w:rPr>
-        <w:t>&lt;T&gt;.</w:t>
-      </w:r>
-      <w:proofErr w:type="spellStart"/>
-      <w:r>
-        <w:rPr>
-          <w:sz w:val="20"/>
-          <w:szCs w:val="20"/>
-        </w:rPr>
-        <w:t>EndTime</w:t>
-      </w:r>
-      <w:proofErr w:type="spellEnd"/>
-      <w:r>
-        <w:rPr>
-          <w:sz w:val="20"/>
-          <w:szCs w:val="20"/>
-        </w:rPr>
-        <w:t xml:space="preserve"> and </w:t>
-      </w:r>
-      <w:proofErr w:type="spellStart"/>
-      <w:r>
-        <w:rPr>
-          <w:sz w:val="20"/>
-          <w:szCs w:val="20"/>
-        </w:rPr>
-        <w:t>IWaveform</w:t>
-      </w:r>
-      <w:proofErr w:type="spellEnd"/>
-      <w:r>
-        <w:rPr>
-          <w:sz w:val="20"/>
-          <w:szCs w:val="20"/>
-        </w:rPr>
-        <w:t>&lt;T&gt;.</w:t>
-      </w:r>
-      <w:proofErr w:type="spellStart"/>
-      <w:r>
-        <w:rPr>
-          <w:sz w:val="20"/>
-          <w:szCs w:val="20"/>
-        </w:rPr>
-        <w:t>TriggerTime</w:t>
-      </w:r>
-      <w:proofErr w:type="spellEnd"/>
-      <w:r>
-        <w:rPr>
-          <w:sz w:val="20"/>
-          <w:szCs w:val="20"/>
-        </w:rPr>
-        <w:t xml:space="preserve"> properties from </w:t>
-      </w:r>
-      <w:proofErr w:type="spellStart"/>
-      <w:r>
-        <w:rPr>
-          <w:sz w:val="20"/>
-          <w:szCs w:val="20"/>
-        </w:rPr>
-        <w:t>PrecisionDateTime</w:t>
-      </w:r>
-      <w:proofErr w:type="spellEnd"/>
-      <w:r>
-        <w:rPr>
-          <w:sz w:val="20"/>
-          <w:szCs w:val="20"/>
-        </w:rPr>
-        <w:t xml:space="preserve"> to </w:t>
-      </w:r>
-      <w:proofErr w:type="spellStart"/>
-      <w:r>
-        <w:rPr>
-          <w:sz w:val="20"/>
-          <w:szCs w:val="20"/>
-        </w:rPr>
-        <w:t>PrecisionTimeSpan</w:t>
-      </w:r>
-      <w:proofErr w:type="spellEnd"/>
-      <w:r>
-        <w:rPr>
-          <w:sz w:val="20"/>
-          <w:szCs w:val="20"/>
-        </w:rPr>
-        <w:t xml:space="preserve"> to accommodate time-relative waveforms.</w:t>
+        <w:t>Changed the data type of the IWaveform&lt;T&gt;.EndTime and IWaveform&lt;T&gt;.TriggerTime properties from PrecisionDateTime to PrecisionTimeSpan to accommodate time-relative waveforms.</w:t>
       </w:r>
     </w:p>
     <w:p>
@@ -2234,71 +2100,7 @@
           <w:sz w:val="20"/>
           <w:szCs w:val="20"/>
         </w:rPr>
-        <w:t xml:space="preserve">In </w:t>
-      </w:r>
-      <w:proofErr w:type="spellStart"/>
-      <w:r>
-        <w:rPr>
-          <w:sz w:val="20"/>
-          <w:szCs w:val="20"/>
-        </w:rPr>
-        <w:t>IIviDigitizerAcquisition</w:t>
-      </w:r>
-      <w:proofErr w:type="spellEnd"/>
-      <w:r>
-        <w:rPr>
-          <w:sz w:val="20"/>
-          <w:szCs w:val="20"/>
-        </w:rPr>
-        <w:t xml:space="preserve">, changed </w:t>
-      </w:r>
-      <w:proofErr w:type="spellStart"/>
-      <w:r>
-        <w:rPr>
-          <w:sz w:val="20"/>
-          <w:szCs w:val="20"/>
-        </w:rPr>
-        <w:t>IWaveform</w:t>
-      </w:r>
-      <w:proofErr w:type="spellEnd"/>
-      <w:r>
-        <w:rPr>
-          <w:sz w:val="20"/>
-          <w:szCs w:val="20"/>
-        </w:rPr>
-        <w:t xml:space="preserve">&lt;Byte&gt; references to </w:t>
-      </w:r>
-      <w:proofErr w:type="spellStart"/>
-      <w:r>
-        <w:rPr>
-          <w:sz w:val="20"/>
-          <w:szCs w:val="20"/>
-        </w:rPr>
-        <w:t>IWaveform</w:t>
-      </w:r>
-      <w:proofErr w:type="spellEnd"/>
-      <w:r>
-        <w:rPr>
-          <w:sz w:val="20"/>
-          <w:szCs w:val="20"/>
-        </w:rPr>
-        <w:t>&lt;</w:t>
-      </w:r>
-      <w:proofErr w:type="spellStart"/>
-      <w:r>
-        <w:rPr>
-          <w:sz w:val="20"/>
-          <w:szCs w:val="20"/>
-        </w:rPr>
-        <w:t>SByte</w:t>
-      </w:r>
-      <w:proofErr w:type="spellEnd"/>
-      <w:r>
-        <w:rPr>
-          <w:sz w:val="20"/>
-          <w:szCs w:val="20"/>
-        </w:rPr>
-        <w:t>&gt;.</w:t>
+        <w:t>In IIviDigitizerAcquisition, changed IWaveform&lt;Byte&gt; references to IWaveform&lt;SByte&gt;.</w:t>
       </w:r>
     </w:p>
     <w:p>
@@ -2317,39 +2119,7 @@
           <w:sz w:val="20"/>
           <w:szCs w:val="20"/>
         </w:rPr>
-        <w:t xml:space="preserve">Replaced the </w:t>
-      </w:r>
-      <w:proofErr w:type="spellStart"/>
-      <w:r>
-        <w:rPr>
-          <w:sz w:val="20"/>
-          <w:szCs w:val="20"/>
-        </w:rPr>
-        <w:t>IIviPwrMeterMeasurement.MeasurementState</w:t>
-      </w:r>
-      <w:proofErr w:type="spellEnd"/>
-      <w:r>
-        <w:rPr>
-          <w:sz w:val="20"/>
-          <w:szCs w:val="20"/>
-        </w:rPr>
-        <w:t xml:space="preserve"> property with a </w:t>
-      </w:r>
-      <w:proofErr w:type="spellStart"/>
-      <w:r>
-        <w:rPr>
-          <w:sz w:val="20"/>
-          <w:szCs w:val="20"/>
-        </w:rPr>
-        <w:t>IIviPwrMeterMeasurement.GetMeasurementComplete</w:t>
-      </w:r>
-      <w:proofErr w:type="spellEnd"/>
-      <w:r>
-        <w:rPr>
-          <w:sz w:val="20"/>
-          <w:szCs w:val="20"/>
-        </w:rPr>
-        <w:t>() method.</w:t>
+        <w:t>Replaced the IIviPwrMeterMeasurement.MeasurementState property with a IIviPwrMeterMeasurement.GetMeasurementComplete() method.</w:t>
       </w:r>
     </w:p>
     <w:p>
@@ -2368,39 +2138,7 @@
           <w:sz w:val="20"/>
           <w:szCs w:val="20"/>
         </w:rPr>
-        <w:t xml:space="preserve">Replaced the </w:t>
-      </w:r>
-      <w:proofErr w:type="spellStart"/>
-      <w:r>
-        <w:rPr>
-          <w:sz w:val="20"/>
-          <w:szCs w:val="20"/>
-        </w:rPr>
-        <w:t>IIviCounterMeasurement.IsMeasurementComplete</w:t>
-      </w:r>
-      <w:proofErr w:type="spellEnd"/>
-      <w:r>
-        <w:rPr>
-          <w:sz w:val="20"/>
-          <w:szCs w:val="20"/>
-        </w:rPr>
-        <w:t xml:space="preserve"> property with a </w:t>
-      </w:r>
-      <w:proofErr w:type="spellStart"/>
-      <w:r>
-        <w:rPr>
-          <w:sz w:val="20"/>
-          <w:szCs w:val="20"/>
-        </w:rPr>
-        <w:t>IIviCounterMeasurement.GetMeasurementComplete</w:t>
-      </w:r>
-      <w:proofErr w:type="spellEnd"/>
-      <w:r>
-        <w:rPr>
-          <w:sz w:val="20"/>
-          <w:szCs w:val="20"/>
-        </w:rPr>
-        <w:t>() method.</w:t>
+        <w:t>Replaced the IIviCounterMeasurement.IsMeasurementComplete property with a IIviCounterMeasurement.GetMeasurementComplete() method.</w:t>
       </w:r>
     </w:p>
     <w:p>
@@ -2420,25 +2158,7 @@
           <w:sz w:val="20"/>
           <w:szCs w:val="20"/>
         </w:rPr>
-        <w:t xml:space="preserve">In the </w:t>
-      </w:r>
-      <w:proofErr w:type="spellStart"/>
-      <w:proofErr w:type="gramStart"/>
-      <w:r>
-        <w:rPr>
-          <w:sz w:val="20"/>
-          <w:szCs w:val="20"/>
-        </w:rPr>
-        <w:t>Ivi.Digitizer.ReferenceOscillatorSource</w:t>
-      </w:r>
-      <w:proofErr w:type="spellEnd"/>
-      <w:proofErr w:type="gramEnd"/>
-      <w:r>
-        <w:rPr>
-          <w:sz w:val="20"/>
-          <w:szCs w:val="20"/>
-        </w:rPr>
-        <w:t xml:space="preserve"> enumeration, added PxiClk10 and PxiExpressClk100 values.</w:t>
+        <w:t>In the Ivi.Digitizer.ReferenceOscillatorSource enumeration, added PxiClk10 and PxiExpressClk100 values.</w:t>
       </w:r>
     </w:p>
     <w:p>
@@ -2544,8 +2264,6 @@
           <w:szCs w:val="20"/>
         </w:rPr>
       </w:pPr>
-      <w:proofErr w:type="spellStart"/>
-      <w:proofErr w:type="gramStart"/>
       <w:r>
         <w:rPr>
           <w:sz w:val="20"/>
@@ -2553,8 +2271,6 @@
         </w:rPr>
         <w:t>Ivi.Driver.IWaveform</w:t>
       </w:r>
-      <w:proofErr w:type="spellEnd"/>
-      <w:proofErr w:type="gramEnd"/>
     </w:p>
     <w:p>
       <w:pPr>
@@ -2567,8 +2283,6 @@
           <w:szCs w:val="20"/>
         </w:rPr>
       </w:pPr>
-      <w:proofErr w:type="spellStart"/>
-      <w:proofErr w:type="gramStart"/>
       <w:r>
         <w:rPr>
           <w:sz w:val="20"/>
@@ -2576,8 +2290,6 @@
         </w:rPr>
         <w:t>Ivi.Driver.ISpectrum</w:t>
       </w:r>
-      <w:proofErr w:type="spellEnd"/>
-      <w:proofErr w:type="gramEnd"/>
     </w:p>
     <w:p/>
     <w:p>
@@ -2588,7 +2300,7 @@
           <w:lang w:val="en-US"/>
         </w:rPr>
       </w:pPr>
-      <w:bookmarkStart w:id="14" w:name="_Toc189233395"/>
+      <w:bookmarkStart w:id="14" w:name="_Toc198209594"/>
       <w:r>
         <w:rPr>
           <w:u w:val="single"/>
@@ -2693,7 +2405,7 @@
           <w:lang w:val="en-US"/>
         </w:rPr>
       </w:pPr>
-      <w:bookmarkStart w:id="15" w:name="_Toc189233396"/>
+      <w:bookmarkStart w:id="15" w:name="_Toc198209595"/>
       <w:r>
         <w:rPr>
           <w:u w:val="single"/>
@@ -2745,21 +2457,12 @@
         </w:rPr>
         <w:t xml:space="preserve">Removed </w:t>
       </w:r>
-      <w:proofErr w:type="spellStart"/>
-      <w:r>
-        <w:rPr>
-          <w:sz w:val="20"/>
-          <w:szCs w:val="20"/>
-        </w:rPr>
-        <w:t>RFSigGen</w:t>
-      </w:r>
-      <w:proofErr w:type="spellEnd"/>
-      <w:r>
-        <w:rPr>
-          <w:sz w:val="20"/>
-          <w:szCs w:val="20"/>
-        </w:rPr>
-        <w:t xml:space="preserve"> and Scope</w:t>
+      <w:r>
+        <w:rPr>
+          <w:sz w:val="20"/>
+          <w:szCs w:val="20"/>
+        </w:rPr>
+        <w:t>RFSigGen and Scope</w:t>
       </w:r>
       <w:r>
         <w:rPr>
@@ -2792,7 +2495,7 @@
           <w:lang w:val="en-US"/>
         </w:rPr>
       </w:pPr>
-      <w:bookmarkStart w:id="16" w:name="_Toc189233397"/>
+      <w:bookmarkStart w:id="16" w:name="_Toc198209596"/>
       <w:r>
         <w:rPr>
           <w:u w:val="single"/>
@@ -2906,44 +2609,8 @@
         <w:rPr>
           <w:rFonts w:ascii="Times New Roman" w:hAnsi="Times New Roman"/>
         </w:rPr>
-        <w:t xml:space="preserve">Move the </w:t>
-      </w:r>
-      <w:proofErr w:type="spellStart"/>
-      <w:r>
-        <w:rPr>
-          <w:rFonts w:ascii="Times New Roman" w:hAnsi="Times New Roman"/>
-        </w:rPr>
-        <w:t>Output.OperationMode</w:t>
-      </w:r>
-      <w:proofErr w:type="spellEnd"/>
-      <w:r>
-        <w:rPr>
-          <w:rFonts w:ascii="Times New Roman" w:hAnsi="Times New Roman"/>
-        </w:rPr>
-        <w:t xml:space="preserve"> and </w:t>
-      </w:r>
-      <w:proofErr w:type="spellStart"/>
-      <w:r>
-        <w:rPr>
-          <w:rFonts w:ascii="Times New Roman" w:hAnsi="Times New Roman"/>
-        </w:rPr>
-        <w:t>Output.ReferenceClock</w:t>
-      </w:r>
-      <w:proofErr w:type="spellEnd"/>
-      <w:r>
-        <w:rPr>
-          <w:rFonts w:ascii="Times New Roman" w:hAnsi="Times New Roman"/>
-        </w:rPr>
-        <w:t xml:space="preserve"> source properties to the root of the interface hierarchy (</w:t>
-      </w:r>
-      <w:proofErr w:type="spellStart"/>
-      <w:r>
-        <w:rPr>
-          <w:rFonts w:ascii="Times New Roman" w:hAnsi="Times New Roman"/>
-        </w:rPr>
-        <w:t>IIviFgen</w:t>
-      </w:r>
-      <w:proofErr w:type="spellEnd"/>
+        <w:t>Move the Output.OperationMode and Output.ReferenceClock source properties to the root of the interface hierarchy (IIviFgen</w:t>
+      </w:r>
       <w:r>
         <w:rPr>
           <w:rFonts w:ascii="Times New Roman" w:hAnsi="Times New Roman"/>
@@ -2972,21 +2639,7 @@
         <w:rPr>
           <w:rFonts w:ascii="Times New Roman" w:hAnsi="Times New Roman"/>
         </w:rPr>
-        <w:t xml:space="preserve">Remove the </w:t>
-      </w:r>
-      <w:proofErr w:type="spellStart"/>
-      <w:r>
-        <w:rPr>
-          <w:rFonts w:ascii="Times New Roman" w:hAnsi="Times New Roman"/>
-        </w:rPr>
-        <w:t>Trigger.Source</w:t>
-      </w:r>
-      <w:proofErr w:type="spellEnd"/>
-      <w:r>
-        <w:rPr>
-          <w:rFonts w:ascii="Times New Roman" w:hAnsi="Times New Roman"/>
-        </w:rPr>
-        <w:t xml:space="preserve"> property from the .NET API.</w:t>
+        <w:t>Remove the Trigger.Source property from the .NET API.</w:t>
       </w:r>
     </w:p>
     <w:p>
@@ -3004,57 +2657,7 @@
         <w:rPr>
           <w:rFonts w:ascii="Times New Roman" w:hAnsi="Times New Roman"/>
         </w:rPr>
-        <w:t xml:space="preserve">Move the </w:t>
-      </w:r>
-      <w:proofErr w:type="spellStart"/>
-      <w:proofErr w:type="gramStart"/>
-      <w:r>
-        <w:rPr>
-          <w:rFonts w:ascii="Times New Roman" w:hAnsi="Times New Roman"/>
-        </w:rPr>
-        <w:t>SendSoftwareTrigger</w:t>
-      </w:r>
-      <w:proofErr w:type="spellEnd"/>
-      <w:r>
-        <w:rPr>
-          <w:rFonts w:ascii="Times New Roman" w:hAnsi="Times New Roman"/>
-        </w:rPr>
-        <w:t>(</w:t>
-      </w:r>
-      <w:proofErr w:type="gramEnd"/>
-      <w:r>
-        <w:rPr>
-          <w:rFonts w:ascii="Times New Roman" w:hAnsi="Times New Roman"/>
-        </w:rPr>
-        <w:t xml:space="preserve">) method and </w:t>
-      </w:r>
-      <w:proofErr w:type="spellStart"/>
-      <w:r>
-        <w:rPr>
-          <w:rFonts w:ascii="Times New Roman" w:hAnsi="Times New Roman"/>
-        </w:rPr>
-        <w:t>BurstCount</w:t>
-      </w:r>
-      <w:proofErr w:type="spellEnd"/>
-      <w:r>
-        <w:rPr>
-          <w:rFonts w:ascii="Times New Roman" w:hAnsi="Times New Roman"/>
-        </w:rPr>
-        <w:t xml:space="preserve"> property to the </w:t>
-      </w:r>
-      <w:proofErr w:type="spellStart"/>
-      <w:r>
-        <w:rPr>
-          <w:rFonts w:ascii="Times New Roman" w:hAnsi="Times New Roman"/>
-        </w:rPr>
-        <w:t>Trigger.Start</w:t>
-      </w:r>
-      <w:proofErr w:type="spellEnd"/>
-      <w:r>
-        <w:rPr>
-          <w:rFonts w:ascii="Times New Roman" w:hAnsi="Times New Roman"/>
-        </w:rPr>
-        <w:t xml:space="preserve"> interface.</w:t>
+        <w:t>Move the SendSoftwareTrigger() method and BurstCount property to the Trigger.Start interface.</w:t>
       </w:r>
     </w:p>
     <w:p>
@@ -3090,21 +2693,7 @@
         <w:rPr>
           <w:rFonts w:ascii="Times New Roman" w:hAnsi="Times New Roman"/>
         </w:rPr>
-        <w:t xml:space="preserve"> Set/Get methods with </w:t>
-      </w:r>
-      <w:proofErr w:type="spellStart"/>
-      <w:r>
-        <w:rPr>
-          <w:rFonts w:ascii="Times New Roman" w:hAnsi="Times New Roman"/>
-        </w:rPr>
-        <w:t>channelName</w:t>
-      </w:r>
-      <w:proofErr w:type="spellEnd"/>
-      <w:r>
-        <w:rPr>
-          <w:rFonts w:ascii="Times New Roman" w:hAnsi="Times New Roman"/>
-        </w:rPr>
-        <w:t xml:space="preserve"> parameters</w:t>
+        <w:t xml:space="preserve"> Set/Get methods with channelName parameters</w:t>
       </w:r>
       <w:r>
         <w:rPr>
@@ -3129,23 +2718,7 @@
           <w:rFonts w:ascii="Times New Roman" w:hAnsi="Times New Roman"/>
         </w:rPr>
         <w:lastRenderedPageBreak/>
-        <w:t xml:space="preserve">Change the definition of the </w:t>
-      </w:r>
-      <w:proofErr w:type="spellStart"/>
-      <w:proofErr w:type="gramStart"/>
-      <w:r>
-        <w:rPr>
-          <w:rFonts w:ascii="Times New Roman" w:hAnsi="Times New Roman"/>
-        </w:rPr>
-        <w:t>Arbitrary.Waveform.CreateChannelWaveform</w:t>
-      </w:r>
-      <w:proofErr w:type="spellEnd"/>
-      <w:proofErr w:type="gramEnd"/>
-      <w:r>
-        <w:rPr>
-          <w:rFonts w:ascii="Times New Roman" w:hAnsi="Times New Roman"/>
-        </w:rPr>
-        <w:t xml:space="preserve"> methods.  Change the </w:t>
+        <w:t xml:space="preserve">Change the definition of the Arbitrary.Waveform.CreateChannelWaveform methods.  Change the </w:t>
       </w:r>
       <w:r>
         <w:rPr>
@@ -3172,33 +2745,11 @@
           <w:rFonts w:ascii="Times New Roman" w:hAnsi="Times New Roman"/>
         </w:rPr>
       </w:pPr>
-      <w:proofErr w:type="spellStart"/>
       <w:r>
         <w:rPr>
           <w:rFonts w:ascii="Times New Roman" w:hAnsi="Times New Roman"/>
         </w:rPr>
-        <w:t>IWaveform</w:t>
-      </w:r>
-      <w:proofErr w:type="spellEnd"/>
-      <w:r>
-        <w:rPr>
-          <w:rFonts w:ascii="Times New Roman" w:hAnsi="Times New Roman"/>
-        </w:rPr>
-        <w:t xml:space="preserve">&lt;Double&gt; to </w:t>
-      </w:r>
-      <w:proofErr w:type="spellStart"/>
-      <w:r>
-        <w:rPr>
-          <w:rFonts w:ascii="Times New Roman" w:hAnsi="Times New Roman"/>
-        </w:rPr>
-        <w:t>IWaveform</w:t>
-      </w:r>
-      <w:proofErr w:type="spellEnd"/>
-      <w:r>
-        <w:rPr>
-          <w:rFonts w:ascii="Times New Roman" w:hAnsi="Times New Roman"/>
-        </w:rPr>
-        <w:t>&lt;T&gt;</w:t>
+        <w:t>IWaveform&lt;Double&gt; to IWaveform&lt;T&gt;</w:t>
       </w:r>
     </w:p>
     <w:p>
@@ -3212,19 +2763,11 @@
           <w:rFonts w:ascii="Times New Roman" w:hAnsi="Times New Roman"/>
         </w:rPr>
       </w:pPr>
-      <w:proofErr w:type="spellStart"/>
       <w:r>
         <w:rPr>
           <w:rFonts w:ascii="Times New Roman" w:hAnsi="Times New Roman"/>
         </w:rPr>
-        <w:t>IWaveform</w:t>
-      </w:r>
-      <w:proofErr w:type="spellEnd"/>
-      <w:r>
-        <w:rPr>
-          <w:rFonts w:ascii="Times New Roman" w:hAnsi="Times New Roman"/>
-        </w:rPr>
-        <w:t>&lt;Int16&gt; to Int16[]</w:t>
+        <w:t>IWaveform&lt;Int16&gt; to Int16[]</w:t>
       </w:r>
     </w:p>
     <w:p>
@@ -3238,19 +2781,11 @@
           <w:rFonts w:ascii="Times New Roman" w:hAnsi="Times New Roman"/>
         </w:rPr>
       </w:pPr>
-      <w:proofErr w:type="spellStart"/>
       <w:r>
         <w:rPr>
           <w:rFonts w:ascii="Times New Roman" w:hAnsi="Times New Roman"/>
         </w:rPr>
-        <w:t>IWaveform</w:t>
-      </w:r>
-      <w:proofErr w:type="spellEnd"/>
-      <w:r>
-        <w:rPr>
-          <w:rFonts w:ascii="Times New Roman" w:hAnsi="Times New Roman"/>
-        </w:rPr>
-        <w:t>&lt;Int32&gt; to Int32[]</w:t>
+        <w:t>IWaveform&lt;Int32&gt; to Int32[]</w:t>
       </w:r>
     </w:p>
     <w:p>
@@ -3268,21 +2803,7 @@
         <w:rPr>
           <w:rFonts w:ascii="Times New Roman" w:hAnsi="Times New Roman"/>
         </w:rPr>
-        <w:t>The current API matches version 5.2 (</w:t>
-      </w:r>
-      <w:proofErr w:type="gramStart"/>
-      <w:r>
-        <w:rPr>
-          <w:rFonts w:ascii="Times New Roman" w:hAnsi="Times New Roman"/>
-        </w:rPr>
-        <w:t>May,</w:t>
-      </w:r>
-      <w:proofErr w:type="gramEnd"/>
-      <w:r>
-        <w:rPr>
-          <w:rFonts w:ascii="Times New Roman" w:hAnsi="Times New Roman"/>
-        </w:rPr>
-        <w:t xml:space="preserve"> 2016) of the IVI-4.3: IviFgen Class Specification.</w:t>
+        <w:t>The current API matches version 5.2 (May, 2016) of the IVI-4.3: IviFgen Class Specification.</w:t>
       </w:r>
     </w:p>
     <w:p>
@@ -3333,7 +2854,7 @@
           <w:lang w:val="en-US"/>
         </w:rPr>
       </w:pPr>
-      <w:bookmarkStart w:id="17" w:name="_Toc189233398"/>
+      <w:bookmarkStart w:id="17" w:name="_Toc198209597"/>
       <w:r>
         <w:rPr>
           <w:u w:val="single"/>
@@ -3385,21 +2906,12 @@
         </w:rPr>
         <w:t xml:space="preserve">Removed </w:t>
       </w:r>
-      <w:proofErr w:type="spellStart"/>
-      <w:r>
-        <w:rPr>
-          <w:sz w:val="20"/>
-          <w:szCs w:val="20"/>
-        </w:rPr>
-        <w:t>PowerMeter</w:t>
-      </w:r>
-      <w:proofErr w:type="spellEnd"/>
-      <w:r>
-        <w:rPr>
-          <w:sz w:val="20"/>
-          <w:szCs w:val="20"/>
-        </w:rPr>
-        <w:t xml:space="preserve"> </w:t>
+      <w:r>
+        <w:rPr>
+          <w:sz w:val="20"/>
+          <w:szCs w:val="20"/>
+        </w:rPr>
+        <w:t xml:space="preserve">PowerMeter </w:t>
       </w:r>
       <w:r>
         <w:rPr>
@@ -3426,16 +2938,7 @@
           <w:sz w:val="20"/>
           <w:szCs w:val="20"/>
         </w:rPr>
-        <w:t xml:space="preserve">The </w:t>
-      </w:r>
-      <w:proofErr w:type="spellStart"/>
-      <w:proofErr w:type="gramStart"/>
-      <w:r>
-        <w:rPr>
-          <w:sz w:val="20"/>
-          <w:szCs w:val="20"/>
-        </w:rPr>
-        <w:t>Ivi.Swtch.</w:t>
+        <w:t>The Ivi.Swtch.</w:t>
       </w:r>
       <w:r>
         <w:rPr>
@@ -3444,8 +2947,6 @@
         </w:rPr>
         <w:t>UnsupportedScanOperationException</w:t>
       </w:r>
-      <w:proofErr w:type="spellEnd"/>
-      <w:proofErr w:type="gramEnd"/>
       <w:r>
         <w:rPr>
           <w:sz w:val="20"/>
@@ -3485,64 +2986,14 @@
           <w:sz w:val="20"/>
           <w:szCs w:val="20"/>
         </w:rPr>
-        <w:t xml:space="preserve">the </w:t>
-      </w:r>
-      <w:proofErr w:type="spellStart"/>
-      <w:proofErr w:type="gramStart"/>
-      <w:r>
-        <w:rPr>
-          <w:sz w:val="20"/>
-          <w:szCs w:val="20"/>
-        </w:rPr>
-        <w:t>Ivi.Driver.ISpectrum</w:t>
-      </w:r>
-      <w:proofErr w:type="spellEnd"/>
-      <w:r>
-        <w:rPr>
-          <w:sz w:val="20"/>
-          <w:szCs w:val="20"/>
-        </w:rPr>
-        <w:t>&lt;T&gt;.Capacity</w:t>
-      </w:r>
-      <w:proofErr w:type="gramEnd"/>
-      <w:r>
-        <w:rPr>
-          <w:sz w:val="20"/>
-          <w:szCs w:val="20"/>
-        </w:rPr>
-        <w:t xml:space="preserve"> and </w:t>
-      </w:r>
-      <w:proofErr w:type="spellStart"/>
-      <w:r>
-        <w:rPr>
-          <w:sz w:val="20"/>
-          <w:szCs w:val="20"/>
-        </w:rPr>
-        <w:t>Ivi.Driver.ISpectrum</w:t>
-      </w:r>
-      <w:proofErr w:type="spellEnd"/>
-      <w:r>
-        <w:rPr>
-          <w:sz w:val="20"/>
-          <w:szCs w:val="20"/>
-        </w:rPr>
-        <w:t>&lt;T&gt;.</w:t>
-      </w:r>
-      <w:proofErr w:type="spellStart"/>
-      <w:r>
-        <w:rPr>
-          <w:sz w:val="20"/>
-          <w:szCs w:val="20"/>
-        </w:rPr>
-        <w:t>ValidPointCount</w:t>
-      </w:r>
-      <w:proofErr w:type="spellEnd"/>
-      <w:r>
-        <w:rPr>
-          <w:sz w:val="20"/>
-          <w:szCs w:val="20"/>
-        </w:rPr>
-        <w:t xml:space="preserve"> properties.</w:t>
+        <w:t>the Ivi.Driver.ISpectrum&lt;T&gt;.Capacity and Ivi.Driver.ISpectrum&lt;T&gt;.</w:t>
+      </w:r>
+      <w:r>
+        <w:rPr>
+          <w:sz w:val="20"/>
+          <w:szCs w:val="20"/>
+        </w:rPr>
+        <w:t>ValidPointCount properties.</w:t>
       </w:r>
     </w:p>
     <w:p>
@@ -3564,8 +3015,6 @@
         </w:rPr>
         <w:t xml:space="preserve">Removed </w:t>
       </w:r>
-      <w:proofErr w:type="spellStart"/>
-      <w:proofErr w:type="gramStart"/>
       <w:r>
         <w:rPr>
           <w:sz w:val="20"/>
@@ -3578,16 +3027,7 @@
           <w:sz w:val="20"/>
           <w:szCs w:val="20"/>
         </w:rPr>
-        <w:t>.Handle</w:t>
-      </w:r>
-      <w:proofErr w:type="spellEnd"/>
-      <w:proofErr w:type="gramEnd"/>
-      <w:r>
-        <w:rPr>
-          <w:sz w:val="20"/>
-          <w:szCs w:val="20"/>
-        </w:rPr>
-        <w:t xml:space="preserve"> property.</w:t>
+        <w:t>.Handle property.</w:t>
       </w:r>
     </w:p>
     <w:p>
@@ -3668,7 +3108,7 @@
           <w:lang w:val="en-US"/>
         </w:rPr>
       </w:pPr>
-      <w:bookmarkStart w:id="18" w:name="_Toc189233399"/>
+      <w:bookmarkStart w:id="18" w:name="_Toc198209598"/>
       <w:r>
         <w:rPr>
           <w:u w:val="single"/>
@@ -3734,48 +3174,20 @@
         </w:rPr>
         <w:t xml:space="preserve"> </w:t>
       </w:r>
-      <w:proofErr w:type="spellStart"/>
-      <w:proofErr w:type="gramStart"/>
-      <w:r>
-        <w:rPr>
-          <w:sz w:val="20"/>
-          <w:szCs w:val="20"/>
-        </w:rPr>
-        <w:t>Ivi.Digitizer.IWaveformCollection</w:t>
-      </w:r>
-      <w:proofErr w:type="spellEnd"/>
-      <w:proofErr w:type="gramEnd"/>
-      <w:r>
-        <w:rPr>
-          <w:sz w:val="20"/>
-          <w:szCs w:val="20"/>
-        </w:rPr>
-        <w:t xml:space="preserve">&lt;T&gt; </w:t>
-      </w:r>
-      <w:r>
-        <w:rPr>
-          <w:sz w:val="20"/>
-          <w:szCs w:val="20"/>
-        </w:rPr>
-        <w:t xml:space="preserve">to support </w:t>
-      </w:r>
-      <w:proofErr w:type="spellStart"/>
-      <w:r>
-        <w:rPr>
-          <w:sz w:val="20"/>
-          <w:szCs w:val="20"/>
-        </w:rPr>
-        <w:t>IEnumerable</w:t>
-      </w:r>
-      <w:proofErr w:type="spellEnd"/>
-      <w:r>
-        <w:rPr>
-          <w:sz w:val="20"/>
-          <w:szCs w:val="20"/>
-        </w:rPr>
-        <w:t>&lt;</w:t>
-      </w:r>
-      <w:proofErr w:type="spellStart"/>
+      <w:r>
+        <w:rPr>
+          <w:sz w:val="20"/>
+          <w:szCs w:val="20"/>
+        </w:rPr>
+        <w:t xml:space="preserve">Ivi.Digitizer.IWaveformCollection&lt;T&gt; </w:t>
+      </w:r>
+      <w:r>
+        <w:rPr>
+          <w:sz w:val="20"/>
+          <w:szCs w:val="20"/>
+        </w:rPr>
+        <w:t>to support IEnumerable&lt;</w:t>
+      </w:r>
       <w:r>
         <w:rPr>
           <w:sz w:val="20"/>
@@ -3790,7 +3202,6 @@
         </w:rPr>
         <w:t>Waveform</w:t>
       </w:r>
-      <w:proofErr w:type="spellEnd"/>
       <w:r>
         <w:rPr>
           <w:sz w:val="20"/>
@@ -3803,23 +3214,7 @@
           <w:sz w:val="20"/>
           <w:szCs w:val="20"/>
         </w:rPr>
-        <w:t xml:space="preserve">&gt; instead of </w:t>
-      </w:r>
-      <w:proofErr w:type="spellStart"/>
-      <w:r>
-        <w:rPr>
-          <w:sz w:val="20"/>
-          <w:szCs w:val="20"/>
-        </w:rPr>
-        <w:t>IEnumerable</w:t>
-      </w:r>
-      <w:proofErr w:type="spellEnd"/>
-      <w:r>
-        <w:rPr>
-          <w:sz w:val="20"/>
-          <w:szCs w:val="20"/>
-        </w:rPr>
-        <w:t>&lt;T&gt;.</w:t>
+        <w:t>&gt; instead of IEnumerable&lt;T&gt;.</w:t>
       </w:r>
     </w:p>
     <w:p>
@@ -3838,41 +3233,7 @@
           <w:sz w:val="20"/>
           <w:szCs w:val="20"/>
         </w:rPr>
-        <w:t xml:space="preserve">Added </w:t>
-      </w:r>
-      <w:proofErr w:type="spellStart"/>
-      <w:r>
-        <w:rPr>
-          <w:sz w:val="20"/>
-          <w:szCs w:val="20"/>
-        </w:rPr>
-        <w:t>SByte</w:t>
-      </w:r>
-      <w:proofErr w:type="spellEnd"/>
-      <w:r>
-        <w:rPr>
-          <w:sz w:val="20"/>
-          <w:szCs w:val="20"/>
-        </w:rPr>
-        <w:t xml:space="preserve"> support to </w:t>
-      </w:r>
-      <w:proofErr w:type="spellStart"/>
-      <w:proofErr w:type="gramStart"/>
-      <w:r>
-        <w:rPr>
-          <w:sz w:val="20"/>
-          <w:szCs w:val="20"/>
-        </w:rPr>
-        <w:t>Ivi.Driver.Spectrum</w:t>
-      </w:r>
-      <w:proofErr w:type="spellEnd"/>
-      <w:proofErr w:type="gramEnd"/>
-      <w:r>
-        <w:rPr>
-          <w:sz w:val="20"/>
-          <w:szCs w:val="20"/>
-        </w:rPr>
-        <w:t>&lt;T&gt;</w:t>
+        <w:t>Added SByte support to Ivi.Driver.Spectrum&lt;T&gt;</w:t>
       </w:r>
       <w:r>
         <w:rPr>
@@ -3906,7 +3267,7 @@
           <w:lang w:val="en-US"/>
         </w:rPr>
       </w:pPr>
-      <w:bookmarkStart w:id="19" w:name="_Toc189233400"/>
+      <w:bookmarkStart w:id="19" w:name="_Toc198209599"/>
       <w:r>
         <w:rPr>
           <w:u w:val="single"/>
@@ -4044,7 +3405,7 @@
           <w:lang w:val="en-US"/>
         </w:rPr>
       </w:pPr>
-      <w:bookmarkStart w:id="20" w:name="_Toc189233401"/>
+      <w:bookmarkStart w:id="20" w:name="_Toc198209600"/>
       <w:r>
         <w:rPr>
           <w:u w:val="single"/>
@@ -4168,7 +3529,7 @@
           <w:lang w:val="en-US"/>
         </w:rPr>
       </w:pPr>
-      <w:bookmarkStart w:id="21" w:name="_Toc189233402"/>
+      <w:bookmarkStart w:id="21" w:name="_Toc198209601"/>
       <w:r>
         <w:rPr>
           <w:u w:val="single"/>
@@ -4260,6 +3621,134 @@
     </w:p>
     <w:p>
       <w:pPr>
+        <w:pStyle w:val="Heading4"/>
+        <w:rPr>
+          <w:u w:val="single"/>
+          <w:lang w:val="en-US"/>
+        </w:rPr>
+      </w:pPr>
+      <w:bookmarkStart w:id="22" w:name="_Toc198209602"/>
+      <w:r>
+        <w:rPr>
+          <w:u w:val="single"/>
+        </w:rPr>
+        <w:t xml:space="preserve">Version </w:t>
+      </w:r>
+      <w:r>
+        <w:rPr>
+          <w:u w:val="single"/>
+          <w:lang w:val="en-US"/>
+        </w:rPr>
+        <w:t>3.0.7708.0</w:t>
+      </w:r>
+      <w:bookmarkEnd w:id="22"/>
+    </w:p>
+    <w:p/>
+    <w:p>
+      <w:pPr>
+        <w:rPr>
+          <w:b/>
+          <w:sz w:val="28"/>
+          <w:szCs w:val="32"/>
+        </w:rPr>
+      </w:pPr>
+      <w:r>
+        <w:rPr>
+          <w:b/>
+          <w:szCs w:val="32"/>
+        </w:rPr>
+        <w:t>Updates</w:t>
+      </w:r>
+    </w:p>
+    <w:p>
+      <w:pPr>
+        <w:numPr>
+          <w:ilvl w:val="0"/>
+          <w:numId w:val="23"/>
+        </w:numPr>
+        <w:rPr>
+          <w:sz w:val="20"/>
+          <w:szCs w:val="20"/>
+        </w:rPr>
+      </w:pPr>
+      <w:r>
+        <w:rPr>
+          <w:sz w:val="20"/>
+          <w:szCs w:val="20"/>
+        </w:rPr>
+        <w:t>Updat</w:t>
+      </w:r>
+      <w:r>
+        <w:rPr>
+          <w:sz w:val="20"/>
+          <w:szCs w:val="20"/>
+        </w:rPr>
+        <w:t xml:space="preserve">ed installer to create the v4.0.30319 </w:t>
+      </w:r>
+      <w:r>
+        <w:rPr>
+          <w:sz w:val="20"/>
+          <w:szCs w:val="20"/>
+        </w:rPr>
+        <w:t>.NET Framework Version</w:t>
+      </w:r>
+      <w:r>
+        <w:rPr>
+          <w:sz w:val="20"/>
+          <w:szCs w:val="20"/>
+        </w:rPr>
+        <w:t xml:space="preserve"> Directory.</w:t>
+      </w:r>
+    </w:p>
+    <w:p>
+      <w:pPr>
+        <w:numPr>
+          <w:ilvl w:val="0"/>
+          <w:numId w:val="23"/>
+        </w:numPr>
+        <w:rPr>
+          <w:sz w:val="20"/>
+          <w:szCs w:val="20"/>
+        </w:rPr>
+      </w:pPr>
+      <w:r>
+        <w:rPr>
+          <w:sz w:val="20"/>
+          <w:szCs w:val="20"/>
+        </w:rPr>
+        <w:t>Change</w:t>
+      </w:r>
+      <w:r>
+        <w:rPr>
+          <w:sz w:val="20"/>
+          <w:szCs w:val="20"/>
+        </w:rPr>
+        <w:t>d</w:t>
+      </w:r>
+      <w:r>
+        <w:rPr>
+          <w:sz w:val="20"/>
+          <w:szCs w:val="20"/>
+        </w:rPr>
+        <w:t xml:space="preserve"> the UpgradeCode to ensure the components </w:t>
+      </w:r>
+      <w:r>
+        <w:rPr>
+          <w:sz w:val="20"/>
+          <w:szCs w:val="20"/>
+        </w:rPr>
+        <w:t>are installed</w:t>
+      </w:r>
+      <w:r>
+        <w:rPr>
+          <w:sz w:val="20"/>
+          <w:szCs w:val="20"/>
+        </w:rPr>
+        <w:t xml:space="preserve"> side-by-side instead of uninstalling the previous version.</w:t>
+      </w:r>
+    </w:p>
+    <w:p>
+      <w:pPr>
         <w:rPr>
           <w:sz w:val="20"/>
           <w:szCs w:val="20"/>
@@ -4270,11 +3759,11 @@
       <w:pPr>
         <w:pStyle w:val="Heading3"/>
       </w:pPr>
-      <w:bookmarkStart w:id="22" w:name="_Toc189233403"/>
+      <w:bookmarkStart w:id="23" w:name="_Toc198209603"/>
       <w:r>
         <w:t>Known Issues</w:t>
       </w:r>
-      <w:bookmarkEnd w:id="22"/>
+      <w:bookmarkEnd w:id="23"/>
     </w:p>
     <w:p/>
     <w:p>
@@ -5482,10 +4971,10 @@
     </w:lvl>
   </w:abstractNum>
   <w:abstractNum w:abstractNumId="13" w15:restartNumberingAfterBreak="0">
-    <w:nsid w:val="648E773D"/>
+    <w:nsid w:val="611D551F"/>
     <w:multiLevelType w:val="hybridMultilevel"/>
-    <w:tmpl w:val="491039B6"/>
-    <w:lvl w:ilvl="0" w:tplc="FD0EA14E">
+    <w:tmpl w:val="0D4A433C"/>
+    <w:lvl w:ilvl="0" w:tplc="FFFFFFFF">
       <w:start w:val="1"/>
       <w:numFmt w:val="decimal"/>
       <w:lvlText w:val="%1."/>
@@ -5499,7 +4988,7 @@
         <w:sz w:val="20"/>
       </w:rPr>
     </w:lvl>
-    <w:lvl w:ilvl="1" w:tplc="04090019">
+    <w:lvl w:ilvl="1" w:tplc="FFFFFFFF" w:tentative="1">
       <w:start w:val="1"/>
       <w:numFmt w:val="lowerLetter"/>
       <w:lvlText w:val="%2."/>
@@ -5508,7 +4997,7 @@
         <w:ind w:left="1440" w:hanging="360"/>
       </w:pPr>
     </w:lvl>
-    <w:lvl w:ilvl="2" w:tplc="0409001B" w:tentative="1">
+    <w:lvl w:ilvl="2" w:tplc="FFFFFFFF" w:tentative="1">
       <w:start w:val="1"/>
       <w:numFmt w:val="lowerRoman"/>
       <w:lvlText w:val="%3."/>
@@ -5517,7 +5006,7 @@
         <w:ind w:left="2160" w:hanging="180"/>
       </w:pPr>
     </w:lvl>
-    <w:lvl w:ilvl="3" w:tplc="0409000F" w:tentative="1">
+    <w:lvl w:ilvl="3" w:tplc="FFFFFFFF" w:tentative="1">
       <w:start w:val="1"/>
       <w:numFmt w:val="decimal"/>
       <w:lvlText w:val="%4."/>
@@ -5526,7 +5015,7 @@
         <w:ind w:left="2880" w:hanging="360"/>
       </w:pPr>
     </w:lvl>
-    <w:lvl w:ilvl="4" w:tplc="04090019" w:tentative="1">
+    <w:lvl w:ilvl="4" w:tplc="FFFFFFFF" w:tentative="1">
       <w:start w:val="1"/>
       <w:numFmt w:val="lowerLetter"/>
       <w:lvlText w:val="%5."/>
@@ -5535,7 +5024,7 @@
         <w:ind w:left="3600" w:hanging="360"/>
       </w:pPr>
     </w:lvl>
-    <w:lvl w:ilvl="5" w:tplc="0409001B" w:tentative="1">
+    <w:lvl w:ilvl="5" w:tplc="FFFFFFFF" w:tentative="1">
       <w:start w:val="1"/>
       <w:numFmt w:val="lowerRoman"/>
       <w:lvlText w:val="%6."/>
@@ -5544,7 +5033,7 @@
         <w:ind w:left="4320" w:hanging="180"/>
       </w:pPr>
     </w:lvl>
-    <w:lvl w:ilvl="6" w:tplc="0409000F" w:tentative="1">
+    <w:lvl w:ilvl="6" w:tplc="FFFFFFFF" w:tentative="1">
       <w:start w:val="1"/>
       <w:numFmt w:val="decimal"/>
       <w:lvlText w:val="%7."/>
@@ -5553,7 +5042,7 @@
         <w:ind w:left="5040" w:hanging="360"/>
       </w:pPr>
     </w:lvl>
-    <w:lvl w:ilvl="7" w:tplc="04090019" w:tentative="1">
+    <w:lvl w:ilvl="7" w:tplc="FFFFFFFF" w:tentative="1">
       <w:start w:val="1"/>
       <w:numFmt w:val="lowerLetter"/>
       <w:lvlText w:val="%8."/>
@@ -5562,7 +5051,7 @@
         <w:ind w:left="5760" w:hanging="360"/>
       </w:pPr>
     </w:lvl>
-    <w:lvl w:ilvl="8" w:tplc="0409001B" w:tentative="1">
+    <w:lvl w:ilvl="8" w:tplc="FFFFFFFF" w:tentative="1">
       <w:start w:val="1"/>
       <w:numFmt w:val="lowerRoman"/>
       <w:lvlText w:val="%9."/>
@@ -5573,190 +5062,10 @@
     </w:lvl>
   </w:abstractNum>
   <w:abstractNum w:abstractNumId="14" w15:restartNumberingAfterBreak="0">
-    <w:nsid w:val="67DF2B6D"/>
+    <w:nsid w:val="648E773D"/>
     <w:multiLevelType w:val="hybridMultilevel"/>
-    <w:tmpl w:val="3C700346"/>
-    <w:lvl w:ilvl="0" w:tplc="0BA0336A">
-      <w:start w:val="1"/>
-      <w:numFmt w:val="decimal"/>
-      <w:lvlText w:val="%1."/>
-      <w:lvlJc w:val="left"/>
-      <w:pPr>
-        <w:ind w:left="360" w:hanging="360"/>
-      </w:pPr>
-      <w:rPr>
-        <w:b w:val="0"/>
-        <w:sz w:val="20"/>
-      </w:rPr>
-    </w:lvl>
-    <w:lvl w:ilvl="1" w:tplc="04090019" w:tentative="1">
-      <w:start w:val="1"/>
-      <w:numFmt w:val="lowerLetter"/>
-      <w:lvlText w:val="%2."/>
-      <w:lvlJc w:val="left"/>
-      <w:pPr>
-        <w:ind w:left="1440" w:hanging="360"/>
-      </w:pPr>
-    </w:lvl>
-    <w:lvl w:ilvl="2" w:tplc="0409001B" w:tentative="1">
-      <w:start w:val="1"/>
-      <w:numFmt w:val="lowerRoman"/>
-      <w:lvlText w:val="%3."/>
-      <w:lvlJc w:val="right"/>
-      <w:pPr>
-        <w:ind w:left="2160" w:hanging="180"/>
-      </w:pPr>
-    </w:lvl>
-    <w:lvl w:ilvl="3" w:tplc="0409000F" w:tentative="1">
-      <w:start w:val="1"/>
-      <w:numFmt w:val="decimal"/>
-      <w:lvlText w:val="%4."/>
-      <w:lvlJc w:val="left"/>
-      <w:pPr>
-        <w:ind w:left="2880" w:hanging="360"/>
-      </w:pPr>
-    </w:lvl>
-    <w:lvl w:ilvl="4" w:tplc="04090019" w:tentative="1">
-      <w:start w:val="1"/>
-      <w:numFmt w:val="lowerLetter"/>
-      <w:lvlText w:val="%5."/>
-      <w:lvlJc w:val="left"/>
-      <w:pPr>
-        <w:ind w:left="3600" w:hanging="360"/>
-      </w:pPr>
-    </w:lvl>
-    <w:lvl w:ilvl="5" w:tplc="0409001B" w:tentative="1">
-      <w:start w:val="1"/>
-      <w:numFmt w:val="lowerRoman"/>
-      <w:lvlText w:val="%6."/>
-      <w:lvlJc w:val="right"/>
-      <w:pPr>
-        <w:ind w:left="4320" w:hanging="180"/>
-      </w:pPr>
-    </w:lvl>
-    <w:lvl w:ilvl="6" w:tplc="0409000F" w:tentative="1">
-      <w:start w:val="1"/>
-      <w:numFmt w:val="decimal"/>
-      <w:lvlText w:val="%7."/>
-      <w:lvlJc w:val="left"/>
-      <w:pPr>
-        <w:ind w:left="5040" w:hanging="360"/>
-      </w:pPr>
-    </w:lvl>
-    <w:lvl w:ilvl="7" w:tplc="04090019" w:tentative="1">
-      <w:start w:val="1"/>
-      <w:numFmt w:val="lowerLetter"/>
-      <w:lvlText w:val="%8."/>
-      <w:lvlJc w:val="left"/>
-      <w:pPr>
-        <w:ind w:left="5760" w:hanging="360"/>
-      </w:pPr>
-    </w:lvl>
-    <w:lvl w:ilvl="8" w:tplc="0409001B" w:tentative="1">
-      <w:start w:val="1"/>
-      <w:numFmt w:val="lowerRoman"/>
-      <w:lvlText w:val="%9."/>
-      <w:lvlJc w:val="right"/>
-      <w:pPr>
-        <w:ind w:left="6480" w:hanging="180"/>
-      </w:pPr>
-    </w:lvl>
-  </w:abstractNum>
-  <w:abstractNum w:abstractNumId="15" w15:restartNumberingAfterBreak="0">
-    <w:nsid w:val="6D4A0E69"/>
-    <w:multiLevelType w:val="hybridMultilevel"/>
-    <w:tmpl w:val="A8544E12"/>
-    <w:lvl w:ilvl="0" w:tplc="0BA0336A">
-      <w:start w:val="1"/>
-      <w:numFmt w:val="decimal"/>
-      <w:lvlText w:val="%1."/>
-      <w:lvlJc w:val="left"/>
-      <w:pPr>
-        <w:ind w:left="360" w:hanging="360"/>
-      </w:pPr>
-      <w:rPr>
-        <w:b w:val="0"/>
-        <w:sz w:val="20"/>
-      </w:rPr>
-    </w:lvl>
-    <w:lvl w:ilvl="1" w:tplc="04090019" w:tentative="1">
-      <w:start w:val="1"/>
-      <w:numFmt w:val="lowerLetter"/>
-      <w:lvlText w:val="%2."/>
-      <w:lvlJc w:val="left"/>
-      <w:pPr>
-        <w:ind w:left="1440" w:hanging="360"/>
-      </w:pPr>
-    </w:lvl>
-    <w:lvl w:ilvl="2" w:tplc="0409001B" w:tentative="1">
-      <w:start w:val="1"/>
-      <w:numFmt w:val="lowerRoman"/>
-      <w:lvlText w:val="%3."/>
-      <w:lvlJc w:val="right"/>
-      <w:pPr>
-        <w:ind w:left="2160" w:hanging="180"/>
-      </w:pPr>
-    </w:lvl>
-    <w:lvl w:ilvl="3" w:tplc="0409000F" w:tentative="1">
-      <w:start w:val="1"/>
-      <w:numFmt w:val="decimal"/>
-      <w:lvlText w:val="%4."/>
-      <w:lvlJc w:val="left"/>
-      <w:pPr>
-        <w:ind w:left="2880" w:hanging="360"/>
-      </w:pPr>
-    </w:lvl>
-    <w:lvl w:ilvl="4" w:tplc="04090019" w:tentative="1">
-      <w:start w:val="1"/>
-      <w:numFmt w:val="lowerLetter"/>
-      <w:lvlText w:val="%5."/>
-      <w:lvlJc w:val="left"/>
-      <w:pPr>
-        <w:ind w:left="3600" w:hanging="360"/>
-      </w:pPr>
-    </w:lvl>
-    <w:lvl w:ilvl="5" w:tplc="0409001B" w:tentative="1">
-      <w:start w:val="1"/>
-      <w:numFmt w:val="lowerRoman"/>
-      <w:lvlText w:val="%6."/>
-      <w:lvlJc w:val="right"/>
-      <w:pPr>
-        <w:ind w:left="4320" w:hanging="180"/>
-      </w:pPr>
-    </w:lvl>
-    <w:lvl w:ilvl="6" w:tplc="0409000F" w:tentative="1">
-      <w:start w:val="1"/>
-      <w:numFmt w:val="decimal"/>
-      <w:lvlText w:val="%7."/>
-      <w:lvlJc w:val="left"/>
-      <w:pPr>
-        <w:ind w:left="5040" w:hanging="360"/>
-      </w:pPr>
-    </w:lvl>
-    <w:lvl w:ilvl="7" w:tplc="04090019" w:tentative="1">
-      <w:start w:val="1"/>
-      <w:numFmt w:val="lowerLetter"/>
-      <w:lvlText w:val="%8."/>
-      <w:lvlJc w:val="left"/>
-      <w:pPr>
-        <w:ind w:left="5760" w:hanging="360"/>
-      </w:pPr>
-    </w:lvl>
-    <w:lvl w:ilvl="8" w:tplc="0409001B" w:tentative="1">
-      <w:start w:val="1"/>
-      <w:numFmt w:val="lowerRoman"/>
-      <w:lvlText w:val="%9."/>
-      <w:lvlJc w:val="right"/>
-      <w:pPr>
-        <w:ind w:left="6480" w:hanging="180"/>
-      </w:pPr>
-    </w:lvl>
-  </w:abstractNum>
-  <w:abstractNum w:abstractNumId="16" w15:restartNumberingAfterBreak="0">
-    <w:nsid w:val="70BE6928"/>
-    <w:multiLevelType w:val="hybridMultilevel"/>
-    <w:tmpl w:val="7FF44ED4"/>
-    <w:lvl w:ilvl="0" w:tplc="8F10E574">
+    <w:tmpl w:val="491039B6"/>
+    <w:lvl w:ilvl="0" w:tplc="FD0EA14E">
       <w:start w:val="1"/>
       <w:numFmt w:val="decimal"/>
       <w:lvlText w:val="%1."/>
@@ -5843,125 +5152,8 @@
       </w:pPr>
     </w:lvl>
   </w:abstractNum>
-  <w:abstractNum w:abstractNumId="17" w15:restartNumberingAfterBreak="0">
-    <w:nsid w:val="71B46945"/>
-    <w:multiLevelType w:val="hybridMultilevel"/>
-    <w:tmpl w:val="38383762"/>
-    <w:lvl w:ilvl="0" w:tplc="08A860B8">
-      <w:start w:val="1"/>
-      <w:numFmt w:val="decimal"/>
-      <w:lvlText w:val="%1."/>
-      <w:lvlJc w:val="left"/>
-      <w:pPr>
-        <w:tabs>
-          <w:tab w:val="num" w:pos="360"/>
-        </w:tabs>
-        <w:ind w:left="360" w:hanging="360"/>
-      </w:pPr>
-      <w:rPr>
-        <w:rFonts w:hint="default"/>
-        <w:sz w:val="20"/>
-      </w:rPr>
-    </w:lvl>
-    <w:lvl w:ilvl="1" w:tplc="04090019">
-      <w:start w:val="1"/>
-      <w:numFmt w:val="lowerLetter"/>
-      <w:lvlText w:val="%2."/>
-      <w:lvlJc w:val="left"/>
-      <w:pPr>
-        <w:tabs>
-          <w:tab w:val="num" w:pos="1080"/>
-        </w:tabs>
-        <w:ind w:left="1080" w:hanging="360"/>
-      </w:pPr>
-    </w:lvl>
-    <w:lvl w:ilvl="2" w:tplc="0409001B" w:tentative="1">
-      <w:start w:val="1"/>
-      <w:numFmt w:val="lowerRoman"/>
-      <w:lvlText w:val="%3."/>
-      <w:lvlJc w:val="right"/>
-      <w:pPr>
-        <w:tabs>
-          <w:tab w:val="num" w:pos="1800"/>
-        </w:tabs>
-        <w:ind w:left="1800" w:hanging="180"/>
-      </w:pPr>
-    </w:lvl>
-    <w:lvl w:ilvl="3" w:tplc="0409000F" w:tentative="1">
-      <w:start w:val="1"/>
-      <w:numFmt w:val="decimal"/>
-      <w:lvlText w:val="%4."/>
-      <w:lvlJc w:val="left"/>
-      <w:pPr>
-        <w:tabs>
-          <w:tab w:val="num" w:pos="2520"/>
-        </w:tabs>
-        <w:ind w:left="2520" w:hanging="360"/>
-      </w:pPr>
-    </w:lvl>
-    <w:lvl w:ilvl="4" w:tplc="04090019" w:tentative="1">
-      <w:start w:val="1"/>
-      <w:numFmt w:val="lowerLetter"/>
-      <w:lvlText w:val="%5."/>
-      <w:lvlJc w:val="left"/>
-      <w:pPr>
-        <w:tabs>
-          <w:tab w:val="num" w:pos="3240"/>
-        </w:tabs>
-        <w:ind w:left="3240" w:hanging="360"/>
-      </w:pPr>
-    </w:lvl>
-    <w:lvl w:ilvl="5" w:tplc="0409001B" w:tentative="1">
-      <w:start w:val="1"/>
-      <w:numFmt w:val="lowerRoman"/>
-      <w:lvlText w:val="%6."/>
-      <w:lvlJc w:val="right"/>
-      <w:pPr>
-        <w:tabs>
-          <w:tab w:val="num" w:pos="3960"/>
-        </w:tabs>
-        <w:ind w:left="3960" w:hanging="180"/>
-      </w:pPr>
-    </w:lvl>
-    <w:lvl w:ilvl="6" w:tplc="0409000F" w:tentative="1">
-      <w:start w:val="1"/>
-      <w:numFmt w:val="decimal"/>
-      <w:lvlText w:val="%7."/>
-      <w:lvlJc w:val="left"/>
-      <w:pPr>
-        <w:tabs>
-          <w:tab w:val="num" w:pos="4680"/>
-        </w:tabs>
-        <w:ind w:left="4680" w:hanging="360"/>
-      </w:pPr>
-    </w:lvl>
-    <w:lvl w:ilvl="7" w:tplc="04090019" w:tentative="1">
-      <w:start w:val="1"/>
-      <w:numFmt w:val="lowerLetter"/>
-      <w:lvlText w:val="%8."/>
-      <w:lvlJc w:val="left"/>
-      <w:pPr>
-        <w:tabs>
-          <w:tab w:val="num" w:pos="5400"/>
-        </w:tabs>
-        <w:ind w:left="5400" w:hanging="360"/>
-      </w:pPr>
-    </w:lvl>
-    <w:lvl w:ilvl="8" w:tplc="0409001B" w:tentative="1">
-      <w:start w:val="1"/>
-      <w:numFmt w:val="lowerRoman"/>
-      <w:lvlText w:val="%9."/>
-      <w:lvlJc w:val="right"/>
-      <w:pPr>
-        <w:tabs>
-          <w:tab w:val="num" w:pos="6120"/>
-        </w:tabs>
-        <w:ind w:left="6120" w:hanging="180"/>
-      </w:pPr>
-    </w:lvl>
-  </w:abstractNum>
-  <w:abstractNum w:abstractNumId="18" w15:restartNumberingAfterBreak="0">
-    <w:nsid w:val="77606FD8"/>
+  <w:abstractNum w:abstractNumId="15" w15:restartNumberingAfterBreak="0">
+    <w:nsid w:val="67DF2B6D"/>
     <w:multiLevelType w:val="hybridMultilevel"/>
     <w:tmpl w:val="3C700346"/>
     <w:lvl w:ilvl="0" w:tplc="0BA0336A">
@@ -6050,10 +5242,10 @@
       </w:pPr>
     </w:lvl>
   </w:abstractNum>
-  <w:abstractNum w:abstractNumId="19" w15:restartNumberingAfterBreak="0">
-    <w:nsid w:val="7C90064A"/>
+  <w:abstractNum w:abstractNumId="16" w15:restartNumberingAfterBreak="0">
+    <w:nsid w:val="6D4A0E69"/>
     <w:multiLevelType w:val="hybridMultilevel"/>
-    <w:tmpl w:val="3C700346"/>
+    <w:tmpl w:val="A8544E12"/>
     <w:lvl w:ilvl="0" w:tplc="0BA0336A">
       <w:start w:val="1"/>
       <w:numFmt w:val="decimal"/>
@@ -6140,11 +5332,11 @@
       </w:pPr>
     </w:lvl>
   </w:abstractNum>
-  <w:abstractNum w:abstractNumId="20" w15:restartNumberingAfterBreak="0">
-    <w:nsid w:val="7FD84BD6"/>
+  <w:abstractNum w:abstractNumId="17" w15:restartNumberingAfterBreak="0">
+    <w:nsid w:val="70BE6928"/>
     <w:multiLevelType w:val="hybridMultilevel"/>
-    <w:tmpl w:val="0D4A433C"/>
-    <w:lvl w:ilvl="0" w:tplc="FD0EA14E">
+    <w:tmpl w:val="7FF44ED4"/>
+    <w:lvl w:ilvl="0" w:tplc="8F10E574">
       <w:start w:val="1"/>
       <w:numFmt w:val="decimal"/>
       <w:lvlText w:val="%1."/>
@@ -6158,6 +5350,394 @@
         <w:sz w:val="20"/>
       </w:rPr>
     </w:lvl>
+    <w:lvl w:ilvl="1" w:tplc="04090019">
+      <w:start w:val="1"/>
+      <w:numFmt w:val="lowerLetter"/>
+      <w:lvlText w:val="%2."/>
+      <w:lvlJc w:val="left"/>
+      <w:pPr>
+        <w:ind w:left="1440" w:hanging="360"/>
+      </w:pPr>
+    </w:lvl>
+    <w:lvl w:ilvl="2" w:tplc="0409001B" w:tentative="1">
+      <w:start w:val="1"/>
+      <w:numFmt w:val="lowerRoman"/>
+      <w:lvlText w:val="%3."/>
+      <w:lvlJc w:val="right"/>
+      <w:pPr>
+        <w:ind w:left="2160" w:hanging="180"/>
+      </w:pPr>
+    </w:lvl>
+    <w:lvl w:ilvl="3" w:tplc="0409000F" w:tentative="1">
+      <w:start w:val="1"/>
+      <w:numFmt w:val="decimal"/>
+      <w:lvlText w:val="%4."/>
+      <w:lvlJc w:val="left"/>
+      <w:pPr>
+        <w:ind w:left="2880" w:hanging="360"/>
+      </w:pPr>
+    </w:lvl>
+    <w:lvl w:ilvl="4" w:tplc="04090019" w:tentative="1">
+      <w:start w:val="1"/>
+      <w:numFmt w:val="lowerLetter"/>
+      <w:lvlText w:val="%5."/>
+      <w:lvlJc w:val="left"/>
+      <w:pPr>
+        <w:ind w:left="3600" w:hanging="360"/>
+      </w:pPr>
+    </w:lvl>
+    <w:lvl w:ilvl="5" w:tplc="0409001B" w:tentative="1">
+      <w:start w:val="1"/>
+      <w:numFmt w:val="lowerRoman"/>
+      <w:lvlText w:val="%6."/>
+      <w:lvlJc w:val="right"/>
+      <w:pPr>
+        <w:ind w:left="4320" w:hanging="180"/>
+      </w:pPr>
+    </w:lvl>
+    <w:lvl w:ilvl="6" w:tplc="0409000F" w:tentative="1">
+      <w:start w:val="1"/>
+      <w:numFmt w:val="decimal"/>
+      <w:lvlText w:val="%7."/>
+      <w:lvlJc w:val="left"/>
+      <w:pPr>
+        <w:ind w:left="5040" w:hanging="360"/>
+      </w:pPr>
+    </w:lvl>
+    <w:lvl w:ilvl="7" w:tplc="04090019" w:tentative="1">
+      <w:start w:val="1"/>
+      <w:numFmt w:val="lowerLetter"/>
+      <w:lvlText w:val="%8."/>
+      <w:lvlJc w:val="left"/>
+      <w:pPr>
+        <w:ind w:left="5760" w:hanging="360"/>
+      </w:pPr>
+    </w:lvl>
+    <w:lvl w:ilvl="8" w:tplc="0409001B" w:tentative="1">
+      <w:start w:val="1"/>
+      <w:numFmt w:val="lowerRoman"/>
+      <w:lvlText w:val="%9."/>
+      <w:lvlJc w:val="right"/>
+      <w:pPr>
+        <w:ind w:left="6480" w:hanging="180"/>
+      </w:pPr>
+    </w:lvl>
+  </w:abstractNum>
+  <w:abstractNum w:abstractNumId="18" w15:restartNumberingAfterBreak="0">
+    <w:nsid w:val="71B46945"/>
+    <w:multiLevelType w:val="hybridMultilevel"/>
+    <w:tmpl w:val="38383762"/>
+    <w:lvl w:ilvl="0" w:tplc="08A860B8">
+      <w:start w:val="1"/>
+      <w:numFmt w:val="decimal"/>
+      <w:lvlText w:val="%1."/>
+      <w:lvlJc w:val="left"/>
+      <w:pPr>
+        <w:tabs>
+          <w:tab w:val="num" w:pos="360"/>
+        </w:tabs>
+        <w:ind w:left="360" w:hanging="360"/>
+      </w:pPr>
+      <w:rPr>
+        <w:rFonts w:hint="default"/>
+        <w:sz w:val="20"/>
+      </w:rPr>
+    </w:lvl>
+    <w:lvl w:ilvl="1" w:tplc="04090019">
+      <w:start w:val="1"/>
+      <w:numFmt w:val="lowerLetter"/>
+      <w:lvlText w:val="%2."/>
+      <w:lvlJc w:val="left"/>
+      <w:pPr>
+        <w:tabs>
+          <w:tab w:val="num" w:pos="1080"/>
+        </w:tabs>
+        <w:ind w:left="1080" w:hanging="360"/>
+      </w:pPr>
+    </w:lvl>
+    <w:lvl w:ilvl="2" w:tplc="0409001B" w:tentative="1">
+      <w:start w:val="1"/>
+      <w:numFmt w:val="lowerRoman"/>
+      <w:lvlText w:val="%3."/>
+      <w:lvlJc w:val="right"/>
+      <w:pPr>
+        <w:tabs>
+          <w:tab w:val="num" w:pos="1800"/>
+        </w:tabs>
+        <w:ind w:left="1800" w:hanging="180"/>
+      </w:pPr>
+    </w:lvl>
+    <w:lvl w:ilvl="3" w:tplc="0409000F" w:tentative="1">
+      <w:start w:val="1"/>
+      <w:numFmt w:val="decimal"/>
+      <w:lvlText w:val="%4."/>
+      <w:lvlJc w:val="left"/>
+      <w:pPr>
+        <w:tabs>
+          <w:tab w:val="num" w:pos="2520"/>
+        </w:tabs>
+        <w:ind w:left="2520" w:hanging="360"/>
+      </w:pPr>
+    </w:lvl>
+    <w:lvl w:ilvl="4" w:tplc="04090019" w:tentative="1">
+      <w:start w:val="1"/>
+      <w:numFmt w:val="lowerLetter"/>
+      <w:lvlText w:val="%5."/>
+      <w:lvlJc w:val="left"/>
+      <w:pPr>
+        <w:tabs>
+          <w:tab w:val="num" w:pos="3240"/>
+        </w:tabs>
+        <w:ind w:left="3240" w:hanging="360"/>
+      </w:pPr>
+    </w:lvl>
+    <w:lvl w:ilvl="5" w:tplc="0409001B" w:tentative="1">
+      <w:start w:val="1"/>
+      <w:numFmt w:val="lowerRoman"/>
+      <w:lvlText w:val="%6."/>
+      <w:lvlJc w:val="right"/>
+      <w:pPr>
+        <w:tabs>
+          <w:tab w:val="num" w:pos="3960"/>
+        </w:tabs>
+        <w:ind w:left="3960" w:hanging="180"/>
+      </w:pPr>
+    </w:lvl>
+    <w:lvl w:ilvl="6" w:tplc="0409000F" w:tentative="1">
+      <w:start w:val="1"/>
+      <w:numFmt w:val="decimal"/>
+      <w:lvlText w:val="%7."/>
+      <w:lvlJc w:val="left"/>
+      <w:pPr>
+        <w:tabs>
+          <w:tab w:val="num" w:pos="4680"/>
+        </w:tabs>
+        <w:ind w:left="4680" w:hanging="360"/>
+      </w:pPr>
+    </w:lvl>
+    <w:lvl w:ilvl="7" w:tplc="04090019" w:tentative="1">
+      <w:start w:val="1"/>
+      <w:numFmt w:val="lowerLetter"/>
+      <w:lvlText w:val="%8."/>
+      <w:lvlJc w:val="left"/>
+      <w:pPr>
+        <w:tabs>
+          <w:tab w:val="num" w:pos="5400"/>
+        </w:tabs>
+        <w:ind w:left="5400" w:hanging="360"/>
+      </w:pPr>
+    </w:lvl>
+    <w:lvl w:ilvl="8" w:tplc="0409001B" w:tentative="1">
+      <w:start w:val="1"/>
+      <w:numFmt w:val="lowerRoman"/>
+      <w:lvlText w:val="%9."/>
+      <w:lvlJc w:val="right"/>
+      <w:pPr>
+        <w:tabs>
+          <w:tab w:val="num" w:pos="6120"/>
+        </w:tabs>
+        <w:ind w:left="6120" w:hanging="180"/>
+      </w:pPr>
+    </w:lvl>
+  </w:abstractNum>
+  <w:abstractNum w:abstractNumId="19" w15:restartNumberingAfterBreak="0">
+    <w:nsid w:val="77606FD8"/>
+    <w:multiLevelType w:val="hybridMultilevel"/>
+    <w:tmpl w:val="3C700346"/>
+    <w:lvl w:ilvl="0" w:tplc="0BA0336A">
+      <w:start w:val="1"/>
+      <w:numFmt w:val="decimal"/>
+      <w:lvlText w:val="%1."/>
+      <w:lvlJc w:val="left"/>
+      <w:pPr>
+        <w:ind w:left="360" w:hanging="360"/>
+      </w:pPr>
+      <w:rPr>
+        <w:b w:val="0"/>
+        <w:sz w:val="20"/>
+      </w:rPr>
+    </w:lvl>
+    <w:lvl w:ilvl="1" w:tplc="04090019" w:tentative="1">
+      <w:start w:val="1"/>
+      <w:numFmt w:val="lowerLetter"/>
+      <w:lvlText w:val="%2."/>
+      <w:lvlJc w:val="left"/>
+      <w:pPr>
+        <w:ind w:left="1440" w:hanging="360"/>
+      </w:pPr>
+    </w:lvl>
+    <w:lvl w:ilvl="2" w:tplc="0409001B" w:tentative="1">
+      <w:start w:val="1"/>
+      <w:numFmt w:val="lowerRoman"/>
+      <w:lvlText w:val="%3."/>
+      <w:lvlJc w:val="right"/>
+      <w:pPr>
+        <w:ind w:left="2160" w:hanging="180"/>
+      </w:pPr>
+    </w:lvl>
+    <w:lvl w:ilvl="3" w:tplc="0409000F" w:tentative="1">
+      <w:start w:val="1"/>
+      <w:numFmt w:val="decimal"/>
+      <w:lvlText w:val="%4."/>
+      <w:lvlJc w:val="left"/>
+      <w:pPr>
+        <w:ind w:left="2880" w:hanging="360"/>
+      </w:pPr>
+    </w:lvl>
+    <w:lvl w:ilvl="4" w:tplc="04090019" w:tentative="1">
+      <w:start w:val="1"/>
+      <w:numFmt w:val="lowerLetter"/>
+      <w:lvlText w:val="%5."/>
+      <w:lvlJc w:val="left"/>
+      <w:pPr>
+        <w:ind w:left="3600" w:hanging="360"/>
+      </w:pPr>
+    </w:lvl>
+    <w:lvl w:ilvl="5" w:tplc="0409001B" w:tentative="1">
+      <w:start w:val="1"/>
+      <w:numFmt w:val="lowerRoman"/>
+      <w:lvlText w:val="%6."/>
+      <w:lvlJc w:val="right"/>
+      <w:pPr>
+        <w:ind w:left="4320" w:hanging="180"/>
+      </w:pPr>
+    </w:lvl>
+    <w:lvl w:ilvl="6" w:tplc="0409000F" w:tentative="1">
+      <w:start w:val="1"/>
+      <w:numFmt w:val="decimal"/>
+      <w:lvlText w:val="%7."/>
+      <w:lvlJc w:val="left"/>
+      <w:pPr>
+        <w:ind w:left="5040" w:hanging="360"/>
+      </w:pPr>
+    </w:lvl>
+    <w:lvl w:ilvl="7" w:tplc="04090019" w:tentative="1">
+      <w:start w:val="1"/>
+      <w:numFmt w:val="lowerLetter"/>
+      <w:lvlText w:val="%8."/>
+      <w:lvlJc w:val="left"/>
+      <w:pPr>
+        <w:ind w:left="5760" w:hanging="360"/>
+      </w:pPr>
+    </w:lvl>
+    <w:lvl w:ilvl="8" w:tplc="0409001B" w:tentative="1">
+      <w:start w:val="1"/>
+      <w:numFmt w:val="lowerRoman"/>
+      <w:lvlText w:val="%9."/>
+      <w:lvlJc w:val="right"/>
+      <w:pPr>
+        <w:ind w:left="6480" w:hanging="180"/>
+      </w:pPr>
+    </w:lvl>
+  </w:abstractNum>
+  <w:abstractNum w:abstractNumId="20" w15:restartNumberingAfterBreak="0">
+    <w:nsid w:val="7C90064A"/>
+    <w:multiLevelType w:val="hybridMultilevel"/>
+    <w:tmpl w:val="3C700346"/>
+    <w:lvl w:ilvl="0" w:tplc="0BA0336A">
+      <w:start w:val="1"/>
+      <w:numFmt w:val="decimal"/>
+      <w:lvlText w:val="%1."/>
+      <w:lvlJc w:val="left"/>
+      <w:pPr>
+        <w:ind w:left="360" w:hanging="360"/>
+      </w:pPr>
+      <w:rPr>
+        <w:b w:val="0"/>
+        <w:sz w:val="20"/>
+      </w:rPr>
+    </w:lvl>
+    <w:lvl w:ilvl="1" w:tplc="04090019" w:tentative="1">
+      <w:start w:val="1"/>
+      <w:numFmt w:val="lowerLetter"/>
+      <w:lvlText w:val="%2."/>
+      <w:lvlJc w:val="left"/>
+      <w:pPr>
+        <w:ind w:left="1440" w:hanging="360"/>
+      </w:pPr>
+    </w:lvl>
+    <w:lvl w:ilvl="2" w:tplc="0409001B" w:tentative="1">
+      <w:start w:val="1"/>
+      <w:numFmt w:val="lowerRoman"/>
+      <w:lvlText w:val="%3."/>
+      <w:lvlJc w:val="right"/>
+      <w:pPr>
+        <w:ind w:left="2160" w:hanging="180"/>
+      </w:pPr>
+    </w:lvl>
+    <w:lvl w:ilvl="3" w:tplc="0409000F" w:tentative="1">
+      <w:start w:val="1"/>
+      <w:numFmt w:val="decimal"/>
+      <w:lvlText w:val="%4."/>
+      <w:lvlJc w:val="left"/>
+      <w:pPr>
+        <w:ind w:left="2880" w:hanging="360"/>
+      </w:pPr>
+    </w:lvl>
+    <w:lvl w:ilvl="4" w:tplc="04090019" w:tentative="1">
+      <w:start w:val="1"/>
+      <w:numFmt w:val="lowerLetter"/>
+      <w:lvlText w:val="%5."/>
+      <w:lvlJc w:val="left"/>
+      <w:pPr>
+        <w:ind w:left="3600" w:hanging="360"/>
+      </w:pPr>
+    </w:lvl>
+    <w:lvl w:ilvl="5" w:tplc="0409001B" w:tentative="1">
+      <w:start w:val="1"/>
+      <w:numFmt w:val="lowerRoman"/>
+      <w:lvlText w:val="%6."/>
+      <w:lvlJc w:val="right"/>
+      <w:pPr>
+        <w:ind w:left="4320" w:hanging="180"/>
+      </w:pPr>
+    </w:lvl>
+    <w:lvl w:ilvl="6" w:tplc="0409000F" w:tentative="1">
+      <w:start w:val="1"/>
+      <w:numFmt w:val="decimal"/>
+      <w:lvlText w:val="%7."/>
+      <w:lvlJc w:val="left"/>
+      <w:pPr>
+        <w:ind w:left="5040" w:hanging="360"/>
+      </w:pPr>
+    </w:lvl>
+    <w:lvl w:ilvl="7" w:tplc="04090019" w:tentative="1">
+      <w:start w:val="1"/>
+      <w:numFmt w:val="lowerLetter"/>
+      <w:lvlText w:val="%8."/>
+      <w:lvlJc w:val="left"/>
+      <w:pPr>
+        <w:ind w:left="5760" w:hanging="360"/>
+      </w:pPr>
+    </w:lvl>
+    <w:lvl w:ilvl="8" w:tplc="0409001B" w:tentative="1">
+      <w:start w:val="1"/>
+      <w:numFmt w:val="lowerRoman"/>
+      <w:lvlText w:val="%9."/>
+      <w:lvlJc w:val="right"/>
+      <w:pPr>
+        <w:ind w:left="6480" w:hanging="180"/>
+      </w:pPr>
+    </w:lvl>
+  </w:abstractNum>
+  <w:abstractNum w:abstractNumId="21" w15:restartNumberingAfterBreak="0">
+    <w:nsid w:val="7FD84BD6"/>
+    <w:multiLevelType w:val="hybridMultilevel"/>
+    <w:tmpl w:val="0D4A433C"/>
+    <w:lvl w:ilvl="0" w:tplc="FD0EA14E">
+      <w:start w:val="1"/>
+      <w:numFmt w:val="decimal"/>
+      <w:lvlText w:val="%1."/>
+      <w:lvlJc w:val="left"/>
+      <w:pPr>
+        <w:ind w:left="360" w:hanging="360"/>
+      </w:pPr>
+      <w:rPr>
+        <w:rFonts w:hint="default"/>
+        <w:b w:val="0"/>
+        <w:sz w:val="20"/>
+      </w:rPr>
+    </w:lvl>
     <w:lvl w:ilvl="1" w:tplc="04090019" w:tentative="1">
       <w:start w:val="1"/>
       <w:numFmt w:val="lowerLetter"/>
@@ -6235,22 +5815,22 @@
     <w:abstractNumId w:val="11"/>
   </w:num>
   <w:num w:numId="2" w16cid:durableId="519509279">
-    <w:abstractNumId w:val="17"/>
+    <w:abstractNumId w:val="18"/>
   </w:num>
   <w:num w:numId="3" w16cid:durableId="944074549">
     <w:abstractNumId w:val="5"/>
   </w:num>
   <w:num w:numId="4" w16cid:durableId="21589490">
-    <w:abstractNumId w:val="14"/>
+    <w:abstractNumId w:val="15"/>
   </w:num>
   <w:num w:numId="5" w16cid:durableId="1003436175">
     <w:abstractNumId w:val="1"/>
   </w:num>
   <w:num w:numId="6" w16cid:durableId="2057966767">
-    <w:abstractNumId w:val="15"/>
+    <w:abstractNumId w:val="16"/>
   </w:num>
   <w:num w:numId="7" w16cid:durableId="1639190967">
-    <w:abstractNumId w:val="19"/>
+    <w:abstractNumId w:val="20"/>
   </w:num>
   <w:num w:numId="8" w16cid:durableId="1601177178">
     <w:abstractNumId w:val="3"/>
@@ -6311,7 +5891,7 @@
     </w:lvlOverride>
   </w:num>
   <w:num w:numId="10" w16cid:durableId="678780411">
-    <w:abstractNumId w:val="18"/>
+    <w:abstractNumId w:val="19"/>
   </w:num>
   <w:num w:numId="11" w16cid:durableId="1178427416">
     <w:abstractNumId w:val="6"/>
@@ -6346,22 +5926,25 @@
     <w:abstractNumId w:val="12"/>
   </w:num>
   <w:num w:numId="17" w16cid:durableId="1384863749">
-    <w:abstractNumId w:val="16"/>
+    <w:abstractNumId w:val="17"/>
   </w:num>
   <w:num w:numId="18" w16cid:durableId="748770090">
     <w:abstractNumId w:val="9"/>
   </w:num>
   <w:num w:numId="19" w16cid:durableId="1730834842">
-    <w:abstractNumId w:val="13"/>
+    <w:abstractNumId w:val="14"/>
   </w:num>
   <w:num w:numId="20" w16cid:durableId="1569681833">
-    <w:abstractNumId w:val="20"/>
+    <w:abstractNumId w:val="21"/>
   </w:num>
   <w:num w:numId="21" w16cid:durableId="1389232332">
     <w:abstractNumId w:val="4"/>
   </w:num>
   <w:num w:numId="22" w16cid:durableId="711614169">
     <w:abstractNumId w:val="7"/>
+  </w:num>
+  <w:num w:numId="23" w16cid:durableId="1239049553">
+    <w:abstractNumId w:val="13"/>
   </w:num>
   <w:numIdMacAtCleanup w:val="7"/>
 </w:numbering>

</xml_diff>

<commit_message>
Added the new files, note release notes overwrite.
</commit_message>
<xml_diff>
--- a/site/downloads/Shared Components/IVI.NET Shared Components Release Notes.docx
+++ b/site/downloads/Shared Components/IVI.NET Shared Components Release Notes.docx
@@ -13,7 +13,7 @@
       <w:bookmarkStart w:id="3" w:name="_Toc239748397"/>
       <w:bookmarkStart w:id="4" w:name="_Toc239748689"/>
       <w:bookmarkStart w:id="5" w:name="_Toc239754947"/>
-      <w:bookmarkStart w:id="6" w:name="_Toc198209586"/>
+      <w:bookmarkStart w:id="6" w:name="_Toc209720690"/>
       <w:r>
         <w:t>Table of Conten</w:t>
       </w:r>
@@ -72,7 +72,7 @@
         </w:rPr>
         <w:fldChar w:fldCharType="separate"/>
       </w:r>
-      <w:hyperlink w:anchor="_Toc198209586" w:history="1">
+      <w:hyperlink w:anchor="_Toc209720690" w:history="1">
         <w:r>
           <w:rPr>
             <w:rStyle w:val="Hyperlink"/>
@@ -95,7 +95,7 @@
           <w:rPr>
             <w:webHidden/>
           </w:rPr>
-          <w:instrText xml:space="preserve"> PAGEREF _Toc198209586 \h </w:instrText>
+          <w:instrText xml:space="preserve"> PAGEREF _Toc209720690 \h </w:instrText>
         </w:r>
         <w:r>
           <w:rPr>
@@ -131,7 +131,7 @@
           <w:kern w:val="2"/>
         </w:rPr>
       </w:pPr>
-      <w:hyperlink w:anchor="_Toc198209587" w:history="1">
+      <w:hyperlink w:anchor="_Toc209720691" w:history="1">
         <w:r>
           <w:rPr>
             <w:rStyle w:val="Hyperlink"/>
@@ -154,7 +154,7 @@
           <w:rPr>
             <w:webHidden/>
           </w:rPr>
-          <w:instrText xml:space="preserve"> PAGEREF _Toc198209587 \h </w:instrText>
+          <w:instrText xml:space="preserve"> PAGEREF _Toc209720691 \h </w:instrText>
         </w:r>
         <w:r>
           <w:rPr>
@@ -193,7 +193,7 @@
           <w:kern w:val="2"/>
         </w:rPr>
       </w:pPr>
-      <w:hyperlink w:anchor="_Toc198209588" w:history="1">
+      <w:hyperlink w:anchor="_Toc209720692" w:history="1">
         <w:r>
           <w:rPr>
             <w:rStyle w:val="Hyperlink"/>
@@ -220,7 +220,7 @@
             <w:noProof/>
             <w:webHidden/>
           </w:rPr>
-          <w:instrText xml:space="preserve"> PAGEREF _Toc198209588 \h </w:instrText>
+          <w:instrText xml:space="preserve"> PAGEREF _Toc209720692 \h </w:instrText>
         </w:r>
         <w:r>
           <w:rPr>
@@ -263,7 +263,7 @@
           <w:kern w:val="2"/>
         </w:rPr>
       </w:pPr>
-      <w:hyperlink w:anchor="_Toc198209589" w:history="1">
+      <w:hyperlink w:anchor="_Toc209720693" w:history="1">
         <w:r>
           <w:rPr>
             <w:rStyle w:val="Hyperlink"/>
@@ -290,7 +290,7 @@
             <w:noProof/>
             <w:webHidden/>
           </w:rPr>
-          <w:instrText xml:space="preserve"> PAGEREF _Toc198209589 \h </w:instrText>
+          <w:instrText xml:space="preserve"> PAGEREF _Toc209720693 \h </w:instrText>
         </w:r>
         <w:r>
           <w:rPr>
@@ -333,7 +333,7 @@
           <w:kern w:val="2"/>
         </w:rPr>
       </w:pPr>
-      <w:hyperlink w:anchor="_Toc198209590" w:history="1">
+      <w:hyperlink w:anchor="_Toc209720694" w:history="1">
         <w:r>
           <w:rPr>
             <w:rStyle w:val="Hyperlink"/>
@@ -360,7 +360,7 @@
             <w:noProof/>
             <w:webHidden/>
           </w:rPr>
-          <w:instrText xml:space="preserve"> PAGEREF _Toc198209590 \h </w:instrText>
+          <w:instrText xml:space="preserve"> PAGEREF _Toc209720694 \h </w:instrText>
         </w:r>
         <w:r>
           <w:rPr>
@@ -403,7 +403,7 @@
           <w:kern w:val="2"/>
         </w:rPr>
       </w:pPr>
-      <w:hyperlink w:anchor="_Toc198209591" w:history="1">
+      <w:hyperlink w:anchor="_Toc209720695" w:history="1">
         <w:r>
           <w:rPr>
             <w:rStyle w:val="Hyperlink"/>
@@ -430,7 +430,7 @@
             <w:noProof/>
             <w:webHidden/>
           </w:rPr>
-          <w:instrText xml:space="preserve"> PAGEREF _Toc198209591 \h </w:instrText>
+          <w:instrText xml:space="preserve"> PAGEREF _Toc209720695 \h </w:instrText>
         </w:r>
         <w:r>
           <w:rPr>
@@ -473,7 +473,7 @@
           <w:kern w:val="2"/>
         </w:rPr>
       </w:pPr>
-      <w:hyperlink w:anchor="_Toc198209592" w:history="1">
+      <w:hyperlink w:anchor="_Toc209720696" w:history="1">
         <w:r>
           <w:rPr>
             <w:rStyle w:val="Hyperlink"/>
@@ -500,7 +500,7 @@
             <w:noProof/>
             <w:webHidden/>
           </w:rPr>
-          <w:instrText xml:space="preserve"> PAGEREF _Toc198209592 \h </w:instrText>
+          <w:instrText xml:space="preserve"> PAGEREF _Toc209720696 \h </w:instrText>
         </w:r>
         <w:r>
           <w:rPr>
@@ -543,7 +543,7 @@
           <w:kern w:val="2"/>
         </w:rPr>
       </w:pPr>
-      <w:hyperlink w:anchor="_Toc198209593" w:history="1">
+      <w:hyperlink w:anchor="_Toc209720697" w:history="1">
         <w:r>
           <w:rPr>
             <w:rStyle w:val="Hyperlink"/>
@@ -570,7 +570,7 @@
             <w:noProof/>
             <w:webHidden/>
           </w:rPr>
-          <w:instrText xml:space="preserve"> PAGEREF _Toc198209593 \h </w:instrText>
+          <w:instrText xml:space="preserve"> PAGEREF _Toc209720697 \h </w:instrText>
         </w:r>
         <w:r>
           <w:rPr>
@@ -613,7 +613,7 @@
           <w:kern w:val="2"/>
         </w:rPr>
       </w:pPr>
-      <w:hyperlink w:anchor="_Toc198209594" w:history="1">
+      <w:hyperlink w:anchor="_Toc209720698" w:history="1">
         <w:r>
           <w:rPr>
             <w:rStyle w:val="Hyperlink"/>
@@ -640,7 +640,7 @@
             <w:noProof/>
             <w:webHidden/>
           </w:rPr>
-          <w:instrText xml:space="preserve"> PAGEREF _Toc198209594 \h </w:instrText>
+          <w:instrText xml:space="preserve"> PAGEREF _Toc209720698 \h </w:instrText>
         </w:r>
         <w:r>
           <w:rPr>
@@ -683,7 +683,7 @@
           <w:kern w:val="2"/>
         </w:rPr>
       </w:pPr>
-      <w:hyperlink w:anchor="_Toc198209595" w:history="1">
+      <w:hyperlink w:anchor="_Toc209720699" w:history="1">
         <w:r>
           <w:rPr>
             <w:rStyle w:val="Hyperlink"/>
@@ -710,7 +710,7 @@
             <w:noProof/>
             <w:webHidden/>
           </w:rPr>
-          <w:instrText xml:space="preserve"> PAGEREF _Toc198209595 \h </w:instrText>
+          <w:instrText xml:space="preserve"> PAGEREF _Toc209720699 \h </w:instrText>
         </w:r>
         <w:r>
           <w:rPr>
@@ -753,7 +753,7 @@
           <w:kern w:val="2"/>
         </w:rPr>
       </w:pPr>
-      <w:hyperlink w:anchor="_Toc198209596" w:history="1">
+      <w:hyperlink w:anchor="_Toc209720700" w:history="1">
         <w:r>
           <w:rPr>
             <w:rStyle w:val="Hyperlink"/>
@@ -780,7 +780,7 @@
             <w:noProof/>
             <w:webHidden/>
           </w:rPr>
-          <w:instrText xml:space="preserve"> PAGEREF _Toc198209596 \h </w:instrText>
+          <w:instrText xml:space="preserve"> PAGEREF _Toc209720700 \h </w:instrText>
         </w:r>
         <w:r>
           <w:rPr>
@@ -823,7 +823,7 @@
           <w:kern w:val="2"/>
         </w:rPr>
       </w:pPr>
-      <w:hyperlink w:anchor="_Toc198209597" w:history="1">
+      <w:hyperlink w:anchor="_Toc209720701" w:history="1">
         <w:r>
           <w:rPr>
             <w:rStyle w:val="Hyperlink"/>
@@ -850,7 +850,7 @@
             <w:noProof/>
             <w:webHidden/>
           </w:rPr>
-          <w:instrText xml:space="preserve"> PAGEREF _Toc198209597 \h </w:instrText>
+          <w:instrText xml:space="preserve"> PAGEREF _Toc209720701 \h </w:instrText>
         </w:r>
         <w:r>
           <w:rPr>
@@ -893,7 +893,7 @@
           <w:kern w:val="2"/>
         </w:rPr>
       </w:pPr>
-      <w:hyperlink w:anchor="_Toc198209598" w:history="1">
+      <w:hyperlink w:anchor="_Toc209720702" w:history="1">
         <w:r>
           <w:rPr>
             <w:rStyle w:val="Hyperlink"/>
@@ -920,7 +920,7 @@
             <w:noProof/>
             <w:webHidden/>
           </w:rPr>
-          <w:instrText xml:space="preserve"> PAGEREF _Toc198209598 \h </w:instrText>
+          <w:instrText xml:space="preserve"> PAGEREF _Toc209720702 \h </w:instrText>
         </w:r>
         <w:r>
           <w:rPr>
@@ -963,7 +963,7 @@
           <w:kern w:val="2"/>
         </w:rPr>
       </w:pPr>
-      <w:hyperlink w:anchor="_Toc198209599" w:history="1">
+      <w:hyperlink w:anchor="_Toc209720703" w:history="1">
         <w:r>
           <w:rPr>
             <w:rStyle w:val="Hyperlink"/>
@@ -990,7 +990,7 @@
             <w:noProof/>
             <w:webHidden/>
           </w:rPr>
-          <w:instrText xml:space="preserve"> PAGEREF _Toc198209599 \h </w:instrText>
+          <w:instrText xml:space="preserve"> PAGEREF _Toc209720703 \h </w:instrText>
         </w:r>
         <w:r>
           <w:rPr>
@@ -1033,7 +1033,7 @@
           <w:kern w:val="2"/>
         </w:rPr>
       </w:pPr>
-      <w:hyperlink w:anchor="_Toc198209600" w:history="1">
+      <w:hyperlink w:anchor="_Toc209720704" w:history="1">
         <w:r>
           <w:rPr>
             <w:rStyle w:val="Hyperlink"/>
@@ -1060,7 +1060,7 @@
             <w:noProof/>
             <w:webHidden/>
           </w:rPr>
-          <w:instrText xml:space="preserve"> PAGEREF _Toc198209600 \h </w:instrText>
+          <w:instrText xml:space="preserve"> PAGEREF _Toc209720704 \h </w:instrText>
         </w:r>
         <w:r>
           <w:rPr>
@@ -1103,7 +1103,7 @@
           <w:kern w:val="2"/>
         </w:rPr>
       </w:pPr>
-      <w:hyperlink w:anchor="_Toc198209601" w:history="1">
+      <w:hyperlink w:anchor="_Toc209720705" w:history="1">
         <w:r>
           <w:rPr>
             <w:rStyle w:val="Hyperlink"/>
@@ -1130,7 +1130,7 @@
             <w:noProof/>
             <w:webHidden/>
           </w:rPr>
-          <w:instrText xml:space="preserve"> PAGEREF _Toc198209601 \h </w:instrText>
+          <w:instrText xml:space="preserve"> PAGEREF _Toc209720705 \h </w:instrText>
         </w:r>
         <w:r>
           <w:rPr>
@@ -1173,7 +1173,7 @@
           <w:kern w:val="2"/>
         </w:rPr>
       </w:pPr>
-      <w:hyperlink w:anchor="_Toc198209602" w:history="1">
+      <w:hyperlink w:anchor="_Toc209720706" w:history="1">
         <w:r>
           <w:rPr>
             <w:rStyle w:val="Hyperlink"/>
@@ -1200,7 +1200,77 @@
             <w:noProof/>
             <w:webHidden/>
           </w:rPr>
-          <w:instrText xml:space="preserve"> PAGEREF _Toc198209602 \h </w:instrText>
+          <w:instrText xml:space="preserve"> PAGEREF _Toc209720706 \h </w:instrText>
+        </w:r>
+        <w:r>
+          <w:rPr>
+            <w:noProof/>
+            <w:webHidden/>
+          </w:rPr>
+        </w:r>
+        <w:r>
+          <w:rPr>
+            <w:noProof/>
+            <w:webHidden/>
+          </w:rPr>
+          <w:fldChar w:fldCharType="separate"/>
+        </w:r>
+        <w:r>
+          <w:rPr>
+            <w:noProof/>
+            <w:webHidden/>
+          </w:rPr>
+          <w:t>5</w:t>
+        </w:r>
+        <w:r>
+          <w:rPr>
+            <w:noProof/>
+            <w:webHidden/>
+          </w:rPr>
+          <w:fldChar w:fldCharType="end"/>
+        </w:r>
+      </w:hyperlink>
+    </w:p>
+    <w:p>
+      <w:pPr>
+        <w:pStyle w:val="TOC4"/>
+        <w:tabs>
+          <w:tab w:val="right" w:leader="dot" w:pos="8630"/>
+        </w:tabs>
+        <w:rPr>
+          <w:rFonts w:ascii="Calibri" w:hAnsi="Calibri" w:cs="Arial"/>
+          <w:noProof/>
+          <w:kern w:val="2"/>
+        </w:rPr>
+      </w:pPr>
+      <w:hyperlink w:anchor="_Toc209720707" w:history="1">
+        <w:r>
+          <w:rPr>
+            <w:rStyle w:val="Hyperlink"/>
+            <w:noProof/>
+          </w:rPr>
+          <w:t>Version 3.0.8125.0</w:t>
+        </w:r>
+        <w:r>
+          <w:rPr>
+            <w:noProof/>
+            <w:webHidden/>
+          </w:rPr>
+          <w:tab/>
+        </w:r>
+        <w:r>
+          <w:rPr>
+            <w:noProof/>
+            <w:webHidden/>
+          </w:rPr>
+          <w:fldChar w:fldCharType="begin"/>
+        </w:r>
+        <w:r>
+          <w:rPr>
+            <w:noProof/>
+            <w:webHidden/>
+          </w:rPr>
+          <w:instrText xml:space="preserve"> PAGEREF _Toc209720707 \h </w:instrText>
         </w:r>
         <w:r>
           <w:rPr>
@@ -1240,7 +1310,7 @@
           <w:kern w:val="2"/>
         </w:rPr>
       </w:pPr>
-      <w:hyperlink w:anchor="_Toc198209603" w:history="1">
+      <w:hyperlink w:anchor="_Toc209720708" w:history="1">
         <w:r>
           <w:rPr>
             <w:rStyle w:val="Hyperlink"/>
@@ -1263,7 +1333,7 @@
           <w:rPr>
             <w:webHidden/>
           </w:rPr>
-          <w:instrText xml:space="preserve"> PAGEREF _Toc198209603 \h </w:instrText>
+          <w:instrText xml:space="preserve"> PAGEREF _Toc209720708 \h </w:instrText>
         </w:r>
         <w:r>
           <w:rPr>
@@ -1309,7 +1379,7 @@
         </w:rPr>
         <w:br w:type="page"/>
       </w:r>
-      <w:bookmarkStart w:id="7" w:name="_Toc198209587"/>
+      <w:bookmarkStart w:id="7" w:name="_Toc209720691"/>
       <w:r>
         <w:rPr>
           <w:sz w:val="30"/>
@@ -1350,7 +1420,7 @@
           <w:u w:val="single"/>
         </w:rPr>
       </w:pPr>
-      <w:bookmarkStart w:id="8" w:name="_Toc198209588"/>
+      <w:bookmarkStart w:id="8" w:name="_Toc209720692"/>
       <w:r>
         <w:rPr>
           <w:u w:val="single"/>
@@ -1428,7 +1498,7 @@
           <w:u w:val="single"/>
         </w:rPr>
       </w:pPr>
-      <w:bookmarkStart w:id="9" w:name="_Toc198209589"/>
+      <w:bookmarkStart w:id="9" w:name="_Toc209720693"/>
       <w:r>
         <w:rPr>
           <w:u w:val="single"/>
@@ -1596,7 +1666,21 @@
         <w:rPr>
           <w:sz w:val="20"/>
         </w:rPr>
-        <w:t>Adding several strings to TriggerSource class</w:t>
+        <w:t xml:space="preserve">Adding several strings to </w:t>
+      </w:r>
+      <w:proofErr w:type="spellStart"/>
+      <w:r>
+        <w:rPr>
+          <w:sz w:val="20"/>
+        </w:rPr>
+        <w:t>TriggerSource</w:t>
+      </w:r>
+      <w:proofErr w:type="spellEnd"/>
+      <w:r>
+        <w:rPr>
+          <w:sz w:val="20"/>
+        </w:rPr>
+        <w:t xml:space="preserve"> class</w:t>
       </w:r>
     </w:p>
     <w:p>
@@ -1613,7 +1697,21 @@
         <w:rPr>
           <w:sz w:val="20"/>
         </w:rPr>
-        <w:t xml:space="preserve">Changed IIviSwtchScan.List() from a </w:t>
+        <w:t xml:space="preserve">Changed </w:t>
+      </w:r>
+      <w:proofErr w:type="spellStart"/>
+      <w:r>
+        <w:rPr>
+          <w:sz w:val="20"/>
+        </w:rPr>
+        <w:t>IIviSwtchScan.List</w:t>
+      </w:r>
+      <w:proofErr w:type="spellEnd"/>
+      <w:r>
+        <w:rPr>
+          <w:sz w:val="20"/>
+        </w:rPr>
+        <w:t xml:space="preserve">() from a </w:t>
       </w:r>
       <w:r>
         <w:rPr>
@@ -1636,7 +1734,7 @@
           <w:u w:val="single"/>
         </w:rPr>
       </w:pPr>
-      <w:bookmarkStart w:id="10" w:name="_Toc198209590"/>
+      <w:bookmarkStart w:id="10" w:name="_Toc209720694"/>
       <w:r>
         <w:rPr>
           <w:u w:val="single"/>
@@ -1705,7 +1803,39 @@
           <w:sz w:val="20"/>
           <w:szCs w:val="20"/>
         </w:rPr>
-        <w:t xml:space="preserve"> IviSwtch and IviDCPwr from the </w:t>
+        <w:t xml:space="preserve"> </w:t>
+      </w:r>
+      <w:proofErr w:type="spellStart"/>
+      <w:r>
+        <w:rPr>
+          <w:sz w:val="20"/>
+          <w:szCs w:val="20"/>
+        </w:rPr>
+        <w:t>IviSwtch</w:t>
+      </w:r>
+      <w:proofErr w:type="spellEnd"/>
+      <w:r>
+        <w:rPr>
+          <w:sz w:val="20"/>
+          <w:szCs w:val="20"/>
+        </w:rPr>
+        <w:t xml:space="preserve"> and </w:t>
+      </w:r>
+      <w:proofErr w:type="spellStart"/>
+      <w:r>
+        <w:rPr>
+          <w:sz w:val="20"/>
+          <w:szCs w:val="20"/>
+        </w:rPr>
+        <w:t>IviDCPwr</w:t>
+      </w:r>
+      <w:proofErr w:type="spellEnd"/>
+      <w:r>
+        <w:rPr>
+          <w:sz w:val="20"/>
+          <w:szCs w:val="20"/>
+        </w:rPr>
+        <w:t xml:space="preserve"> from the </w:t>
       </w:r>
       <w:r>
         <w:rPr>
@@ -1799,7 +1929,7 @@
           <w:lang w:val="en-US"/>
         </w:rPr>
       </w:pPr>
-      <w:bookmarkStart w:id="11" w:name="_Toc198209591"/>
+      <w:bookmarkStart w:id="11" w:name="_Toc209720695"/>
       <w:r>
         <w:rPr>
           <w:u w:val="single"/>
@@ -1869,7 +1999,55 @@
           <w:sz w:val="20"/>
           <w:szCs w:val="20"/>
         </w:rPr>
-        <w:t>Resolved issue where uninstalling one SxS version of the IVI.NET Shared Components would remove empty version-specific assembly folders even if another SxS version of the IVI.NET Shared Components was on the system</w:t>
+        <w:t xml:space="preserve">Resolved issue </w:t>
+      </w:r>
+      <w:proofErr w:type="gramStart"/>
+      <w:r>
+        <w:rPr>
+          <w:sz w:val="20"/>
+          <w:szCs w:val="20"/>
+        </w:rPr>
+        <w:t>where</w:t>
+      </w:r>
+      <w:proofErr w:type="gramEnd"/>
+      <w:r>
+        <w:rPr>
+          <w:sz w:val="20"/>
+          <w:szCs w:val="20"/>
+        </w:rPr>
+        <w:t xml:space="preserve"> uninstalling one </w:t>
+      </w:r>
+      <w:proofErr w:type="spellStart"/>
+      <w:r>
+        <w:rPr>
+          <w:sz w:val="20"/>
+          <w:szCs w:val="20"/>
+        </w:rPr>
+        <w:t>SxS</w:t>
+      </w:r>
+      <w:proofErr w:type="spellEnd"/>
+      <w:r>
+        <w:rPr>
+          <w:sz w:val="20"/>
+          <w:szCs w:val="20"/>
+        </w:rPr>
+        <w:t xml:space="preserve"> version of the IVI.NET Shared Components would remove empty version-specific assembly folders even if another </w:t>
+      </w:r>
+      <w:proofErr w:type="spellStart"/>
+      <w:r>
+        <w:rPr>
+          <w:sz w:val="20"/>
+          <w:szCs w:val="20"/>
+        </w:rPr>
+        <w:t>SxS</w:t>
+      </w:r>
+      <w:proofErr w:type="spellEnd"/>
+      <w:r>
+        <w:rPr>
+          <w:sz w:val="20"/>
+          <w:szCs w:val="20"/>
+        </w:rPr>
+        <w:t xml:space="preserve"> version of the IVI.NET Shared Components was on the system</w:t>
       </w:r>
     </w:p>
     <w:p>
@@ -1888,7 +2066,7 @@
           <w:lang w:val="en-US"/>
         </w:rPr>
       </w:pPr>
-      <w:bookmarkStart w:id="12" w:name="_Toc198209592"/>
+      <w:bookmarkStart w:id="12" w:name="_Toc209720696"/>
       <w:r>
         <w:rPr>
           <w:u w:val="single"/>
@@ -2004,7 +2182,7 @@
           <w:lang w:val="en-US"/>
         </w:rPr>
       </w:pPr>
-      <w:bookmarkStart w:id="13" w:name="_Toc198209593"/>
+      <w:bookmarkStart w:id="13" w:name="_Toc209720697"/>
       <w:r>
         <w:rPr>
           <w:u w:val="single"/>
@@ -2081,7 +2259,103 @@
           <w:sz w:val="20"/>
           <w:szCs w:val="20"/>
         </w:rPr>
-        <w:t>Changed the data type of the IWaveform&lt;T&gt;.EndTime and IWaveform&lt;T&gt;.TriggerTime properties from PrecisionDateTime to PrecisionTimeSpan to accommodate time-relative waveforms.</w:t>
+        <w:t xml:space="preserve">Changed the data type of the </w:t>
+      </w:r>
+      <w:proofErr w:type="spellStart"/>
+      <w:r>
+        <w:rPr>
+          <w:sz w:val="20"/>
+          <w:szCs w:val="20"/>
+        </w:rPr>
+        <w:t>IWaveform</w:t>
+      </w:r>
+      <w:proofErr w:type="spellEnd"/>
+      <w:r>
+        <w:rPr>
+          <w:sz w:val="20"/>
+          <w:szCs w:val="20"/>
+        </w:rPr>
+        <w:t>&lt;T&gt;.</w:t>
+      </w:r>
+      <w:proofErr w:type="spellStart"/>
+      <w:r>
+        <w:rPr>
+          <w:sz w:val="20"/>
+          <w:szCs w:val="20"/>
+        </w:rPr>
+        <w:t>EndTime</w:t>
+      </w:r>
+      <w:proofErr w:type="spellEnd"/>
+      <w:r>
+        <w:rPr>
+          <w:sz w:val="20"/>
+          <w:szCs w:val="20"/>
+        </w:rPr>
+        <w:t xml:space="preserve"> and </w:t>
+      </w:r>
+      <w:proofErr w:type="spellStart"/>
+      <w:r>
+        <w:rPr>
+          <w:sz w:val="20"/>
+          <w:szCs w:val="20"/>
+        </w:rPr>
+        <w:t>IWaveform</w:t>
+      </w:r>
+      <w:proofErr w:type="spellEnd"/>
+      <w:r>
+        <w:rPr>
+          <w:sz w:val="20"/>
+          <w:szCs w:val="20"/>
+        </w:rPr>
+        <w:t>&lt;T&gt;.</w:t>
+      </w:r>
+      <w:proofErr w:type="spellStart"/>
+      <w:r>
+        <w:rPr>
+          <w:sz w:val="20"/>
+          <w:szCs w:val="20"/>
+        </w:rPr>
+        <w:t>TriggerTime</w:t>
+      </w:r>
+      <w:proofErr w:type="spellEnd"/>
+      <w:r>
+        <w:rPr>
+          <w:sz w:val="20"/>
+          <w:szCs w:val="20"/>
+        </w:rPr>
+        <w:t xml:space="preserve"> properties from </w:t>
+      </w:r>
+      <w:proofErr w:type="spellStart"/>
+      <w:r>
+        <w:rPr>
+          <w:sz w:val="20"/>
+          <w:szCs w:val="20"/>
+        </w:rPr>
+        <w:t>PrecisionDateTime</w:t>
+      </w:r>
+      <w:proofErr w:type="spellEnd"/>
+      <w:r>
+        <w:rPr>
+          <w:sz w:val="20"/>
+          <w:szCs w:val="20"/>
+        </w:rPr>
+        <w:t xml:space="preserve"> to </w:t>
+      </w:r>
+      <w:proofErr w:type="spellStart"/>
+      <w:r>
+        <w:rPr>
+          <w:sz w:val="20"/>
+          <w:szCs w:val="20"/>
+        </w:rPr>
+        <w:t>PrecisionTimeSpan</w:t>
+      </w:r>
+      <w:proofErr w:type="spellEnd"/>
+      <w:r>
+        <w:rPr>
+          <w:sz w:val="20"/>
+          <w:szCs w:val="20"/>
+        </w:rPr>
+        <w:t xml:space="preserve"> to accommodate time-relative waveforms.</w:t>
       </w:r>
     </w:p>
     <w:p>
@@ -2100,7 +2374,71 @@
           <w:sz w:val="20"/>
           <w:szCs w:val="20"/>
         </w:rPr>
-        <w:t>In IIviDigitizerAcquisition, changed IWaveform&lt;Byte&gt; references to IWaveform&lt;SByte&gt;.</w:t>
+        <w:t xml:space="preserve">In </w:t>
+      </w:r>
+      <w:proofErr w:type="spellStart"/>
+      <w:r>
+        <w:rPr>
+          <w:sz w:val="20"/>
+          <w:szCs w:val="20"/>
+        </w:rPr>
+        <w:t>IIviDigitizerAcquisition</w:t>
+      </w:r>
+      <w:proofErr w:type="spellEnd"/>
+      <w:r>
+        <w:rPr>
+          <w:sz w:val="20"/>
+          <w:szCs w:val="20"/>
+        </w:rPr>
+        <w:t xml:space="preserve">, changed </w:t>
+      </w:r>
+      <w:proofErr w:type="spellStart"/>
+      <w:r>
+        <w:rPr>
+          <w:sz w:val="20"/>
+          <w:szCs w:val="20"/>
+        </w:rPr>
+        <w:t>IWaveform</w:t>
+      </w:r>
+      <w:proofErr w:type="spellEnd"/>
+      <w:r>
+        <w:rPr>
+          <w:sz w:val="20"/>
+          <w:szCs w:val="20"/>
+        </w:rPr>
+        <w:t xml:space="preserve">&lt;Byte&gt; references to </w:t>
+      </w:r>
+      <w:proofErr w:type="spellStart"/>
+      <w:r>
+        <w:rPr>
+          <w:sz w:val="20"/>
+          <w:szCs w:val="20"/>
+        </w:rPr>
+        <w:t>IWaveform</w:t>
+      </w:r>
+      <w:proofErr w:type="spellEnd"/>
+      <w:r>
+        <w:rPr>
+          <w:sz w:val="20"/>
+          <w:szCs w:val="20"/>
+        </w:rPr>
+        <w:t>&lt;</w:t>
+      </w:r>
+      <w:proofErr w:type="spellStart"/>
+      <w:r>
+        <w:rPr>
+          <w:sz w:val="20"/>
+          <w:szCs w:val="20"/>
+        </w:rPr>
+        <w:t>SByte</w:t>
+      </w:r>
+      <w:proofErr w:type="spellEnd"/>
+      <w:r>
+        <w:rPr>
+          <w:sz w:val="20"/>
+          <w:szCs w:val="20"/>
+        </w:rPr>
+        <w:t>&gt;.</w:t>
       </w:r>
     </w:p>
     <w:p>
@@ -2119,7 +2457,39 @@
           <w:sz w:val="20"/>
           <w:szCs w:val="20"/>
         </w:rPr>
-        <w:t>Replaced the IIviPwrMeterMeasurement.MeasurementState property with a IIviPwrMeterMeasurement.GetMeasurementComplete() method.</w:t>
+        <w:t xml:space="preserve">Replaced the </w:t>
+      </w:r>
+      <w:proofErr w:type="spellStart"/>
+      <w:r>
+        <w:rPr>
+          <w:sz w:val="20"/>
+          <w:szCs w:val="20"/>
+        </w:rPr>
+        <w:t>IIviPwrMeterMeasurement.MeasurementState</w:t>
+      </w:r>
+      <w:proofErr w:type="spellEnd"/>
+      <w:r>
+        <w:rPr>
+          <w:sz w:val="20"/>
+          <w:szCs w:val="20"/>
+        </w:rPr>
+        <w:t xml:space="preserve"> property with a </w:t>
+      </w:r>
+      <w:proofErr w:type="spellStart"/>
+      <w:r>
+        <w:rPr>
+          <w:sz w:val="20"/>
+          <w:szCs w:val="20"/>
+        </w:rPr>
+        <w:t>IIviPwrMeterMeasurement.GetMeasurementComplete</w:t>
+      </w:r>
+      <w:proofErr w:type="spellEnd"/>
+      <w:r>
+        <w:rPr>
+          <w:sz w:val="20"/>
+          <w:szCs w:val="20"/>
+        </w:rPr>
+        <w:t>() method.</w:t>
       </w:r>
     </w:p>
     <w:p>
@@ -2138,7 +2508,39 @@
           <w:sz w:val="20"/>
           <w:szCs w:val="20"/>
         </w:rPr>
-        <w:t>Replaced the IIviCounterMeasurement.IsMeasurementComplete property with a IIviCounterMeasurement.GetMeasurementComplete() method.</w:t>
+        <w:t xml:space="preserve">Replaced the </w:t>
+      </w:r>
+      <w:proofErr w:type="spellStart"/>
+      <w:r>
+        <w:rPr>
+          <w:sz w:val="20"/>
+          <w:szCs w:val="20"/>
+        </w:rPr>
+        <w:t>IIviCounterMeasurement.IsMeasurementComplete</w:t>
+      </w:r>
+      <w:proofErr w:type="spellEnd"/>
+      <w:r>
+        <w:rPr>
+          <w:sz w:val="20"/>
+          <w:szCs w:val="20"/>
+        </w:rPr>
+        <w:t xml:space="preserve"> property with a </w:t>
+      </w:r>
+      <w:proofErr w:type="spellStart"/>
+      <w:r>
+        <w:rPr>
+          <w:sz w:val="20"/>
+          <w:szCs w:val="20"/>
+        </w:rPr>
+        <w:t>IIviCounterMeasurement.GetMeasurementComplete</w:t>
+      </w:r>
+      <w:proofErr w:type="spellEnd"/>
+      <w:r>
+        <w:rPr>
+          <w:sz w:val="20"/>
+          <w:szCs w:val="20"/>
+        </w:rPr>
+        <w:t>() method.</w:t>
       </w:r>
     </w:p>
     <w:p>
@@ -2158,7 +2560,25 @@
           <w:sz w:val="20"/>
           <w:szCs w:val="20"/>
         </w:rPr>
-        <w:t>In the Ivi.Digitizer.ReferenceOscillatorSource enumeration, added PxiClk10 and PxiExpressClk100 values.</w:t>
+        <w:t xml:space="preserve">In the </w:t>
+      </w:r>
+      <w:proofErr w:type="spellStart"/>
+      <w:proofErr w:type="gramStart"/>
+      <w:r>
+        <w:rPr>
+          <w:sz w:val="20"/>
+          <w:szCs w:val="20"/>
+        </w:rPr>
+        <w:t>Ivi.Digitizer.ReferenceOscillatorSource</w:t>
+      </w:r>
+      <w:proofErr w:type="spellEnd"/>
+      <w:proofErr w:type="gramEnd"/>
+      <w:r>
+        <w:rPr>
+          <w:sz w:val="20"/>
+          <w:szCs w:val="20"/>
+        </w:rPr>
+        <w:t xml:space="preserve"> enumeration, added PxiClk10 and PxiExpressClk100 values.</w:t>
       </w:r>
     </w:p>
     <w:p>
@@ -2264,6 +2684,8 @@
           <w:szCs w:val="20"/>
         </w:rPr>
       </w:pPr>
+      <w:proofErr w:type="spellStart"/>
+      <w:proofErr w:type="gramStart"/>
       <w:r>
         <w:rPr>
           <w:sz w:val="20"/>
@@ -2271,6 +2693,8 @@
         </w:rPr>
         <w:t>Ivi.Driver.IWaveform</w:t>
       </w:r>
+      <w:proofErr w:type="spellEnd"/>
+      <w:proofErr w:type="gramEnd"/>
     </w:p>
     <w:p>
       <w:pPr>
@@ -2283,6 +2707,8 @@
           <w:szCs w:val="20"/>
         </w:rPr>
       </w:pPr>
+      <w:proofErr w:type="spellStart"/>
+      <w:proofErr w:type="gramStart"/>
       <w:r>
         <w:rPr>
           <w:sz w:val="20"/>
@@ -2290,6 +2716,8 @@
         </w:rPr>
         <w:t>Ivi.Driver.ISpectrum</w:t>
       </w:r>
+      <w:proofErr w:type="spellEnd"/>
+      <w:proofErr w:type="gramEnd"/>
     </w:p>
     <w:p/>
     <w:p>
@@ -2300,7 +2728,7 @@
           <w:lang w:val="en-US"/>
         </w:rPr>
       </w:pPr>
-      <w:bookmarkStart w:id="14" w:name="_Toc198209594"/>
+      <w:bookmarkStart w:id="14" w:name="_Toc209720698"/>
       <w:r>
         <w:rPr>
           <w:u w:val="single"/>
@@ -2350,7 +2778,23 @@
           <w:sz w:val="20"/>
           <w:szCs w:val="20"/>
         </w:rPr>
-        <w:t>Removed SpecAn from the installer not</w:t>
+        <w:t xml:space="preserve">Removed </w:t>
+      </w:r>
+      <w:proofErr w:type="spellStart"/>
+      <w:r>
+        <w:rPr>
+          <w:sz w:val="20"/>
+          <w:szCs w:val="20"/>
+        </w:rPr>
+        <w:t>SpecAn</w:t>
+      </w:r>
+      <w:proofErr w:type="spellEnd"/>
+      <w:r>
+        <w:rPr>
+          <w:sz w:val="20"/>
+          <w:szCs w:val="20"/>
+        </w:rPr>
+        <w:t xml:space="preserve"> from the installer not</w:t>
       </w:r>
       <w:r>
         <w:rPr>
@@ -2405,7 +2849,7 @@
           <w:lang w:val="en-US"/>
         </w:rPr>
       </w:pPr>
-      <w:bookmarkStart w:id="15" w:name="_Toc198209595"/>
+      <w:bookmarkStart w:id="15" w:name="_Toc209720699"/>
       <w:r>
         <w:rPr>
           <w:u w:val="single"/>
@@ -2457,12 +2901,21 @@
         </w:rPr>
         <w:t xml:space="preserve">Removed </w:t>
       </w:r>
-      <w:r>
-        <w:rPr>
-          <w:sz w:val="20"/>
-          <w:szCs w:val="20"/>
-        </w:rPr>
-        <w:t>RFSigGen and Scope</w:t>
+      <w:proofErr w:type="spellStart"/>
+      <w:r>
+        <w:rPr>
+          <w:sz w:val="20"/>
+          <w:szCs w:val="20"/>
+        </w:rPr>
+        <w:t>RFSigGen</w:t>
+      </w:r>
+      <w:proofErr w:type="spellEnd"/>
+      <w:r>
+        <w:rPr>
+          <w:sz w:val="20"/>
+          <w:szCs w:val="20"/>
+        </w:rPr>
+        <w:t xml:space="preserve"> and Scope</w:t>
       </w:r>
       <w:r>
         <w:rPr>
@@ -2495,7 +2948,7 @@
           <w:lang w:val="en-US"/>
         </w:rPr>
       </w:pPr>
-      <w:bookmarkStart w:id="16" w:name="_Toc198209596"/>
+      <w:bookmarkStart w:id="16" w:name="_Toc209720700"/>
       <w:r>
         <w:rPr>
           <w:u w:val="single"/>
@@ -2591,7 +3044,23 @@
           <w:sz w:val="20"/>
           <w:szCs w:val="20"/>
         </w:rPr>
-        <w:t>Modified the Fgen IVI.NET API as follows:</w:t>
+        <w:t xml:space="preserve">Modified the </w:t>
+      </w:r>
+      <w:proofErr w:type="spellStart"/>
+      <w:r>
+        <w:rPr>
+          <w:sz w:val="20"/>
+          <w:szCs w:val="20"/>
+        </w:rPr>
+        <w:t>Fgen</w:t>
+      </w:r>
+      <w:proofErr w:type="spellEnd"/>
+      <w:r>
+        <w:rPr>
+          <w:sz w:val="20"/>
+          <w:szCs w:val="20"/>
+        </w:rPr>
+        <w:t xml:space="preserve"> IVI.NET API as follows:</w:t>
       </w:r>
     </w:p>
     <w:p>
@@ -2609,8 +3078,44 @@
         <w:rPr>
           <w:rFonts w:ascii="Times New Roman" w:hAnsi="Times New Roman"/>
         </w:rPr>
-        <w:t>Move the Output.OperationMode and Output.ReferenceClock source properties to the root of the interface hierarchy (IIviFgen</w:t>
-      </w:r>
+        <w:t xml:space="preserve">Move the </w:t>
+      </w:r>
+      <w:proofErr w:type="spellStart"/>
+      <w:r>
+        <w:rPr>
+          <w:rFonts w:ascii="Times New Roman" w:hAnsi="Times New Roman"/>
+        </w:rPr>
+        <w:t>Output.OperationMode</w:t>
+      </w:r>
+      <w:proofErr w:type="spellEnd"/>
+      <w:r>
+        <w:rPr>
+          <w:rFonts w:ascii="Times New Roman" w:hAnsi="Times New Roman"/>
+        </w:rPr>
+        <w:t xml:space="preserve"> and </w:t>
+      </w:r>
+      <w:proofErr w:type="spellStart"/>
+      <w:r>
+        <w:rPr>
+          <w:rFonts w:ascii="Times New Roman" w:hAnsi="Times New Roman"/>
+        </w:rPr>
+        <w:t>Output.ReferenceClock</w:t>
+      </w:r>
+      <w:proofErr w:type="spellEnd"/>
+      <w:r>
+        <w:rPr>
+          <w:rFonts w:ascii="Times New Roman" w:hAnsi="Times New Roman"/>
+        </w:rPr>
+        <w:t xml:space="preserve"> source properties to the root of the interface hierarchy (</w:t>
+      </w:r>
+      <w:proofErr w:type="spellStart"/>
+      <w:r>
+        <w:rPr>
+          <w:rFonts w:ascii="Times New Roman" w:hAnsi="Times New Roman"/>
+        </w:rPr>
+        <w:t>IIviFgen</w:t>
+      </w:r>
+      <w:proofErr w:type="spellEnd"/>
       <w:r>
         <w:rPr>
           <w:rFonts w:ascii="Times New Roman" w:hAnsi="Times New Roman"/>
@@ -2639,7 +3144,21 @@
         <w:rPr>
           <w:rFonts w:ascii="Times New Roman" w:hAnsi="Times New Roman"/>
         </w:rPr>
-        <w:t>Remove the Trigger.Source property from the .NET API.</w:t>
+        <w:t xml:space="preserve">Remove the </w:t>
+      </w:r>
+      <w:proofErr w:type="spellStart"/>
+      <w:r>
+        <w:rPr>
+          <w:rFonts w:ascii="Times New Roman" w:hAnsi="Times New Roman"/>
+        </w:rPr>
+        <w:t>Trigger.Source</w:t>
+      </w:r>
+      <w:proofErr w:type="spellEnd"/>
+      <w:r>
+        <w:rPr>
+          <w:rFonts w:ascii="Times New Roman" w:hAnsi="Times New Roman"/>
+        </w:rPr>
+        <w:t xml:space="preserve"> property from the .NET API.</w:t>
       </w:r>
     </w:p>
     <w:p>
@@ -2657,7 +3176,57 @@
         <w:rPr>
           <w:rFonts w:ascii="Times New Roman" w:hAnsi="Times New Roman"/>
         </w:rPr>
-        <w:t>Move the SendSoftwareTrigger() method and BurstCount property to the Trigger.Start interface.</w:t>
+        <w:t xml:space="preserve">Move the </w:t>
+      </w:r>
+      <w:proofErr w:type="spellStart"/>
+      <w:proofErr w:type="gramStart"/>
+      <w:r>
+        <w:rPr>
+          <w:rFonts w:ascii="Times New Roman" w:hAnsi="Times New Roman"/>
+        </w:rPr>
+        <w:t>SendSoftwareTrigger</w:t>
+      </w:r>
+      <w:proofErr w:type="spellEnd"/>
+      <w:r>
+        <w:rPr>
+          <w:rFonts w:ascii="Times New Roman" w:hAnsi="Times New Roman"/>
+        </w:rPr>
+        <w:t>(</w:t>
+      </w:r>
+      <w:proofErr w:type="gramEnd"/>
+      <w:r>
+        <w:rPr>
+          <w:rFonts w:ascii="Times New Roman" w:hAnsi="Times New Roman"/>
+        </w:rPr>
+        <w:t xml:space="preserve">) method and </w:t>
+      </w:r>
+      <w:proofErr w:type="spellStart"/>
+      <w:r>
+        <w:rPr>
+          <w:rFonts w:ascii="Times New Roman" w:hAnsi="Times New Roman"/>
+        </w:rPr>
+        <w:t>BurstCount</w:t>
+      </w:r>
+      <w:proofErr w:type="spellEnd"/>
+      <w:r>
+        <w:rPr>
+          <w:rFonts w:ascii="Times New Roman" w:hAnsi="Times New Roman"/>
+        </w:rPr>
+        <w:t xml:space="preserve"> property to the </w:t>
+      </w:r>
+      <w:proofErr w:type="spellStart"/>
+      <w:r>
+        <w:rPr>
+          <w:rFonts w:ascii="Times New Roman" w:hAnsi="Times New Roman"/>
+        </w:rPr>
+        <w:t>Trigger.Start</w:t>
+      </w:r>
+      <w:proofErr w:type="spellEnd"/>
+      <w:r>
+        <w:rPr>
+          <w:rFonts w:ascii="Times New Roman" w:hAnsi="Times New Roman"/>
+        </w:rPr>
+        <w:t xml:space="preserve"> interface.</w:t>
       </w:r>
     </w:p>
     <w:p>
@@ -2693,7 +3262,21 @@
         <w:rPr>
           <w:rFonts w:ascii="Times New Roman" w:hAnsi="Times New Roman"/>
         </w:rPr>
-        <w:t xml:space="preserve"> Set/Get methods with channelName parameters</w:t>
+        <w:t xml:space="preserve"> Set/Get methods with </w:t>
+      </w:r>
+      <w:proofErr w:type="spellStart"/>
+      <w:r>
+        <w:rPr>
+          <w:rFonts w:ascii="Times New Roman" w:hAnsi="Times New Roman"/>
+        </w:rPr>
+        <w:t>channelName</w:t>
+      </w:r>
+      <w:proofErr w:type="spellEnd"/>
+      <w:r>
+        <w:rPr>
+          <w:rFonts w:ascii="Times New Roman" w:hAnsi="Times New Roman"/>
+        </w:rPr>
+        <w:t xml:space="preserve"> parameters</w:t>
       </w:r>
       <w:r>
         <w:rPr>
@@ -2718,7 +3301,23 @@
           <w:rFonts w:ascii="Times New Roman" w:hAnsi="Times New Roman"/>
         </w:rPr>
         <w:lastRenderedPageBreak/>
-        <w:t xml:space="preserve">Change the definition of the Arbitrary.Waveform.CreateChannelWaveform methods.  Change the </w:t>
+        <w:t xml:space="preserve">Change the definition of the </w:t>
+      </w:r>
+      <w:proofErr w:type="spellStart"/>
+      <w:proofErr w:type="gramStart"/>
+      <w:r>
+        <w:rPr>
+          <w:rFonts w:ascii="Times New Roman" w:hAnsi="Times New Roman"/>
+        </w:rPr>
+        <w:t>Arbitrary.Waveform.CreateChannelWaveform</w:t>
+      </w:r>
+      <w:proofErr w:type="spellEnd"/>
+      <w:proofErr w:type="gramEnd"/>
+      <w:r>
+        <w:rPr>
+          <w:rFonts w:ascii="Times New Roman" w:hAnsi="Times New Roman"/>
+        </w:rPr>
+        <w:t xml:space="preserve"> methods.  Change the </w:t>
       </w:r>
       <w:r>
         <w:rPr>
@@ -2745,11 +3344,33 @@
           <w:rFonts w:ascii="Times New Roman" w:hAnsi="Times New Roman"/>
         </w:rPr>
       </w:pPr>
+      <w:proofErr w:type="spellStart"/>
       <w:r>
         <w:rPr>
           <w:rFonts w:ascii="Times New Roman" w:hAnsi="Times New Roman"/>
         </w:rPr>
-        <w:t>IWaveform&lt;Double&gt; to IWaveform&lt;T&gt;</w:t>
+        <w:t>IWaveform</w:t>
+      </w:r>
+      <w:proofErr w:type="spellEnd"/>
+      <w:r>
+        <w:rPr>
+          <w:rFonts w:ascii="Times New Roman" w:hAnsi="Times New Roman"/>
+        </w:rPr>
+        <w:t xml:space="preserve">&lt;Double&gt; to </w:t>
+      </w:r>
+      <w:proofErr w:type="spellStart"/>
+      <w:r>
+        <w:rPr>
+          <w:rFonts w:ascii="Times New Roman" w:hAnsi="Times New Roman"/>
+        </w:rPr>
+        <w:t>IWaveform</w:t>
+      </w:r>
+      <w:proofErr w:type="spellEnd"/>
+      <w:r>
+        <w:rPr>
+          <w:rFonts w:ascii="Times New Roman" w:hAnsi="Times New Roman"/>
+        </w:rPr>
+        <w:t>&lt;T&gt;</w:t>
       </w:r>
     </w:p>
     <w:p>
@@ -2763,11 +3384,19 @@
           <w:rFonts w:ascii="Times New Roman" w:hAnsi="Times New Roman"/>
         </w:rPr>
       </w:pPr>
+      <w:proofErr w:type="spellStart"/>
       <w:r>
         <w:rPr>
           <w:rFonts w:ascii="Times New Roman" w:hAnsi="Times New Roman"/>
         </w:rPr>
-        <w:t>IWaveform&lt;Int16&gt; to Int16[]</w:t>
+        <w:t>IWaveform</w:t>
+      </w:r>
+      <w:proofErr w:type="spellEnd"/>
+      <w:r>
+        <w:rPr>
+          <w:rFonts w:ascii="Times New Roman" w:hAnsi="Times New Roman"/>
+        </w:rPr>
+        <w:t>&lt;Int16&gt; to Int16[]</w:t>
       </w:r>
     </w:p>
     <w:p>
@@ -2781,11 +3410,19 @@
           <w:rFonts w:ascii="Times New Roman" w:hAnsi="Times New Roman"/>
         </w:rPr>
       </w:pPr>
+      <w:proofErr w:type="spellStart"/>
       <w:r>
         <w:rPr>
           <w:rFonts w:ascii="Times New Roman" w:hAnsi="Times New Roman"/>
         </w:rPr>
-        <w:t>IWaveform&lt;Int32&gt; to Int32[]</w:t>
+        <w:t>IWaveform</w:t>
+      </w:r>
+      <w:proofErr w:type="spellEnd"/>
+      <w:r>
+        <w:rPr>
+          <w:rFonts w:ascii="Times New Roman" w:hAnsi="Times New Roman"/>
+        </w:rPr>
+        <w:t>&lt;Int32&gt; to Int32[]</w:t>
       </w:r>
     </w:p>
     <w:p>
@@ -2803,7 +3440,35 @@
         <w:rPr>
           <w:rFonts w:ascii="Times New Roman" w:hAnsi="Times New Roman"/>
         </w:rPr>
-        <w:t>The current API matches version 5.2 (May, 2016) of the IVI-4.3: IviFgen Class Specification.</w:t>
+        <w:t>The current API matches version 5.2 (</w:t>
+      </w:r>
+      <w:proofErr w:type="gramStart"/>
+      <w:r>
+        <w:rPr>
+          <w:rFonts w:ascii="Times New Roman" w:hAnsi="Times New Roman"/>
+        </w:rPr>
+        <w:t>May,</w:t>
+      </w:r>
+      <w:proofErr w:type="gramEnd"/>
+      <w:r>
+        <w:rPr>
+          <w:rFonts w:ascii="Times New Roman" w:hAnsi="Times New Roman"/>
+        </w:rPr>
+        <w:t xml:space="preserve"> 2016) of the IVI-4.3: </w:t>
+      </w:r>
+      <w:proofErr w:type="spellStart"/>
+      <w:r>
+        <w:rPr>
+          <w:rFonts w:ascii="Times New Roman" w:hAnsi="Times New Roman"/>
+        </w:rPr>
+        <w:t>IviFgen</w:t>
+      </w:r>
+      <w:proofErr w:type="spellEnd"/>
+      <w:r>
+        <w:rPr>
+          <w:rFonts w:ascii="Times New Roman" w:hAnsi="Times New Roman"/>
+        </w:rPr>
+        <w:t xml:space="preserve"> Class Specification.</w:t>
       </w:r>
     </w:p>
     <w:p>
@@ -2822,7 +3487,23 @@
           <w:sz w:val="20"/>
           <w:szCs w:val="20"/>
         </w:rPr>
-        <w:t>Removed Fgen from the installer note which lists drivers under review. This class is fully approved.</w:t>
+        <w:t xml:space="preserve">Removed </w:t>
+      </w:r>
+      <w:proofErr w:type="spellStart"/>
+      <w:r>
+        <w:rPr>
+          <w:sz w:val="20"/>
+          <w:szCs w:val="20"/>
+        </w:rPr>
+        <w:t>Fgen</w:t>
+      </w:r>
+      <w:proofErr w:type="spellEnd"/>
+      <w:r>
+        <w:rPr>
+          <w:sz w:val="20"/>
+          <w:szCs w:val="20"/>
+        </w:rPr>
+        <w:t xml:space="preserve"> from the installer note which lists drivers under review. This class is fully approved.</w:t>
       </w:r>
     </w:p>
     <w:p>
@@ -2854,7 +3535,7 @@
           <w:lang w:val="en-US"/>
         </w:rPr>
       </w:pPr>
-      <w:bookmarkStart w:id="17" w:name="_Toc198209597"/>
+      <w:bookmarkStart w:id="17" w:name="_Toc209720701"/>
       <w:r>
         <w:rPr>
           <w:u w:val="single"/>
@@ -2906,12 +3587,21 @@
         </w:rPr>
         <w:t xml:space="preserve">Removed </w:t>
       </w:r>
-      <w:r>
-        <w:rPr>
-          <w:sz w:val="20"/>
-          <w:szCs w:val="20"/>
-        </w:rPr>
-        <w:t xml:space="preserve">PowerMeter </w:t>
+      <w:proofErr w:type="spellStart"/>
+      <w:r>
+        <w:rPr>
+          <w:sz w:val="20"/>
+          <w:szCs w:val="20"/>
+        </w:rPr>
+        <w:t>PowerMeter</w:t>
+      </w:r>
+      <w:proofErr w:type="spellEnd"/>
+      <w:r>
+        <w:rPr>
+          <w:sz w:val="20"/>
+          <w:szCs w:val="20"/>
+        </w:rPr>
+        <w:t xml:space="preserve"> </w:t>
       </w:r>
       <w:r>
         <w:rPr>
@@ -2938,7 +3628,16 @@
           <w:sz w:val="20"/>
           <w:szCs w:val="20"/>
         </w:rPr>
-        <w:t>The Ivi.Swtch.</w:t>
+        <w:t xml:space="preserve">The </w:t>
+      </w:r>
+      <w:proofErr w:type="spellStart"/>
+      <w:proofErr w:type="gramStart"/>
+      <w:r>
+        <w:rPr>
+          <w:sz w:val="20"/>
+          <w:szCs w:val="20"/>
+        </w:rPr>
+        <w:t>Ivi.Swtch.</w:t>
       </w:r>
       <w:r>
         <w:rPr>
@@ -2947,6 +3646,8 @@
         </w:rPr>
         <w:t>UnsupportedScanOperationException</w:t>
       </w:r>
+      <w:proofErr w:type="spellEnd"/>
+      <w:proofErr w:type="gramEnd"/>
       <w:r>
         <w:rPr>
           <w:sz w:val="20"/>
@@ -2979,21 +3680,87 @@
           <w:sz w:val="20"/>
           <w:szCs w:val="20"/>
         </w:rPr>
-        <w:t xml:space="preserve">public set accessors to </w:t>
-      </w:r>
-      <w:r>
-        <w:rPr>
-          <w:sz w:val="20"/>
-          <w:szCs w:val="20"/>
-        </w:rPr>
-        <w:t>the Ivi.Driver.ISpectrum&lt;T&gt;.Capacity and Ivi.Driver.ISpectrum&lt;T&gt;.</w:t>
-      </w:r>
-      <w:r>
-        <w:rPr>
-          <w:sz w:val="20"/>
-          <w:szCs w:val="20"/>
-        </w:rPr>
-        <w:t>ValidPointCount properties.</w:t>
+        <w:t xml:space="preserve">public set </w:t>
+      </w:r>
+      <w:proofErr w:type="gramStart"/>
+      <w:r>
+        <w:rPr>
+          <w:sz w:val="20"/>
+          <w:szCs w:val="20"/>
+        </w:rPr>
+        <w:t>accessors</w:t>
+      </w:r>
+      <w:proofErr w:type="gramEnd"/>
+      <w:r>
+        <w:rPr>
+          <w:sz w:val="20"/>
+          <w:szCs w:val="20"/>
+        </w:rPr>
+        <w:t xml:space="preserve"> to </w:t>
+      </w:r>
+      <w:r>
+        <w:rPr>
+          <w:sz w:val="20"/>
+          <w:szCs w:val="20"/>
+        </w:rPr>
+        <w:t xml:space="preserve">the </w:t>
+      </w:r>
+      <w:proofErr w:type="spellStart"/>
+      <w:proofErr w:type="gramStart"/>
+      <w:r>
+        <w:rPr>
+          <w:sz w:val="20"/>
+          <w:szCs w:val="20"/>
+        </w:rPr>
+        <w:t>Ivi.Driver.ISpectrum</w:t>
+      </w:r>
+      <w:proofErr w:type="spellEnd"/>
+      <w:r>
+        <w:rPr>
+          <w:sz w:val="20"/>
+          <w:szCs w:val="20"/>
+        </w:rPr>
+        <w:t>&lt;T&gt;.Capacity</w:t>
+      </w:r>
+      <w:proofErr w:type="gramEnd"/>
+      <w:r>
+        <w:rPr>
+          <w:sz w:val="20"/>
+          <w:szCs w:val="20"/>
+        </w:rPr>
+        <w:t xml:space="preserve"> and </w:t>
+      </w:r>
+      <w:proofErr w:type="spellStart"/>
+      <w:proofErr w:type="gramStart"/>
+      <w:r>
+        <w:rPr>
+          <w:sz w:val="20"/>
+          <w:szCs w:val="20"/>
+        </w:rPr>
+        <w:t>Ivi.Driver.ISpectrum</w:t>
+      </w:r>
+      <w:proofErr w:type="spellEnd"/>
+      <w:r>
+        <w:rPr>
+          <w:sz w:val="20"/>
+          <w:szCs w:val="20"/>
+        </w:rPr>
+        <w:t>&lt;T&gt;.</w:t>
+      </w:r>
+      <w:r>
+        <w:rPr>
+          <w:sz w:val="20"/>
+          <w:szCs w:val="20"/>
+        </w:rPr>
+        <w:t>ValidPointCount</w:t>
+      </w:r>
+      <w:proofErr w:type="gramEnd"/>
+      <w:r>
+        <w:rPr>
+          <w:sz w:val="20"/>
+          <w:szCs w:val="20"/>
+        </w:rPr>
+        <w:t xml:space="preserve"> properties.</w:t>
       </w:r>
     </w:p>
     <w:p>
@@ -3015,6 +3782,8 @@
         </w:rPr>
         <w:t xml:space="preserve">Removed </w:t>
       </w:r>
+      <w:proofErr w:type="spellStart"/>
+      <w:proofErr w:type="gramStart"/>
       <w:r>
         <w:rPr>
           <w:sz w:val="20"/>
@@ -3027,7 +3796,16 @@
           <w:sz w:val="20"/>
           <w:szCs w:val="20"/>
         </w:rPr>
-        <w:t>.Handle property.</w:t>
+        <w:t>.Handle</w:t>
+      </w:r>
+      <w:proofErr w:type="spellEnd"/>
+      <w:proofErr w:type="gramEnd"/>
+      <w:r>
+        <w:rPr>
+          <w:sz w:val="20"/>
+          <w:szCs w:val="20"/>
+        </w:rPr>
+        <w:t xml:space="preserve"> property.</w:t>
       </w:r>
     </w:p>
     <w:p>
@@ -3062,12 +3840,21 @@
         </w:rPr>
         <w:t xml:space="preserve">create </w:t>
       </w:r>
-      <w:r>
-        <w:rPr>
-          <w:sz w:val="20"/>
-          <w:szCs w:val="20"/>
-        </w:rPr>
-        <w:t xml:space="preserve">the v4.6 </w:t>
+      <w:proofErr w:type="gramStart"/>
+      <w:r>
+        <w:rPr>
+          <w:sz w:val="20"/>
+          <w:szCs w:val="20"/>
+        </w:rPr>
+        <w:t>the v4</w:t>
+      </w:r>
+      <w:proofErr w:type="gramEnd"/>
+      <w:r>
+        <w:rPr>
+          <w:sz w:val="20"/>
+          <w:szCs w:val="20"/>
+        </w:rPr>
+        <w:t xml:space="preserve">.6 </w:t>
       </w:r>
       <w:r>
         <w:rPr>
@@ -3108,7 +3895,7 @@
           <w:lang w:val="en-US"/>
         </w:rPr>
       </w:pPr>
-      <w:bookmarkStart w:id="18" w:name="_Toc198209598"/>
+      <w:bookmarkStart w:id="18" w:name="_Toc209720702"/>
       <w:r>
         <w:rPr>
           <w:u w:val="single"/>
@@ -3174,20 +3961,48 @@
         </w:rPr>
         <w:t xml:space="preserve"> </w:t>
       </w:r>
-      <w:r>
-        <w:rPr>
-          <w:sz w:val="20"/>
-          <w:szCs w:val="20"/>
-        </w:rPr>
-        <w:t xml:space="preserve">Ivi.Digitizer.IWaveformCollection&lt;T&gt; </w:t>
-      </w:r>
-      <w:r>
-        <w:rPr>
-          <w:sz w:val="20"/>
-          <w:szCs w:val="20"/>
-        </w:rPr>
-        <w:t>to support IEnumerable&lt;</w:t>
-      </w:r>
+      <w:proofErr w:type="spellStart"/>
+      <w:proofErr w:type="gramStart"/>
+      <w:r>
+        <w:rPr>
+          <w:sz w:val="20"/>
+          <w:szCs w:val="20"/>
+        </w:rPr>
+        <w:t>Ivi.Digitizer.IWaveformCollection</w:t>
+      </w:r>
+      <w:proofErr w:type="spellEnd"/>
+      <w:proofErr w:type="gramEnd"/>
+      <w:r>
+        <w:rPr>
+          <w:sz w:val="20"/>
+          <w:szCs w:val="20"/>
+        </w:rPr>
+        <w:t xml:space="preserve">&lt;T&gt; </w:t>
+      </w:r>
+      <w:r>
+        <w:rPr>
+          <w:sz w:val="20"/>
+          <w:szCs w:val="20"/>
+        </w:rPr>
+        <w:t xml:space="preserve">to support </w:t>
+      </w:r>
+      <w:proofErr w:type="spellStart"/>
+      <w:r>
+        <w:rPr>
+          <w:sz w:val="20"/>
+          <w:szCs w:val="20"/>
+        </w:rPr>
+        <w:t>IEnumerable</w:t>
+      </w:r>
+      <w:proofErr w:type="spellEnd"/>
+      <w:r>
+        <w:rPr>
+          <w:sz w:val="20"/>
+          <w:szCs w:val="20"/>
+        </w:rPr>
+        <w:t>&lt;</w:t>
+      </w:r>
+      <w:proofErr w:type="spellStart"/>
       <w:r>
         <w:rPr>
           <w:sz w:val="20"/>
@@ -3202,6 +4017,7 @@
         </w:rPr>
         <w:t>Waveform</w:t>
       </w:r>
+      <w:proofErr w:type="spellEnd"/>
       <w:r>
         <w:rPr>
           <w:sz w:val="20"/>
@@ -3214,7 +4030,23 @@
           <w:sz w:val="20"/>
           <w:szCs w:val="20"/>
         </w:rPr>
-        <w:t>&gt; instead of IEnumerable&lt;T&gt;.</w:t>
+        <w:t xml:space="preserve">&gt; instead of </w:t>
+      </w:r>
+      <w:proofErr w:type="spellStart"/>
+      <w:r>
+        <w:rPr>
+          <w:sz w:val="20"/>
+          <w:szCs w:val="20"/>
+        </w:rPr>
+        <w:t>IEnumerable</w:t>
+      </w:r>
+      <w:proofErr w:type="spellEnd"/>
+      <w:r>
+        <w:rPr>
+          <w:sz w:val="20"/>
+          <w:szCs w:val="20"/>
+        </w:rPr>
+        <w:t>&lt;T&gt;.</w:t>
       </w:r>
     </w:p>
     <w:p>
@@ -3233,7 +4065,41 @@
           <w:sz w:val="20"/>
           <w:szCs w:val="20"/>
         </w:rPr>
-        <w:t>Added SByte support to Ivi.Driver.Spectrum&lt;T&gt;</w:t>
+        <w:t xml:space="preserve">Added </w:t>
+      </w:r>
+      <w:proofErr w:type="spellStart"/>
+      <w:r>
+        <w:rPr>
+          <w:sz w:val="20"/>
+          <w:szCs w:val="20"/>
+        </w:rPr>
+        <w:t>SByte</w:t>
+      </w:r>
+      <w:proofErr w:type="spellEnd"/>
+      <w:r>
+        <w:rPr>
+          <w:sz w:val="20"/>
+          <w:szCs w:val="20"/>
+        </w:rPr>
+        <w:t xml:space="preserve"> support to </w:t>
+      </w:r>
+      <w:proofErr w:type="spellStart"/>
+      <w:proofErr w:type="gramStart"/>
+      <w:r>
+        <w:rPr>
+          <w:sz w:val="20"/>
+          <w:szCs w:val="20"/>
+        </w:rPr>
+        <w:t>Ivi.Driver.Spectrum</w:t>
+      </w:r>
+      <w:proofErr w:type="spellEnd"/>
+      <w:proofErr w:type="gramEnd"/>
+      <w:r>
+        <w:rPr>
+          <w:sz w:val="20"/>
+          <w:szCs w:val="20"/>
+        </w:rPr>
+        <w:t>&lt;T&gt;</w:t>
       </w:r>
       <w:r>
         <w:rPr>
@@ -3267,7 +4133,7 @@
           <w:lang w:val="en-US"/>
         </w:rPr>
       </w:pPr>
-      <w:bookmarkStart w:id="19" w:name="_Toc198209599"/>
+      <w:bookmarkStart w:id="19" w:name="_Toc209720703"/>
       <w:r>
         <w:rPr>
           <w:u w:val="single"/>
@@ -3405,7 +4271,7 @@
           <w:lang w:val="en-US"/>
         </w:rPr>
       </w:pPr>
-      <w:bookmarkStart w:id="20" w:name="_Toc198209600"/>
+      <w:bookmarkStart w:id="20" w:name="_Toc209720704"/>
       <w:r>
         <w:rPr>
           <w:u w:val="single"/>
@@ -3529,7 +4395,7 @@
           <w:lang w:val="en-US"/>
         </w:rPr>
       </w:pPr>
-      <w:bookmarkStart w:id="21" w:name="_Toc198209601"/>
+      <w:bookmarkStart w:id="21" w:name="_Toc209720705"/>
       <w:r>
         <w:rPr>
           <w:u w:val="single"/>
@@ -3600,7 +4466,23 @@
           <w:sz w:val="20"/>
           <w:szCs w:val="20"/>
         </w:rPr>
-        <w:t>ll installer components and all their binary payloads by the IVI Foundation.</w:t>
+        <w:t xml:space="preserve">ll installer components and all their binary payloads </w:t>
+      </w:r>
+      <w:proofErr w:type="gramStart"/>
+      <w:r>
+        <w:rPr>
+          <w:sz w:val="20"/>
+          <w:szCs w:val="20"/>
+        </w:rPr>
+        <w:t>by</w:t>
+      </w:r>
+      <w:proofErr w:type="gramEnd"/>
+      <w:r>
+        <w:rPr>
+          <w:sz w:val="20"/>
+          <w:szCs w:val="20"/>
+        </w:rPr>
+        <w:t xml:space="preserve"> the IVI Foundation.</w:t>
       </w:r>
     </w:p>
     <w:p>
@@ -3627,7 +4509,7 @@
           <w:lang w:val="en-US"/>
         </w:rPr>
       </w:pPr>
-      <w:bookmarkStart w:id="22" w:name="_Toc198209602"/>
+      <w:bookmarkStart w:id="22" w:name="_Toc209720706"/>
       <w:r>
         <w:rPr>
           <w:u w:val="single"/>
@@ -3683,7 +4565,23 @@
           <w:sz w:val="20"/>
           <w:szCs w:val="20"/>
         </w:rPr>
-        <w:t xml:space="preserve">ed installer to create the v4.0.30319 </w:t>
+        <w:t xml:space="preserve">ed installer to create </w:t>
+      </w:r>
+      <w:proofErr w:type="gramStart"/>
+      <w:r>
+        <w:rPr>
+          <w:sz w:val="20"/>
+          <w:szCs w:val="20"/>
+        </w:rPr>
+        <w:t>the v4</w:t>
+      </w:r>
+      <w:proofErr w:type="gramEnd"/>
+      <w:r>
+        <w:rPr>
+          <w:sz w:val="20"/>
+          <w:szCs w:val="20"/>
+        </w:rPr>
+        <w:t xml:space="preserve">.0.30319 </w:t>
       </w:r>
       <w:r>
         <w:rPr>
@@ -3730,7 +4628,23 @@
           <w:sz w:val="20"/>
           <w:szCs w:val="20"/>
         </w:rPr>
-        <w:t xml:space="preserve"> the UpgradeCode to ensure the components </w:t>
+        <w:t xml:space="preserve"> the </w:t>
+      </w:r>
+      <w:proofErr w:type="spellStart"/>
+      <w:r>
+        <w:rPr>
+          <w:sz w:val="20"/>
+          <w:szCs w:val="20"/>
+        </w:rPr>
+        <w:t>UpgradeCode</w:t>
+      </w:r>
+      <w:proofErr w:type="spellEnd"/>
+      <w:r>
+        <w:rPr>
+          <w:sz w:val="20"/>
+          <w:szCs w:val="20"/>
+        </w:rPr>
+        <w:t xml:space="preserve"> to ensure the components </w:t>
       </w:r>
       <w:r>
         <w:rPr>
@@ -3757,13 +4671,145 @@
     </w:p>
     <w:p>
       <w:pPr>
+        <w:pStyle w:val="Heading4"/>
+        <w:rPr>
+          <w:u w:val="single"/>
+          <w:lang w:val="en-US"/>
+        </w:rPr>
+      </w:pPr>
+      <w:bookmarkStart w:id="23" w:name="_Toc209720707"/>
+      <w:r>
+        <w:rPr>
+          <w:u w:val="single"/>
+        </w:rPr>
+        <w:t xml:space="preserve">Version </w:t>
+      </w:r>
+      <w:r>
+        <w:rPr>
+          <w:u w:val="single"/>
+          <w:lang w:val="en-US"/>
+        </w:rPr>
+        <w:t>3.0.</w:t>
+      </w:r>
+      <w:r>
+        <w:rPr>
+          <w:u w:val="single"/>
+          <w:lang w:val="en-US"/>
+        </w:rPr>
+        <w:t>8125</w:t>
+      </w:r>
+      <w:r>
+        <w:rPr>
+          <w:u w:val="single"/>
+          <w:lang w:val="en-US"/>
+        </w:rPr>
+        <w:t>.0</w:t>
+      </w:r>
+      <w:bookmarkEnd w:id="23"/>
+    </w:p>
+    <w:p/>
+    <w:p>
+      <w:pPr>
+        <w:rPr>
+          <w:b/>
+          <w:sz w:val="28"/>
+          <w:szCs w:val="32"/>
+        </w:rPr>
+      </w:pPr>
+      <w:r>
+        <w:rPr>
+          <w:b/>
+          <w:szCs w:val="32"/>
+        </w:rPr>
+        <w:t>Updates</w:t>
+      </w:r>
+    </w:p>
+    <w:p>
+      <w:pPr>
+        <w:numPr>
+          <w:ilvl w:val="0"/>
+          <w:numId w:val="24"/>
+        </w:numPr>
+        <w:rPr>
+          <w:sz w:val="20"/>
+          <w:szCs w:val="20"/>
+        </w:rPr>
+      </w:pPr>
+      <w:r>
+        <w:rPr>
+          <w:sz w:val="20"/>
+          <w:szCs w:val="20"/>
+        </w:rPr>
+        <w:t>CAB files are now signed.</w:t>
+      </w:r>
+    </w:p>
+    <w:p>
+      <w:pPr>
+        <w:numPr>
+          <w:ilvl w:val="0"/>
+          <w:numId w:val="24"/>
+        </w:numPr>
+        <w:rPr>
+          <w:sz w:val="20"/>
+          <w:szCs w:val="20"/>
+        </w:rPr>
+      </w:pPr>
+      <w:r>
+        <w:rPr>
+          <w:sz w:val="20"/>
+          <w:szCs w:val="20"/>
+        </w:rPr>
+        <w:t>Reference assemblies have been signed.</w:t>
+      </w:r>
+      <w:r>
+        <w:rPr>
+          <w:sz w:val="20"/>
+          <w:szCs w:val="20"/>
+        </w:rPr>
+        <w:t xml:space="preserve"> </w:t>
+      </w:r>
+    </w:p>
+    <w:p>
+      <w:pPr>
+        <w:numPr>
+          <w:ilvl w:val="0"/>
+          <w:numId w:val="24"/>
+        </w:numPr>
+        <w:rPr>
+          <w:sz w:val="20"/>
+          <w:szCs w:val="20"/>
+        </w:rPr>
+      </w:pPr>
+      <w:r>
+        <w:rPr>
+          <w:sz w:val="20"/>
+          <w:szCs w:val="20"/>
+        </w:rPr>
+        <w:t>Updated Policy files.</w:t>
+      </w:r>
+    </w:p>
+    <w:p>
+      <w:pPr>
+        <w:rPr>
+          <w:sz w:val="20"/>
+          <w:szCs w:val="20"/>
+        </w:rPr>
+      </w:pPr>
+    </w:p>
+    <w:p>
+      <w:pPr>
         <w:pStyle w:val="Heading3"/>
       </w:pPr>
-      <w:bookmarkStart w:id="23" w:name="_Toc198209603"/>
-      <w:r>
-        <w:t>Known Issues</w:t>
-      </w:r>
-      <w:bookmarkEnd w:id="23"/>
+      <w:bookmarkStart w:id="24" w:name="_Toc209720708"/>
+      <w:proofErr w:type="gramStart"/>
+      <w:r>
+        <w:t>Known</w:t>
+      </w:r>
+      <w:proofErr w:type="gramEnd"/>
+      <w:r>
+        <w:t xml:space="preserve"> Issues</w:t>
+      </w:r>
+      <w:bookmarkEnd w:id="24"/>
     </w:p>
     <w:p/>
     <w:p>
@@ -3804,324 +4850,7 @@
     </w:lvl>
   </w:abstractNum>
   <w:abstractNum w:abstractNumId="1" w15:restartNumberingAfterBreak="0">
-    <w:nsid w:val="068964D2"/>
-    <w:multiLevelType w:val="hybridMultilevel"/>
-    <w:tmpl w:val="3C700346"/>
-    <w:lvl w:ilvl="0" w:tplc="0BA0336A">
-      <w:start w:val="1"/>
-      <w:numFmt w:val="decimal"/>
-      <w:lvlText w:val="%1."/>
-      <w:lvlJc w:val="left"/>
-      <w:pPr>
-        <w:ind w:left="360" w:hanging="360"/>
-      </w:pPr>
-      <w:rPr>
-        <w:b w:val="0"/>
-        <w:sz w:val="20"/>
-      </w:rPr>
-    </w:lvl>
-    <w:lvl w:ilvl="1" w:tplc="04090019" w:tentative="1">
-      <w:start w:val="1"/>
-      <w:numFmt w:val="lowerLetter"/>
-      <w:lvlText w:val="%2."/>
-      <w:lvlJc w:val="left"/>
-      <w:pPr>
-        <w:ind w:left="1440" w:hanging="360"/>
-      </w:pPr>
-    </w:lvl>
-    <w:lvl w:ilvl="2" w:tplc="0409001B" w:tentative="1">
-      <w:start w:val="1"/>
-      <w:numFmt w:val="lowerRoman"/>
-      <w:lvlText w:val="%3."/>
-      <w:lvlJc w:val="right"/>
-      <w:pPr>
-        <w:ind w:left="2160" w:hanging="180"/>
-      </w:pPr>
-    </w:lvl>
-    <w:lvl w:ilvl="3" w:tplc="0409000F" w:tentative="1">
-      <w:start w:val="1"/>
-      <w:numFmt w:val="decimal"/>
-      <w:lvlText w:val="%4."/>
-      <w:lvlJc w:val="left"/>
-      <w:pPr>
-        <w:ind w:left="2880" w:hanging="360"/>
-      </w:pPr>
-    </w:lvl>
-    <w:lvl w:ilvl="4" w:tplc="04090019" w:tentative="1">
-      <w:start w:val="1"/>
-      <w:numFmt w:val="lowerLetter"/>
-      <w:lvlText w:val="%5."/>
-      <w:lvlJc w:val="left"/>
-      <w:pPr>
-        <w:ind w:left="3600" w:hanging="360"/>
-      </w:pPr>
-    </w:lvl>
-    <w:lvl w:ilvl="5" w:tplc="0409001B" w:tentative="1">
-      <w:start w:val="1"/>
-      <w:numFmt w:val="lowerRoman"/>
-      <w:lvlText w:val="%6."/>
-      <w:lvlJc w:val="right"/>
-      <w:pPr>
-        <w:ind w:left="4320" w:hanging="180"/>
-      </w:pPr>
-    </w:lvl>
-    <w:lvl w:ilvl="6" w:tplc="0409000F" w:tentative="1">
-      <w:start w:val="1"/>
-      <w:numFmt w:val="decimal"/>
-      <w:lvlText w:val="%7."/>
-      <w:lvlJc w:val="left"/>
-      <w:pPr>
-        <w:ind w:left="5040" w:hanging="360"/>
-      </w:pPr>
-    </w:lvl>
-    <w:lvl w:ilvl="7" w:tplc="04090019" w:tentative="1">
-      <w:start w:val="1"/>
-      <w:numFmt w:val="lowerLetter"/>
-      <w:lvlText w:val="%8."/>
-      <w:lvlJc w:val="left"/>
-      <w:pPr>
-        <w:ind w:left="5760" w:hanging="360"/>
-      </w:pPr>
-    </w:lvl>
-    <w:lvl w:ilvl="8" w:tplc="0409001B" w:tentative="1">
-      <w:start w:val="1"/>
-      <w:numFmt w:val="lowerRoman"/>
-      <w:lvlText w:val="%9."/>
-      <w:lvlJc w:val="right"/>
-      <w:pPr>
-        <w:ind w:left="6480" w:hanging="180"/>
-      </w:pPr>
-    </w:lvl>
-  </w:abstractNum>
-  <w:abstractNum w:abstractNumId="2" w15:restartNumberingAfterBreak="0">
-    <w:nsid w:val="0813758A"/>
-    <w:multiLevelType w:val="hybridMultilevel"/>
-    <w:tmpl w:val="FCF85E88"/>
-    <w:lvl w:ilvl="0" w:tplc="04090001">
-      <w:start w:val="1"/>
-      <w:numFmt w:val="bullet"/>
-      <w:lvlText w:val=""/>
-      <w:lvlJc w:val="left"/>
-      <w:pPr>
-        <w:ind w:left="720" w:hanging="360"/>
-      </w:pPr>
-      <w:rPr>
-        <w:rFonts w:ascii="Symbol" w:hAnsi="Symbol" w:hint="default"/>
-      </w:rPr>
-    </w:lvl>
-    <w:lvl w:ilvl="1" w:tplc="04090003">
-      <w:start w:val="1"/>
-      <w:numFmt w:val="decimal"/>
-      <w:lvlText w:val="%2."/>
-      <w:lvlJc w:val="left"/>
-      <w:pPr>
-        <w:tabs>
-          <w:tab w:val="num" w:pos="1440"/>
-        </w:tabs>
-        <w:ind w:left="1440" w:hanging="360"/>
-      </w:pPr>
-    </w:lvl>
-    <w:lvl w:ilvl="2" w:tplc="04090005">
-      <w:start w:val="1"/>
-      <w:numFmt w:val="decimal"/>
-      <w:lvlText w:val="%3."/>
-      <w:lvlJc w:val="left"/>
-      <w:pPr>
-        <w:tabs>
-          <w:tab w:val="num" w:pos="2160"/>
-        </w:tabs>
-        <w:ind w:left="2160" w:hanging="360"/>
-      </w:pPr>
-    </w:lvl>
-    <w:lvl w:ilvl="3" w:tplc="04090001">
-      <w:start w:val="1"/>
-      <w:numFmt w:val="decimal"/>
-      <w:lvlText w:val="%4."/>
-      <w:lvlJc w:val="left"/>
-      <w:pPr>
-        <w:tabs>
-          <w:tab w:val="num" w:pos="2880"/>
-        </w:tabs>
-        <w:ind w:left="2880" w:hanging="360"/>
-      </w:pPr>
-    </w:lvl>
-    <w:lvl w:ilvl="4" w:tplc="04090003">
-      <w:start w:val="1"/>
-      <w:numFmt w:val="decimal"/>
-      <w:lvlText w:val="%5."/>
-      <w:lvlJc w:val="left"/>
-      <w:pPr>
-        <w:tabs>
-          <w:tab w:val="num" w:pos="3600"/>
-        </w:tabs>
-        <w:ind w:left="3600" w:hanging="360"/>
-      </w:pPr>
-    </w:lvl>
-    <w:lvl w:ilvl="5" w:tplc="04090005">
-      <w:start w:val="1"/>
-      <w:numFmt w:val="decimal"/>
-      <w:lvlText w:val="%6."/>
-      <w:lvlJc w:val="left"/>
-      <w:pPr>
-        <w:tabs>
-          <w:tab w:val="num" w:pos="4320"/>
-        </w:tabs>
-        <w:ind w:left="4320" w:hanging="360"/>
-      </w:pPr>
-    </w:lvl>
-    <w:lvl w:ilvl="6" w:tplc="04090001">
-      <w:start w:val="1"/>
-      <w:numFmt w:val="decimal"/>
-      <w:lvlText w:val="%7."/>
-      <w:lvlJc w:val="left"/>
-      <w:pPr>
-        <w:tabs>
-          <w:tab w:val="num" w:pos="5040"/>
-        </w:tabs>
-        <w:ind w:left="5040" w:hanging="360"/>
-      </w:pPr>
-    </w:lvl>
-    <w:lvl w:ilvl="7" w:tplc="04090003">
-      <w:start w:val="1"/>
-      <w:numFmt w:val="decimal"/>
-      <w:lvlText w:val="%8."/>
-      <w:lvlJc w:val="left"/>
-      <w:pPr>
-        <w:tabs>
-          <w:tab w:val="num" w:pos="5760"/>
-        </w:tabs>
-        <w:ind w:left="5760" w:hanging="360"/>
-      </w:pPr>
-    </w:lvl>
-    <w:lvl w:ilvl="8" w:tplc="04090005">
-      <w:start w:val="1"/>
-      <w:numFmt w:val="decimal"/>
-      <w:lvlText w:val="%9."/>
-      <w:lvlJc w:val="left"/>
-      <w:pPr>
-        <w:tabs>
-          <w:tab w:val="num" w:pos="6480"/>
-        </w:tabs>
-        <w:ind w:left="6480" w:hanging="360"/>
-      </w:pPr>
-    </w:lvl>
-  </w:abstractNum>
-  <w:abstractNum w:abstractNumId="3" w15:restartNumberingAfterBreak="0">
-    <w:nsid w:val="0D9537DE"/>
-    <w:multiLevelType w:val="hybridMultilevel"/>
-    <w:tmpl w:val="3C700346"/>
-    <w:lvl w:ilvl="0" w:tplc="0BA0336A">
-      <w:start w:val="1"/>
-      <w:numFmt w:val="decimal"/>
-      <w:lvlText w:val="%1."/>
-      <w:lvlJc w:val="left"/>
-      <w:pPr>
-        <w:ind w:left="360" w:hanging="360"/>
-      </w:pPr>
-      <w:rPr>
-        <w:b w:val="0"/>
-        <w:sz w:val="20"/>
-      </w:rPr>
-    </w:lvl>
-    <w:lvl w:ilvl="1" w:tplc="04090019">
-      <w:start w:val="1"/>
-      <w:numFmt w:val="decimal"/>
-      <w:lvlText w:val="%2."/>
-      <w:lvlJc w:val="left"/>
-      <w:pPr>
-        <w:tabs>
-          <w:tab w:val="num" w:pos="1440"/>
-        </w:tabs>
-        <w:ind w:left="1440" w:hanging="360"/>
-      </w:pPr>
-    </w:lvl>
-    <w:lvl w:ilvl="2" w:tplc="0409001B">
-      <w:start w:val="1"/>
-      <w:numFmt w:val="decimal"/>
-      <w:lvlText w:val="%3."/>
-      <w:lvlJc w:val="left"/>
-      <w:pPr>
-        <w:tabs>
-          <w:tab w:val="num" w:pos="2160"/>
-        </w:tabs>
-        <w:ind w:left="2160" w:hanging="360"/>
-      </w:pPr>
-    </w:lvl>
-    <w:lvl w:ilvl="3" w:tplc="0409000F">
-      <w:start w:val="1"/>
-      <w:numFmt w:val="decimal"/>
-      <w:lvlText w:val="%4."/>
-      <w:lvlJc w:val="left"/>
-      <w:pPr>
-        <w:tabs>
-          <w:tab w:val="num" w:pos="2880"/>
-        </w:tabs>
-        <w:ind w:left="2880" w:hanging="360"/>
-      </w:pPr>
-    </w:lvl>
-    <w:lvl w:ilvl="4" w:tplc="04090019">
-      <w:start w:val="1"/>
-      <w:numFmt w:val="decimal"/>
-      <w:lvlText w:val="%5."/>
-      <w:lvlJc w:val="left"/>
-      <w:pPr>
-        <w:tabs>
-          <w:tab w:val="num" w:pos="3600"/>
-        </w:tabs>
-        <w:ind w:left="3600" w:hanging="360"/>
-      </w:pPr>
-    </w:lvl>
-    <w:lvl w:ilvl="5" w:tplc="0409001B">
-      <w:start w:val="1"/>
-      <w:numFmt w:val="decimal"/>
-      <w:lvlText w:val="%6."/>
-      <w:lvlJc w:val="left"/>
-      <w:pPr>
-        <w:tabs>
-          <w:tab w:val="num" w:pos="4320"/>
-        </w:tabs>
-        <w:ind w:left="4320" w:hanging="360"/>
-      </w:pPr>
-    </w:lvl>
-    <w:lvl w:ilvl="6" w:tplc="0409000F">
-      <w:start w:val="1"/>
-      <w:numFmt w:val="decimal"/>
-      <w:lvlText w:val="%7."/>
-      <w:lvlJc w:val="left"/>
-      <w:pPr>
-        <w:tabs>
-          <w:tab w:val="num" w:pos="5040"/>
-        </w:tabs>
-        <w:ind w:left="5040" w:hanging="360"/>
-      </w:pPr>
-    </w:lvl>
-    <w:lvl w:ilvl="7" w:tplc="04090019">
-      <w:start w:val="1"/>
-      <w:numFmt w:val="decimal"/>
-      <w:lvlText w:val="%8."/>
-      <w:lvlJc w:val="left"/>
-      <w:pPr>
-        <w:tabs>
-          <w:tab w:val="num" w:pos="5760"/>
-        </w:tabs>
-        <w:ind w:left="5760" w:hanging="360"/>
-      </w:pPr>
-    </w:lvl>
-    <w:lvl w:ilvl="8" w:tplc="0409001B">
-      <w:start w:val="1"/>
-      <w:numFmt w:val="decimal"/>
-      <w:lvlText w:val="%9."/>
-      <w:lvlJc w:val="left"/>
-      <w:pPr>
-        <w:tabs>
-          <w:tab w:val="num" w:pos="6480"/>
-        </w:tabs>
-        <w:ind w:left="6480" w:hanging="360"/>
-      </w:pPr>
-    </w:lvl>
-  </w:abstractNum>
-  <w:abstractNum w:abstractNumId="4" w15:restartNumberingAfterBreak="0">
-    <w:nsid w:val="11D418E2"/>
+    <w:nsid w:val="00E0381B"/>
     <w:multiLevelType w:val="hybridMultilevel"/>
     <w:tmpl w:val="0D4A433C"/>
     <w:lvl w:ilvl="0" w:tplc="FFFFFFFF">
@@ -4211,10 +4940,10 @@
       </w:pPr>
     </w:lvl>
   </w:abstractNum>
-  <w:abstractNum w:abstractNumId="5" w15:restartNumberingAfterBreak="0">
-    <w:nsid w:val="1D3C3B15"/>
+  <w:abstractNum w:abstractNumId="2" w15:restartNumberingAfterBreak="0">
+    <w:nsid w:val="068964D2"/>
     <w:multiLevelType w:val="hybridMultilevel"/>
-    <w:tmpl w:val="2EC83920"/>
+    <w:tmpl w:val="3C700346"/>
     <w:lvl w:ilvl="0" w:tplc="0BA0336A">
       <w:start w:val="1"/>
       <w:numFmt w:val="decimal"/>
@@ -4234,7 +4963,7 @@
       <w:lvlText w:val="%2."/>
       <w:lvlJc w:val="left"/>
       <w:pPr>
-        <w:ind w:left="1080" w:hanging="360"/>
+        <w:ind w:left="1440" w:hanging="360"/>
       </w:pPr>
     </w:lvl>
     <w:lvl w:ilvl="2" w:tplc="0409001B" w:tentative="1">
@@ -4243,7 +4972,7 @@
       <w:lvlText w:val="%3."/>
       <w:lvlJc w:val="right"/>
       <w:pPr>
-        <w:ind w:left="1800" w:hanging="180"/>
+        <w:ind w:left="2160" w:hanging="180"/>
       </w:pPr>
     </w:lvl>
     <w:lvl w:ilvl="3" w:tplc="0409000F" w:tentative="1">
@@ -4252,7 +4981,7 @@
       <w:lvlText w:val="%4."/>
       <w:lvlJc w:val="left"/>
       <w:pPr>
-        <w:ind w:left="2520" w:hanging="360"/>
+        <w:ind w:left="2880" w:hanging="360"/>
       </w:pPr>
     </w:lvl>
     <w:lvl w:ilvl="4" w:tplc="04090019" w:tentative="1">
@@ -4261,7 +4990,7 @@
       <w:lvlText w:val="%5."/>
       <w:lvlJc w:val="left"/>
       <w:pPr>
-        <w:ind w:left="3240" w:hanging="360"/>
+        <w:ind w:left="3600" w:hanging="360"/>
       </w:pPr>
     </w:lvl>
     <w:lvl w:ilvl="5" w:tplc="0409001B" w:tentative="1">
@@ -4270,7 +4999,7 @@
       <w:lvlText w:val="%6."/>
       <w:lvlJc w:val="right"/>
       <w:pPr>
-        <w:ind w:left="3960" w:hanging="180"/>
+        <w:ind w:left="4320" w:hanging="180"/>
       </w:pPr>
     </w:lvl>
     <w:lvl w:ilvl="6" w:tplc="0409000F" w:tentative="1">
@@ -4279,7 +5008,7 @@
       <w:lvlText w:val="%7."/>
       <w:lvlJc w:val="left"/>
       <w:pPr>
-        <w:ind w:left="4680" w:hanging="360"/>
+        <w:ind w:left="5040" w:hanging="360"/>
       </w:pPr>
     </w:lvl>
     <w:lvl w:ilvl="7" w:tplc="04090019" w:tentative="1">
@@ -4288,7 +5017,7 @@
       <w:lvlText w:val="%8."/>
       <w:lvlJc w:val="left"/>
       <w:pPr>
-        <w:ind w:left="5400" w:hanging="360"/>
+        <w:ind w:left="5760" w:hanging="360"/>
       </w:pPr>
     </w:lvl>
     <w:lvl w:ilvl="8" w:tplc="0409001B" w:tentative="1">
@@ -4297,15 +5026,242 @@
       <w:lvlText w:val="%9."/>
       <w:lvlJc w:val="right"/>
       <w:pPr>
-        <w:ind w:left="6120" w:hanging="180"/>
+        <w:ind w:left="6480" w:hanging="180"/>
       </w:pPr>
     </w:lvl>
   </w:abstractNum>
-  <w:abstractNum w:abstractNumId="6" w15:restartNumberingAfterBreak="0">
-    <w:nsid w:val="24173106"/>
+  <w:abstractNum w:abstractNumId="3" w15:restartNumberingAfterBreak="0">
+    <w:nsid w:val="0813758A"/>
     <w:multiLevelType w:val="hybridMultilevel"/>
-    <w:tmpl w:val="7FF44ED4"/>
-    <w:lvl w:ilvl="0" w:tplc="8F10E574">
+    <w:tmpl w:val="FCF85E88"/>
+    <w:lvl w:ilvl="0" w:tplc="04090001">
+      <w:start w:val="1"/>
+      <w:numFmt w:val="bullet"/>
+      <w:lvlText w:val=""/>
+      <w:lvlJc w:val="left"/>
+      <w:pPr>
+        <w:ind w:left="720" w:hanging="360"/>
+      </w:pPr>
+      <w:rPr>
+        <w:rFonts w:ascii="Symbol" w:hAnsi="Symbol" w:hint="default"/>
+      </w:rPr>
+    </w:lvl>
+    <w:lvl w:ilvl="1" w:tplc="04090003">
+      <w:start w:val="1"/>
+      <w:numFmt w:val="decimal"/>
+      <w:lvlText w:val="%2."/>
+      <w:lvlJc w:val="left"/>
+      <w:pPr>
+        <w:tabs>
+          <w:tab w:val="num" w:pos="1440"/>
+        </w:tabs>
+        <w:ind w:left="1440" w:hanging="360"/>
+      </w:pPr>
+    </w:lvl>
+    <w:lvl w:ilvl="2" w:tplc="04090005">
+      <w:start w:val="1"/>
+      <w:numFmt w:val="decimal"/>
+      <w:lvlText w:val="%3."/>
+      <w:lvlJc w:val="left"/>
+      <w:pPr>
+        <w:tabs>
+          <w:tab w:val="num" w:pos="2160"/>
+        </w:tabs>
+        <w:ind w:left="2160" w:hanging="360"/>
+      </w:pPr>
+    </w:lvl>
+    <w:lvl w:ilvl="3" w:tplc="04090001">
+      <w:start w:val="1"/>
+      <w:numFmt w:val="decimal"/>
+      <w:lvlText w:val="%4."/>
+      <w:lvlJc w:val="left"/>
+      <w:pPr>
+        <w:tabs>
+          <w:tab w:val="num" w:pos="2880"/>
+        </w:tabs>
+        <w:ind w:left="2880" w:hanging="360"/>
+      </w:pPr>
+    </w:lvl>
+    <w:lvl w:ilvl="4" w:tplc="04090003">
+      <w:start w:val="1"/>
+      <w:numFmt w:val="decimal"/>
+      <w:lvlText w:val="%5."/>
+      <w:lvlJc w:val="left"/>
+      <w:pPr>
+        <w:tabs>
+          <w:tab w:val="num" w:pos="3600"/>
+        </w:tabs>
+        <w:ind w:left="3600" w:hanging="360"/>
+      </w:pPr>
+    </w:lvl>
+    <w:lvl w:ilvl="5" w:tplc="04090005">
+      <w:start w:val="1"/>
+      <w:numFmt w:val="decimal"/>
+      <w:lvlText w:val="%6."/>
+      <w:lvlJc w:val="left"/>
+      <w:pPr>
+        <w:tabs>
+          <w:tab w:val="num" w:pos="4320"/>
+        </w:tabs>
+        <w:ind w:left="4320" w:hanging="360"/>
+      </w:pPr>
+    </w:lvl>
+    <w:lvl w:ilvl="6" w:tplc="04090001">
+      <w:start w:val="1"/>
+      <w:numFmt w:val="decimal"/>
+      <w:lvlText w:val="%7."/>
+      <w:lvlJc w:val="left"/>
+      <w:pPr>
+        <w:tabs>
+          <w:tab w:val="num" w:pos="5040"/>
+        </w:tabs>
+        <w:ind w:left="5040" w:hanging="360"/>
+      </w:pPr>
+    </w:lvl>
+    <w:lvl w:ilvl="7" w:tplc="04090003">
+      <w:start w:val="1"/>
+      <w:numFmt w:val="decimal"/>
+      <w:lvlText w:val="%8."/>
+      <w:lvlJc w:val="left"/>
+      <w:pPr>
+        <w:tabs>
+          <w:tab w:val="num" w:pos="5760"/>
+        </w:tabs>
+        <w:ind w:left="5760" w:hanging="360"/>
+      </w:pPr>
+    </w:lvl>
+    <w:lvl w:ilvl="8" w:tplc="04090005">
+      <w:start w:val="1"/>
+      <w:numFmt w:val="decimal"/>
+      <w:lvlText w:val="%9."/>
+      <w:lvlJc w:val="left"/>
+      <w:pPr>
+        <w:tabs>
+          <w:tab w:val="num" w:pos="6480"/>
+        </w:tabs>
+        <w:ind w:left="6480" w:hanging="360"/>
+      </w:pPr>
+    </w:lvl>
+  </w:abstractNum>
+  <w:abstractNum w:abstractNumId="4" w15:restartNumberingAfterBreak="0">
+    <w:nsid w:val="0D9537DE"/>
+    <w:multiLevelType w:val="hybridMultilevel"/>
+    <w:tmpl w:val="3C700346"/>
+    <w:lvl w:ilvl="0" w:tplc="0BA0336A">
+      <w:start w:val="1"/>
+      <w:numFmt w:val="decimal"/>
+      <w:lvlText w:val="%1."/>
+      <w:lvlJc w:val="left"/>
+      <w:pPr>
+        <w:ind w:left="360" w:hanging="360"/>
+      </w:pPr>
+      <w:rPr>
+        <w:b w:val="0"/>
+        <w:sz w:val="20"/>
+      </w:rPr>
+    </w:lvl>
+    <w:lvl w:ilvl="1" w:tplc="04090019">
+      <w:start w:val="1"/>
+      <w:numFmt w:val="decimal"/>
+      <w:lvlText w:val="%2."/>
+      <w:lvlJc w:val="left"/>
+      <w:pPr>
+        <w:tabs>
+          <w:tab w:val="num" w:pos="1440"/>
+        </w:tabs>
+        <w:ind w:left="1440" w:hanging="360"/>
+      </w:pPr>
+    </w:lvl>
+    <w:lvl w:ilvl="2" w:tplc="0409001B">
+      <w:start w:val="1"/>
+      <w:numFmt w:val="decimal"/>
+      <w:lvlText w:val="%3."/>
+      <w:lvlJc w:val="left"/>
+      <w:pPr>
+        <w:tabs>
+          <w:tab w:val="num" w:pos="2160"/>
+        </w:tabs>
+        <w:ind w:left="2160" w:hanging="360"/>
+      </w:pPr>
+    </w:lvl>
+    <w:lvl w:ilvl="3" w:tplc="0409000F">
+      <w:start w:val="1"/>
+      <w:numFmt w:val="decimal"/>
+      <w:lvlText w:val="%4."/>
+      <w:lvlJc w:val="left"/>
+      <w:pPr>
+        <w:tabs>
+          <w:tab w:val="num" w:pos="2880"/>
+        </w:tabs>
+        <w:ind w:left="2880" w:hanging="360"/>
+      </w:pPr>
+    </w:lvl>
+    <w:lvl w:ilvl="4" w:tplc="04090019">
+      <w:start w:val="1"/>
+      <w:numFmt w:val="decimal"/>
+      <w:lvlText w:val="%5."/>
+      <w:lvlJc w:val="left"/>
+      <w:pPr>
+        <w:tabs>
+          <w:tab w:val="num" w:pos="3600"/>
+        </w:tabs>
+        <w:ind w:left="3600" w:hanging="360"/>
+      </w:pPr>
+    </w:lvl>
+    <w:lvl w:ilvl="5" w:tplc="0409001B">
+      <w:start w:val="1"/>
+      <w:numFmt w:val="decimal"/>
+      <w:lvlText w:val="%6."/>
+      <w:lvlJc w:val="left"/>
+      <w:pPr>
+        <w:tabs>
+          <w:tab w:val="num" w:pos="4320"/>
+        </w:tabs>
+        <w:ind w:left="4320" w:hanging="360"/>
+      </w:pPr>
+    </w:lvl>
+    <w:lvl w:ilvl="6" w:tplc="0409000F">
+      <w:start w:val="1"/>
+      <w:numFmt w:val="decimal"/>
+      <w:lvlText w:val="%7."/>
+      <w:lvlJc w:val="left"/>
+      <w:pPr>
+        <w:tabs>
+          <w:tab w:val="num" w:pos="5040"/>
+        </w:tabs>
+        <w:ind w:left="5040" w:hanging="360"/>
+      </w:pPr>
+    </w:lvl>
+    <w:lvl w:ilvl="7" w:tplc="04090019">
+      <w:start w:val="1"/>
+      <w:numFmt w:val="decimal"/>
+      <w:lvlText w:val="%8."/>
+      <w:lvlJc w:val="left"/>
+      <w:pPr>
+        <w:tabs>
+          <w:tab w:val="num" w:pos="5760"/>
+        </w:tabs>
+        <w:ind w:left="5760" w:hanging="360"/>
+      </w:pPr>
+    </w:lvl>
+    <w:lvl w:ilvl="8" w:tplc="0409001B">
+      <w:start w:val="1"/>
+      <w:numFmt w:val="decimal"/>
+      <w:lvlText w:val="%9."/>
+      <w:lvlJc w:val="left"/>
+      <w:pPr>
+        <w:tabs>
+          <w:tab w:val="num" w:pos="6480"/>
+        </w:tabs>
+        <w:ind w:left="6480" w:hanging="360"/>
+      </w:pPr>
+    </w:lvl>
+  </w:abstractNum>
+  <w:abstractNum w:abstractNumId="5" w15:restartNumberingAfterBreak="0">
+    <w:nsid w:val="11D418E2"/>
+    <w:multiLevelType w:val="hybridMultilevel"/>
+    <w:tmpl w:val="0D4A433C"/>
+    <w:lvl w:ilvl="0" w:tplc="FFFFFFFF">
       <w:start w:val="1"/>
       <w:numFmt w:val="decimal"/>
       <w:lvlText w:val="%1."/>
@@ -4319,7 +5275,7 @@
         <w:sz w:val="20"/>
       </w:rPr>
     </w:lvl>
-    <w:lvl w:ilvl="1" w:tplc="04090019">
+    <w:lvl w:ilvl="1" w:tplc="FFFFFFFF" w:tentative="1">
       <w:start w:val="1"/>
       <w:numFmt w:val="lowerLetter"/>
       <w:lvlText w:val="%2."/>
@@ -4328,7 +5284,7 @@
         <w:ind w:left="1440" w:hanging="360"/>
       </w:pPr>
     </w:lvl>
-    <w:lvl w:ilvl="2" w:tplc="0409001B" w:tentative="1">
+    <w:lvl w:ilvl="2" w:tplc="FFFFFFFF" w:tentative="1">
       <w:start w:val="1"/>
       <w:numFmt w:val="lowerRoman"/>
       <w:lvlText w:val="%3."/>
@@ -4337,7 +5293,7 @@
         <w:ind w:left="2160" w:hanging="180"/>
       </w:pPr>
     </w:lvl>
-    <w:lvl w:ilvl="3" w:tplc="0409000F" w:tentative="1">
+    <w:lvl w:ilvl="3" w:tplc="FFFFFFFF" w:tentative="1">
       <w:start w:val="1"/>
       <w:numFmt w:val="decimal"/>
       <w:lvlText w:val="%4."/>
@@ -4346,7 +5302,7 @@
         <w:ind w:left="2880" w:hanging="360"/>
       </w:pPr>
     </w:lvl>
-    <w:lvl w:ilvl="4" w:tplc="04090019" w:tentative="1">
+    <w:lvl w:ilvl="4" w:tplc="FFFFFFFF" w:tentative="1">
       <w:start w:val="1"/>
       <w:numFmt w:val="lowerLetter"/>
       <w:lvlText w:val="%5."/>
@@ -4355,7 +5311,7 @@
         <w:ind w:left="3600" w:hanging="360"/>
       </w:pPr>
     </w:lvl>
-    <w:lvl w:ilvl="5" w:tplc="0409001B" w:tentative="1">
+    <w:lvl w:ilvl="5" w:tplc="FFFFFFFF" w:tentative="1">
       <w:start w:val="1"/>
       <w:numFmt w:val="lowerRoman"/>
       <w:lvlText w:val="%6."/>
@@ -4364,7 +5320,7 @@
         <w:ind w:left="4320" w:hanging="180"/>
       </w:pPr>
     </w:lvl>
-    <w:lvl w:ilvl="6" w:tplc="0409000F" w:tentative="1">
+    <w:lvl w:ilvl="6" w:tplc="FFFFFFFF" w:tentative="1">
       <w:start w:val="1"/>
       <w:numFmt w:val="decimal"/>
       <w:lvlText w:val="%7."/>
@@ -4373,7 +5329,7 @@
         <w:ind w:left="5040" w:hanging="360"/>
       </w:pPr>
     </w:lvl>
-    <w:lvl w:ilvl="7" w:tplc="04090019" w:tentative="1">
+    <w:lvl w:ilvl="7" w:tplc="FFFFFFFF" w:tentative="1">
       <w:start w:val="1"/>
       <w:numFmt w:val="lowerLetter"/>
       <w:lvlText w:val="%8."/>
@@ -4382,7 +5338,7 @@
         <w:ind w:left="5760" w:hanging="360"/>
       </w:pPr>
     </w:lvl>
-    <w:lvl w:ilvl="8" w:tplc="0409001B" w:tentative="1">
+    <w:lvl w:ilvl="8" w:tplc="FFFFFFFF" w:tentative="1">
       <w:start w:val="1"/>
       <w:numFmt w:val="lowerRoman"/>
       <w:lvlText w:val="%9."/>
@@ -4392,11 +5348,101 @@
       </w:pPr>
     </w:lvl>
   </w:abstractNum>
+  <w:abstractNum w:abstractNumId="6" w15:restartNumberingAfterBreak="0">
+    <w:nsid w:val="1D3C3B15"/>
+    <w:multiLevelType w:val="hybridMultilevel"/>
+    <w:tmpl w:val="2EC83920"/>
+    <w:lvl w:ilvl="0" w:tplc="0BA0336A">
+      <w:start w:val="1"/>
+      <w:numFmt w:val="decimal"/>
+      <w:lvlText w:val="%1."/>
+      <w:lvlJc w:val="left"/>
+      <w:pPr>
+        <w:ind w:left="360" w:hanging="360"/>
+      </w:pPr>
+      <w:rPr>
+        <w:b w:val="0"/>
+        <w:sz w:val="20"/>
+      </w:rPr>
+    </w:lvl>
+    <w:lvl w:ilvl="1" w:tplc="04090019" w:tentative="1">
+      <w:start w:val="1"/>
+      <w:numFmt w:val="lowerLetter"/>
+      <w:lvlText w:val="%2."/>
+      <w:lvlJc w:val="left"/>
+      <w:pPr>
+        <w:ind w:left="1080" w:hanging="360"/>
+      </w:pPr>
+    </w:lvl>
+    <w:lvl w:ilvl="2" w:tplc="0409001B" w:tentative="1">
+      <w:start w:val="1"/>
+      <w:numFmt w:val="lowerRoman"/>
+      <w:lvlText w:val="%3."/>
+      <w:lvlJc w:val="right"/>
+      <w:pPr>
+        <w:ind w:left="1800" w:hanging="180"/>
+      </w:pPr>
+    </w:lvl>
+    <w:lvl w:ilvl="3" w:tplc="0409000F" w:tentative="1">
+      <w:start w:val="1"/>
+      <w:numFmt w:val="decimal"/>
+      <w:lvlText w:val="%4."/>
+      <w:lvlJc w:val="left"/>
+      <w:pPr>
+        <w:ind w:left="2520" w:hanging="360"/>
+      </w:pPr>
+    </w:lvl>
+    <w:lvl w:ilvl="4" w:tplc="04090019" w:tentative="1">
+      <w:start w:val="1"/>
+      <w:numFmt w:val="lowerLetter"/>
+      <w:lvlText w:val="%5."/>
+      <w:lvlJc w:val="left"/>
+      <w:pPr>
+        <w:ind w:left="3240" w:hanging="360"/>
+      </w:pPr>
+    </w:lvl>
+    <w:lvl w:ilvl="5" w:tplc="0409001B" w:tentative="1">
+      <w:start w:val="1"/>
+      <w:numFmt w:val="lowerRoman"/>
+      <w:lvlText w:val="%6."/>
+      <w:lvlJc w:val="right"/>
+      <w:pPr>
+        <w:ind w:left="3960" w:hanging="180"/>
+      </w:pPr>
+    </w:lvl>
+    <w:lvl w:ilvl="6" w:tplc="0409000F" w:tentative="1">
+      <w:start w:val="1"/>
+      <w:numFmt w:val="decimal"/>
+      <w:lvlText w:val="%7."/>
+      <w:lvlJc w:val="left"/>
+      <w:pPr>
+        <w:ind w:left="4680" w:hanging="360"/>
+      </w:pPr>
+    </w:lvl>
+    <w:lvl w:ilvl="7" w:tplc="04090019" w:tentative="1">
+      <w:start w:val="1"/>
+      <w:numFmt w:val="lowerLetter"/>
+      <w:lvlText w:val="%8."/>
+      <w:lvlJc w:val="left"/>
+      <w:pPr>
+        <w:ind w:left="5400" w:hanging="360"/>
+      </w:pPr>
+    </w:lvl>
+    <w:lvl w:ilvl="8" w:tplc="0409001B" w:tentative="1">
+      <w:start w:val="1"/>
+      <w:numFmt w:val="lowerRoman"/>
+      <w:lvlText w:val="%9."/>
+      <w:lvlJc w:val="right"/>
+      <w:pPr>
+        <w:ind w:left="6120" w:hanging="180"/>
+      </w:pPr>
+    </w:lvl>
+  </w:abstractNum>
   <w:abstractNum w:abstractNumId="7" w15:restartNumberingAfterBreak="0">
-    <w:nsid w:val="2DAB2C56"/>
+    <w:nsid w:val="24173106"/>
     <w:multiLevelType w:val="hybridMultilevel"/>
-    <w:tmpl w:val="0D4A433C"/>
-    <w:lvl w:ilvl="0" w:tplc="FFFFFFFF">
+    <w:tmpl w:val="7FF44ED4"/>
+    <w:lvl w:ilvl="0" w:tplc="8F10E574">
       <w:start w:val="1"/>
       <w:numFmt w:val="decimal"/>
       <w:lvlText w:val="%1."/>
@@ -4410,7 +5456,7 @@
         <w:sz w:val="20"/>
       </w:rPr>
     </w:lvl>
-    <w:lvl w:ilvl="1" w:tplc="FFFFFFFF" w:tentative="1">
+    <w:lvl w:ilvl="1" w:tplc="04090019">
       <w:start w:val="1"/>
       <w:numFmt w:val="lowerLetter"/>
       <w:lvlText w:val="%2."/>
@@ -4419,7 +5465,7 @@
         <w:ind w:left="1440" w:hanging="360"/>
       </w:pPr>
     </w:lvl>
-    <w:lvl w:ilvl="2" w:tplc="FFFFFFFF" w:tentative="1">
+    <w:lvl w:ilvl="2" w:tplc="0409001B" w:tentative="1">
       <w:start w:val="1"/>
       <w:numFmt w:val="lowerRoman"/>
       <w:lvlText w:val="%3."/>
@@ -4428,7 +5474,7 @@
         <w:ind w:left="2160" w:hanging="180"/>
       </w:pPr>
     </w:lvl>
-    <w:lvl w:ilvl="3" w:tplc="FFFFFFFF" w:tentative="1">
+    <w:lvl w:ilvl="3" w:tplc="0409000F" w:tentative="1">
       <w:start w:val="1"/>
       <w:numFmt w:val="decimal"/>
       <w:lvlText w:val="%4."/>
@@ -4437,7 +5483,7 @@
         <w:ind w:left="2880" w:hanging="360"/>
       </w:pPr>
     </w:lvl>
-    <w:lvl w:ilvl="4" w:tplc="FFFFFFFF" w:tentative="1">
+    <w:lvl w:ilvl="4" w:tplc="04090019" w:tentative="1">
       <w:start w:val="1"/>
       <w:numFmt w:val="lowerLetter"/>
       <w:lvlText w:val="%5."/>
@@ -4446,7 +5492,7 @@
         <w:ind w:left="3600" w:hanging="360"/>
       </w:pPr>
     </w:lvl>
-    <w:lvl w:ilvl="5" w:tplc="FFFFFFFF" w:tentative="1">
+    <w:lvl w:ilvl="5" w:tplc="0409001B" w:tentative="1">
       <w:start w:val="1"/>
       <w:numFmt w:val="lowerRoman"/>
       <w:lvlText w:val="%6."/>
@@ -4455,7 +5501,7 @@
         <w:ind w:left="4320" w:hanging="180"/>
       </w:pPr>
     </w:lvl>
-    <w:lvl w:ilvl="6" w:tplc="FFFFFFFF" w:tentative="1">
+    <w:lvl w:ilvl="6" w:tplc="0409000F" w:tentative="1">
       <w:start w:val="1"/>
       <w:numFmt w:val="decimal"/>
       <w:lvlText w:val="%7."/>
@@ -4464,7 +5510,7 @@
         <w:ind w:left="5040" w:hanging="360"/>
       </w:pPr>
     </w:lvl>
-    <w:lvl w:ilvl="7" w:tplc="FFFFFFFF" w:tentative="1">
+    <w:lvl w:ilvl="7" w:tplc="04090019" w:tentative="1">
       <w:start w:val="1"/>
       <w:numFmt w:val="lowerLetter"/>
       <w:lvlText w:val="%8."/>
@@ -4473,7 +5519,7 @@
         <w:ind w:left="5760" w:hanging="360"/>
       </w:pPr>
     </w:lvl>
-    <w:lvl w:ilvl="8" w:tplc="FFFFFFFF" w:tentative="1">
+    <w:lvl w:ilvl="8" w:tplc="0409001B" w:tentative="1">
       <w:start w:val="1"/>
       <w:numFmt w:val="lowerRoman"/>
       <w:lvlText w:val="%9."/>
@@ -4484,6 +5530,97 @@
     </w:lvl>
   </w:abstractNum>
   <w:abstractNum w:abstractNumId="8" w15:restartNumberingAfterBreak="0">
+    <w:nsid w:val="2DAB2C56"/>
+    <w:multiLevelType w:val="hybridMultilevel"/>
+    <w:tmpl w:val="0D4A433C"/>
+    <w:lvl w:ilvl="0" w:tplc="FFFFFFFF">
+      <w:start w:val="1"/>
+      <w:numFmt w:val="decimal"/>
+      <w:lvlText w:val="%1."/>
+      <w:lvlJc w:val="left"/>
+      <w:pPr>
+        <w:ind w:left="360" w:hanging="360"/>
+      </w:pPr>
+      <w:rPr>
+        <w:rFonts w:hint="default"/>
+        <w:b w:val="0"/>
+        <w:sz w:val="20"/>
+      </w:rPr>
+    </w:lvl>
+    <w:lvl w:ilvl="1" w:tplc="FFFFFFFF" w:tentative="1">
+      <w:start w:val="1"/>
+      <w:numFmt w:val="lowerLetter"/>
+      <w:lvlText w:val="%2."/>
+      <w:lvlJc w:val="left"/>
+      <w:pPr>
+        <w:ind w:left="1440" w:hanging="360"/>
+      </w:pPr>
+    </w:lvl>
+    <w:lvl w:ilvl="2" w:tplc="FFFFFFFF" w:tentative="1">
+      <w:start w:val="1"/>
+      <w:numFmt w:val="lowerRoman"/>
+      <w:lvlText w:val="%3."/>
+      <w:lvlJc w:val="right"/>
+      <w:pPr>
+        <w:ind w:left="2160" w:hanging="180"/>
+      </w:pPr>
+    </w:lvl>
+    <w:lvl w:ilvl="3" w:tplc="FFFFFFFF" w:tentative="1">
+      <w:start w:val="1"/>
+      <w:numFmt w:val="decimal"/>
+      <w:lvlText w:val="%4."/>
+      <w:lvlJc w:val="left"/>
+      <w:pPr>
+        <w:ind w:left="2880" w:hanging="360"/>
+      </w:pPr>
+    </w:lvl>
+    <w:lvl w:ilvl="4" w:tplc="FFFFFFFF" w:tentative="1">
+      <w:start w:val="1"/>
+      <w:numFmt w:val="lowerLetter"/>
+      <w:lvlText w:val="%5."/>
+      <w:lvlJc w:val="left"/>
+      <w:pPr>
+        <w:ind w:left="3600" w:hanging="360"/>
+      </w:pPr>
+    </w:lvl>
+    <w:lvl w:ilvl="5" w:tplc="FFFFFFFF" w:tentative="1">
+      <w:start w:val="1"/>
+      <w:numFmt w:val="lowerRoman"/>
+      <w:lvlText w:val="%6."/>
+      <w:lvlJc w:val="right"/>
+      <w:pPr>
+        <w:ind w:left="4320" w:hanging="180"/>
+      </w:pPr>
+    </w:lvl>
+    <w:lvl w:ilvl="6" w:tplc="FFFFFFFF" w:tentative="1">
+      <w:start w:val="1"/>
+      <w:numFmt w:val="decimal"/>
+      <w:lvlText w:val="%7."/>
+      <w:lvlJc w:val="left"/>
+      <w:pPr>
+        <w:ind w:left="5040" w:hanging="360"/>
+      </w:pPr>
+    </w:lvl>
+    <w:lvl w:ilvl="7" w:tplc="FFFFFFFF" w:tentative="1">
+      <w:start w:val="1"/>
+      <w:numFmt w:val="lowerLetter"/>
+      <w:lvlText w:val="%8."/>
+      <w:lvlJc w:val="left"/>
+      <w:pPr>
+        <w:ind w:left="5760" w:hanging="360"/>
+      </w:pPr>
+    </w:lvl>
+    <w:lvl w:ilvl="8" w:tplc="FFFFFFFF" w:tentative="1">
+      <w:start w:val="1"/>
+      <w:numFmt w:val="lowerRoman"/>
+      <w:lvlText w:val="%9."/>
+      <w:lvlJc w:val="right"/>
+      <w:pPr>
+        <w:ind w:left="6480" w:hanging="180"/>
+      </w:pPr>
+    </w:lvl>
+  </w:abstractNum>
+  <w:abstractNum w:abstractNumId="9" w15:restartNumberingAfterBreak="0">
     <w:nsid w:val="37EE75D4"/>
     <w:multiLevelType w:val="hybridMultilevel"/>
     <w:tmpl w:val="0942ADEA"/>
@@ -4577,7 +5714,7 @@
       </w:pPr>
     </w:lvl>
   </w:abstractNum>
-  <w:abstractNum w:abstractNumId="9" w15:restartNumberingAfterBreak="0">
+  <w:abstractNum w:abstractNumId="10" w15:restartNumberingAfterBreak="0">
     <w:nsid w:val="40EA0EE6"/>
     <w:multiLevelType w:val="hybridMultilevel"/>
     <w:tmpl w:val="7FF44ED4"/>
@@ -4668,7 +5805,7 @@
       </w:pPr>
     </w:lvl>
   </w:abstractNum>
-  <w:abstractNum w:abstractNumId="10" w15:restartNumberingAfterBreak="0">
+  <w:abstractNum w:abstractNumId="11" w15:restartNumberingAfterBreak="0">
     <w:nsid w:val="501B5E6C"/>
     <w:multiLevelType w:val="hybridMultilevel"/>
     <w:tmpl w:val="4498FCAA"/>
@@ -4762,7 +5899,7 @@
       </w:pPr>
     </w:lvl>
   </w:abstractNum>
-  <w:abstractNum w:abstractNumId="11" w15:restartNumberingAfterBreak="0">
+  <w:abstractNum w:abstractNumId="12" w15:restartNumberingAfterBreak="0">
     <w:nsid w:val="5A234699"/>
     <w:multiLevelType w:val="hybridMultilevel"/>
     <w:tmpl w:val="38383762"/>
@@ -4879,7 +6016,7 @@
       </w:pPr>
     </w:lvl>
   </w:abstractNum>
-  <w:abstractNum w:abstractNumId="12" w15:restartNumberingAfterBreak="0">
+  <w:abstractNum w:abstractNumId="13" w15:restartNumberingAfterBreak="0">
     <w:nsid w:val="5CC004CD"/>
     <w:multiLevelType w:val="hybridMultilevel"/>
     <w:tmpl w:val="7FF44ED4"/>
@@ -4970,7 +6107,7 @@
       </w:pPr>
     </w:lvl>
   </w:abstractNum>
-  <w:abstractNum w:abstractNumId="13" w15:restartNumberingAfterBreak="0">
+  <w:abstractNum w:abstractNumId="14" w15:restartNumberingAfterBreak="0">
     <w:nsid w:val="611D551F"/>
     <w:multiLevelType w:val="hybridMultilevel"/>
     <w:tmpl w:val="0D4A433C"/>
@@ -5061,7 +6198,7 @@
       </w:pPr>
     </w:lvl>
   </w:abstractNum>
-  <w:abstractNum w:abstractNumId="14" w15:restartNumberingAfterBreak="0">
+  <w:abstractNum w:abstractNumId="15" w15:restartNumberingAfterBreak="0">
     <w:nsid w:val="648E773D"/>
     <w:multiLevelType w:val="hybridMultilevel"/>
     <w:tmpl w:val="491039B6"/>
@@ -5152,7 +6289,7 @@
       </w:pPr>
     </w:lvl>
   </w:abstractNum>
-  <w:abstractNum w:abstractNumId="15" w15:restartNumberingAfterBreak="0">
+  <w:abstractNum w:abstractNumId="16" w15:restartNumberingAfterBreak="0">
     <w:nsid w:val="67DF2B6D"/>
     <w:multiLevelType w:val="hybridMultilevel"/>
     <w:tmpl w:val="3C700346"/>
@@ -5242,7 +6379,7 @@
       </w:pPr>
     </w:lvl>
   </w:abstractNum>
-  <w:abstractNum w:abstractNumId="16" w15:restartNumberingAfterBreak="0">
+  <w:abstractNum w:abstractNumId="17" w15:restartNumberingAfterBreak="0">
     <w:nsid w:val="6D4A0E69"/>
     <w:multiLevelType w:val="hybridMultilevel"/>
     <w:tmpl w:val="A8544E12"/>
@@ -5332,7 +6469,7 @@
       </w:pPr>
     </w:lvl>
   </w:abstractNum>
-  <w:abstractNum w:abstractNumId="17" w15:restartNumberingAfterBreak="0">
+  <w:abstractNum w:abstractNumId="18" w15:restartNumberingAfterBreak="0">
     <w:nsid w:val="70BE6928"/>
     <w:multiLevelType w:val="hybridMultilevel"/>
     <w:tmpl w:val="7FF44ED4"/>
@@ -5423,7 +6560,7 @@
       </w:pPr>
     </w:lvl>
   </w:abstractNum>
-  <w:abstractNum w:abstractNumId="18" w15:restartNumberingAfterBreak="0">
+  <w:abstractNum w:abstractNumId="19" w15:restartNumberingAfterBreak="0">
     <w:nsid w:val="71B46945"/>
     <w:multiLevelType w:val="hybridMultilevel"/>
     <w:tmpl w:val="38383762"/>
@@ -5540,7 +6677,7 @@
       </w:pPr>
     </w:lvl>
   </w:abstractNum>
-  <w:abstractNum w:abstractNumId="19" w15:restartNumberingAfterBreak="0">
+  <w:abstractNum w:abstractNumId="20" w15:restartNumberingAfterBreak="0">
     <w:nsid w:val="77606FD8"/>
     <w:multiLevelType w:val="hybridMultilevel"/>
     <w:tmpl w:val="3C700346"/>
@@ -5630,7 +6767,7 @@
       </w:pPr>
     </w:lvl>
   </w:abstractNum>
-  <w:abstractNum w:abstractNumId="20" w15:restartNumberingAfterBreak="0">
+  <w:abstractNum w:abstractNumId="21" w15:restartNumberingAfterBreak="0">
     <w:nsid w:val="7C90064A"/>
     <w:multiLevelType w:val="hybridMultilevel"/>
     <w:tmpl w:val="3C700346"/>
@@ -5720,7 +6857,7 @@
       </w:pPr>
     </w:lvl>
   </w:abstractNum>
-  <w:abstractNum w:abstractNumId="21" w15:restartNumberingAfterBreak="0">
+  <w:abstractNum w:abstractNumId="22" w15:restartNumberingAfterBreak="0">
     <w:nsid w:val="7FD84BD6"/>
     <w:multiLevelType w:val="hybridMultilevel"/>
     <w:tmpl w:val="0D4A433C"/>
@@ -5812,28 +6949,28 @@
     </w:lvl>
   </w:abstractNum>
   <w:num w:numId="1" w16cid:durableId="2081822812">
-    <w:abstractNumId w:val="11"/>
+    <w:abstractNumId w:val="12"/>
   </w:num>
   <w:num w:numId="2" w16cid:durableId="519509279">
-    <w:abstractNumId w:val="18"/>
+    <w:abstractNumId w:val="19"/>
   </w:num>
   <w:num w:numId="3" w16cid:durableId="944074549">
-    <w:abstractNumId w:val="5"/>
+    <w:abstractNumId w:val="6"/>
   </w:num>
   <w:num w:numId="4" w16cid:durableId="21589490">
-    <w:abstractNumId w:val="15"/>
+    <w:abstractNumId w:val="16"/>
   </w:num>
   <w:num w:numId="5" w16cid:durableId="1003436175">
-    <w:abstractNumId w:val="1"/>
+    <w:abstractNumId w:val="2"/>
   </w:num>
   <w:num w:numId="6" w16cid:durableId="2057966767">
-    <w:abstractNumId w:val="16"/>
+    <w:abstractNumId w:val="17"/>
   </w:num>
   <w:num w:numId="7" w16cid:durableId="1639190967">
-    <w:abstractNumId w:val="20"/>
+    <w:abstractNumId w:val="21"/>
   </w:num>
   <w:num w:numId="8" w16cid:durableId="1601177178">
-    <w:abstractNumId w:val="3"/>
+    <w:abstractNumId w:val="4"/>
     <w:lvlOverride w:ilvl="0">
       <w:startOverride w:val="1"/>
     </w:lvlOverride>
@@ -5863,7 +7000,7 @@
     </w:lvlOverride>
   </w:num>
   <w:num w:numId="9" w16cid:durableId="651564587">
-    <w:abstractNumId w:val="2"/>
+    <w:abstractNumId w:val="3"/>
     <w:lvlOverride w:ilvl="0"/>
     <w:lvlOverride w:ilvl="1">
       <w:startOverride w:val="1"/>
@@ -5891,19 +7028,19 @@
     </w:lvlOverride>
   </w:num>
   <w:num w:numId="10" w16cid:durableId="678780411">
-    <w:abstractNumId w:val="19"/>
+    <w:abstractNumId w:val="20"/>
   </w:num>
   <w:num w:numId="11" w16cid:durableId="1178427416">
-    <w:abstractNumId w:val="6"/>
+    <w:abstractNumId w:val="7"/>
   </w:num>
   <w:num w:numId="12" w16cid:durableId="425351737">
-    <w:abstractNumId w:val="2"/>
+    <w:abstractNumId w:val="3"/>
   </w:num>
   <w:num w:numId="13" w16cid:durableId="256137605">
-    <w:abstractNumId w:val="10"/>
+    <w:abstractNumId w:val="11"/>
   </w:num>
   <w:num w:numId="14" w16cid:durableId="1577860902">
-    <w:abstractNumId w:val="8"/>
+    <w:abstractNumId w:val="9"/>
   </w:num>
   <w:num w:numId="15" w16cid:durableId="480542242">
     <w:abstractNumId w:val="0"/>
@@ -5923,28 +7060,31 @@
     </w:lvlOverride>
   </w:num>
   <w:num w:numId="16" w16cid:durableId="979773389">
-    <w:abstractNumId w:val="12"/>
+    <w:abstractNumId w:val="13"/>
   </w:num>
   <w:num w:numId="17" w16cid:durableId="1384863749">
-    <w:abstractNumId w:val="17"/>
+    <w:abstractNumId w:val="18"/>
   </w:num>
   <w:num w:numId="18" w16cid:durableId="748770090">
-    <w:abstractNumId w:val="9"/>
+    <w:abstractNumId w:val="10"/>
   </w:num>
   <w:num w:numId="19" w16cid:durableId="1730834842">
+    <w:abstractNumId w:val="15"/>
+  </w:num>
+  <w:num w:numId="20" w16cid:durableId="1569681833">
+    <w:abstractNumId w:val="22"/>
+  </w:num>
+  <w:num w:numId="21" w16cid:durableId="1389232332">
+    <w:abstractNumId w:val="5"/>
+  </w:num>
+  <w:num w:numId="22" w16cid:durableId="711614169">
+    <w:abstractNumId w:val="8"/>
+  </w:num>
+  <w:num w:numId="23" w16cid:durableId="1239049553">
     <w:abstractNumId w:val="14"/>
   </w:num>
-  <w:num w:numId="20" w16cid:durableId="1569681833">
-    <w:abstractNumId w:val="21"/>
-  </w:num>
-  <w:num w:numId="21" w16cid:durableId="1389232332">
-    <w:abstractNumId w:val="4"/>
-  </w:num>
-  <w:num w:numId="22" w16cid:durableId="711614169">
-    <w:abstractNumId w:val="7"/>
-  </w:num>
-  <w:num w:numId="23" w16cid:durableId="1239049553">
-    <w:abstractNumId w:val="13"/>
+  <w:num w:numId="24" w16cid:durableId="674189503">
+    <w:abstractNumId w:val="1"/>
   </w:num>
   <w:numIdMacAtCleanup w:val="7"/>
 </w:numbering>
@@ -6739,21 +7879,6 @@
 </file>
 
 <file path=customXml/item1.xml><?xml version="1.0" encoding="utf-8"?>
-<p:properties xmlns:p="http://schemas.microsoft.com/office/2006/metadata/properties" xmlns:xsi="http://www.w3.org/2001/XMLSchema-instance" xmlns:pc="http://schemas.microsoft.com/office/infopath/2007/PartnerControls">
-  <documentManagement/>
-</p:properties>
-</file>
-
-<file path=customXml/item2.xml><?xml version="1.0" encoding="utf-8"?>
-<?mso-contentType ?>
-<FormTemplates xmlns="http://schemas.microsoft.com/sharepoint/v3/contenttype/forms">
-  <Display>DocumentLibraryForm</Display>
-  <Edit>DocumentLibraryForm</Edit>
-  <New>DocumentLibraryForm</New>
-</FormTemplates>
-</file>
-
-<file path=customXml/item3.xml><?xml version="1.0" encoding="utf-8"?>
 <ct:contentTypeSchema xmlns:ct="http://schemas.microsoft.com/office/2006/metadata/contentType" xmlns:ma="http://schemas.microsoft.com/office/2006/metadata/properties/metaAttributes" ct:_="" ma:_="" ma:contentTypeName="Document" ma:contentTypeID="0x010100537DA307C0E5184C97D998360D3C580D" ma:contentTypeVersion="6" ma:contentTypeDescription="Create a new document." ma:contentTypeScope="" ma:versionID="7ca8487c9bc84888196652b7e4dce53d">
   <xsd:schema xmlns:xsd="http://www.w3.org/2001/XMLSchema" xmlns:xs="http://www.w3.org/2001/XMLSchema" xmlns:p="http://schemas.microsoft.com/office/2006/metadata/properties" xmlns:ns2="640d2263-2e82-4d51-a3e1-49d6696a6352" xmlns:ns3="4788b6bb-b214-41e3-b910-ec68c8d3ee95" targetNamespace="http://schemas.microsoft.com/office/2006/metadata/properties" ma:root="true" ma:fieldsID="13583af2acf8f80b746ca1e389e40ef8" ns2:_="" ns3:_="">
     <xsd:import namespace="640d2263-2e82-4d51-a3e1-49d6696a6352"/>
@@ -6932,24 +8057,22 @@
 </ct:contentTypeSchema>
 </file>
 
-<file path=customXml/itemProps1.xml><?xml version="1.0" encoding="utf-8"?>
-<ds:datastoreItem xmlns:ds="http://schemas.openxmlformats.org/officeDocument/2006/customXml" ds:itemID="{4197C08C-6CB0-4887-896D-29AA52CDD034}">
-  <ds:schemaRefs>
-    <ds:schemaRef ds:uri="http://schemas.microsoft.com/office/2006/metadata/properties"/>
-    <ds:schemaRef ds:uri="http://schemas.microsoft.com/office/infopath/2007/PartnerControls"/>
-  </ds:schemaRefs>
-</ds:datastoreItem>
+<file path=customXml/item2.xml><?xml version="1.0" encoding="utf-8"?>
+<?mso-contentType ?>
+<FormTemplates xmlns="http://schemas.microsoft.com/sharepoint/v3/contenttype/forms">
+  <Display>DocumentLibraryForm</Display>
+  <Edit>DocumentLibraryForm</Edit>
+  <New>DocumentLibraryForm</New>
+</FormTemplates>
 </file>
 
-<file path=customXml/itemProps2.xml><?xml version="1.0" encoding="utf-8"?>
-<ds:datastoreItem xmlns:ds="http://schemas.openxmlformats.org/officeDocument/2006/customXml" ds:itemID="{91D255AD-031A-45E9-A390-462BD58F2665}">
-  <ds:schemaRefs>
-    <ds:schemaRef ds:uri="http://schemas.microsoft.com/sharepoint/v3/contenttype/forms"/>
-  </ds:schemaRefs>
-</ds:datastoreItem>
+<file path=customXml/item3.xml><?xml version="1.0" encoding="utf-8"?>
+<p:properties xmlns:p="http://schemas.microsoft.com/office/2006/metadata/properties" xmlns:xsi="http://www.w3.org/2001/XMLSchema-instance" xmlns:pc="http://schemas.microsoft.com/office/infopath/2007/PartnerControls">
+  <documentManagement/>
+</p:properties>
 </file>
 
-<file path=customXml/itemProps3.xml><?xml version="1.0" encoding="utf-8"?>
+<file path=customXml/itemProps1.xml><?xml version="1.0" encoding="utf-8"?>
 <ds:datastoreItem xmlns:ds="http://schemas.openxmlformats.org/officeDocument/2006/customXml" ds:itemID="{8D25DC98-8B69-4DEB-99EA-EFE321D7D9A6}">
   <ds:schemaRefs>
     <ds:schemaRef ds:uri="http://schemas.microsoft.com/office/2006/metadata/contentType"/>
@@ -6966,4 +8089,21 @@
     <ds:schemaRef ds:uri="http://schemas.microsoft.com/internal/obd"/>
   </ds:schemaRefs>
 </ds:datastoreItem>
+</file>
+
+<file path=customXml/itemProps2.xml><?xml version="1.0" encoding="utf-8"?>
+<ds:datastoreItem xmlns:ds="http://schemas.openxmlformats.org/officeDocument/2006/customXml" ds:itemID="{91D255AD-031A-45E9-A390-462BD58F2665}">
+  <ds:schemaRefs>
+    <ds:schemaRef ds:uri="http://schemas.microsoft.com/sharepoint/v3/contenttype/forms"/>
+  </ds:schemaRefs>
+</ds:datastoreItem>
+</file>
+
+<file path=customXml/itemProps3.xml><?xml version="1.0" encoding="utf-8"?>
+<ds:datastoreItem xmlns:ds="http://schemas.openxmlformats.org/officeDocument/2006/customXml" ds:itemID="{4197C08C-6CB0-4887-896D-29AA52CDD034}">
+  <ds:schemaRefs>
+    <ds:schemaRef ds:uri="http://schemas.microsoft.com/office/2006/metadata/properties"/>
+    <ds:schemaRef ds:uri="http://schemas.microsoft.com/office/infopath/2007/PartnerControls"/>
+  </ds:schemaRefs>
+</ds:datastoreItem>
 </file>
</xml_diff>